<commit_message>
docs(README, Minutes, GANTT): update files
</commit_message>
<xml_diff>
--- a/Requirements/Questionnaire/Report of Questionnaire_Final.docx
+++ b/Requirements/Questionnaire/Report of Questionnaire_Final.docx
@@ -4,19 +4,13 @@
   <w:body>
     <w:p>
       <w:pPr>
-        <w:pStyle w:val="a4"/>
+        <w:pStyle w:val="Subtitle"/>
       </w:pPr>
       <w:r>
         <w:t>Questionnaire report</w:t>
       </w:r>
     </w:p>
-    <w:p>
-      <w:pPr>
-        <w:rPr>
-          <w:rFonts w:hint="eastAsia"/>
-        </w:rPr>
-      </w:pPr>
-    </w:p>
+    <w:p/>
     <w:p>
       <w:pPr>
         <w:rPr>
@@ -59,79 +53,67 @@
         <w:ind w:left="420"/>
       </w:pPr>
       <w:r>
-        <w:t>To collect target user requirements of the project, animation of sorting algorithms and their correctness, team 10 released a q</w:t>
+        <w:t xml:space="preserve">To </w:t>
+      </w:r>
+      <w:r>
+        <w:rPr>
+          <w:rFonts w:hint="eastAsia"/>
+        </w:rPr>
+        <w:t>gather</w:t>
+      </w:r>
+      <w:r>
+        <w:t xml:space="preserve"> </w:t>
+      </w:r>
+      <w:r>
+        <w:t>primary stakeholders’</w:t>
+      </w:r>
+      <w:r>
+        <w:t xml:space="preserve"> requirements of the project, animation of sorting algorithms and their correctness, team 10 released a q</w:t>
       </w:r>
       <w:r>
         <w:t>uestionnaire</w:t>
       </w:r>
       <w:r>
-        <w:t xml:space="preserve"> with 11 m</w:t>
+        <w:t xml:space="preserve"> with </w:t>
+      </w:r>
+      <w:r>
+        <w:t>eleven</w:t>
+      </w:r>
+      <w:r>
+        <w:t xml:space="preserve"> m</w:t>
       </w:r>
       <w:r>
         <w:t>ultiple choice</w:t>
       </w:r>
       <w:r>
-        <w:t xml:space="preserve"> questions and 1 open questions. </w:t>
-      </w:r>
-      <w:r>
-        <w:t>The questionnaire was spread through the Internet and collected within two days</w:t>
-      </w:r>
-      <w:r>
-        <w:t>. Through</w:t>
-      </w:r>
-      <w:r>
-        <w:t xml:space="preserve"> coll</w:t>
-      </w:r>
-      <w:r>
-        <w:t>ec</w:t>
-      </w:r>
-      <w:r>
-        <w:t>t</w:t>
-      </w:r>
-      <w:r>
-        <w:t>ing</w:t>
-      </w:r>
-      <w:r>
-        <w:t xml:space="preserve"> and analyz</w:t>
-      </w:r>
-      <w:r>
-        <w:t>ing</w:t>
-      </w:r>
-      <w:r>
-        <w:t xml:space="preserve"> the survey results</w:t>
-      </w:r>
-      <w:r>
-        <w:t>, we</w:t>
+        <w:t xml:space="preserve"> questions and </w:t>
+      </w:r>
+      <w:r>
+        <w:t>one</w:t>
+      </w:r>
+      <w:r>
+        <w:t xml:space="preserve"> open question. </w:t>
+      </w:r>
+      <w:r>
+        <w:t xml:space="preserve">The questionnaire was spread through the Internet and </w:t>
+      </w:r>
+      <w:r>
+        <w:t>lasted</w:t>
       </w:r>
       <w:r>
         <w:t xml:space="preserve"> </w:t>
       </w:r>
       <w:r>
-        <w:t>concluded</w:t>
-      </w:r>
-      <w:r>
-        <w:t xml:space="preserve"> th</w:t>
-      </w:r>
-      <w:r>
-        <w:t>is q</w:t>
-      </w:r>
-      <w:r>
-        <w:t>uestionnaire</w:t>
-      </w:r>
-      <w:r>
-        <w:t xml:space="preserve"> report</w:t>
-      </w:r>
-      <w:r>
-        <w:t>.</w:t>
-      </w:r>
-    </w:p>
-    <w:p>
-      <w:pPr>
-        <w:rPr>
-          <w:rFonts w:hint="eastAsia"/>
-        </w:rPr>
-      </w:pPr>
-    </w:p>
+        <w:t>for</w:t>
+      </w:r>
+      <w:r>
+        <w:t xml:space="preserve"> two days</w:t>
+      </w:r>
+      <w:r>
+        <w:t xml:space="preserve">. </w:t>
+      </w:r>
+    </w:p>
+    <w:p/>
     <w:p>
       <w:pPr>
         <w:rPr>
@@ -171,13 +153,28 @@
         <w:t>target user</w:t>
       </w:r>
       <w:r>
-        <w:t xml:space="preserve"> acqu</w:t>
-      </w:r>
-      <w:r>
-        <w:t>isition level</w:t>
-      </w:r>
-      <w:r>
-        <w:t xml:space="preserve"> of sorting algorithm and </w:t>
+        <w:t>s’</w:t>
+      </w:r>
+      <w:r>
+        <w:t xml:space="preserve"> </w:t>
+      </w:r>
+      <w:r>
+        <w:t>knowledge</w:t>
+      </w:r>
+      <w:r>
+        <w:t xml:space="preserve"> level</w:t>
+      </w:r>
+      <w:r>
+        <w:t>s</w:t>
+      </w:r>
+      <w:r>
+        <w:t xml:space="preserve"> of sorting algorithm</w:t>
+      </w:r>
+      <w:r>
+        <w:t>s</w:t>
+      </w:r>
+      <w:r>
+        <w:t xml:space="preserve"> and </w:t>
       </w:r>
       <w:r>
         <w:t xml:space="preserve">their </w:t>
@@ -194,7 +191,13 @@
         <w:ind w:firstLine="420"/>
       </w:pPr>
       <w:r>
-        <w:t>2. Collect requirements f</w:t>
+        <w:t xml:space="preserve">2. </w:t>
+      </w:r>
+      <w:r>
+        <w:t>Gather</w:t>
+      </w:r>
+      <w:r>
+        <w:t xml:space="preserve"> requirements f</w:t>
       </w:r>
       <w:r>
         <w:t>rom</w:t>
@@ -209,9 +212,6 @@
     <w:p>
       <w:pPr>
         <w:ind w:firstLine="420"/>
-        <w:rPr>
-          <w:rFonts w:hint="eastAsia"/>
-        </w:rPr>
       </w:pPr>
       <w:r>
         <w:t>3. Test the</w:t>
@@ -419,15 +419,20 @@
         <w:t>.</w:t>
       </w:r>
     </w:p>
-    <w:p>
-      <w:pPr>
-        <w:rPr>
-          <w:rFonts w:hint="eastAsia"/>
-        </w:rPr>
-      </w:pPr>
-    </w:p>
-    <w:p>
-      <w:pPr>
+    <w:p/>
+    <w:p>
+      <w:pPr>
+        <w:rPr>
+          <w:rFonts w:ascii="等线" w:eastAsia="等线" w:hAnsi="等线" w:cs="Tahoma"/>
+          <w:b/>
+          <w:bCs/>
+          <w:color w:val="000000"/>
+          <w:kern w:val="0"/>
+          <w:sz w:val="24"/>
+          <w:shd w:val="clear" w:color="auto" w:fill="FFFFFF"/>
+        </w:rPr>
+      </w:pPr>
+      <w:r>
         <w:rPr>
           <w:rFonts w:ascii="等线" w:eastAsia="等线" w:hAnsi="等线" w:cs="Tahoma" w:hint="eastAsia"/>
           <w:b/>
@@ -437,17 +442,6 @@
           <w:sz w:val="24"/>
           <w:shd w:val="clear" w:color="auto" w:fill="FFFFFF"/>
         </w:rPr>
-      </w:pPr>
-      <w:r>
-        <w:rPr>
-          <w:rFonts w:ascii="等线" w:eastAsia="等线" w:hAnsi="等线" w:cs="Tahoma" w:hint="eastAsia"/>
-          <w:b/>
-          <w:bCs/>
-          <w:color w:val="000000"/>
-          <w:kern w:val="0"/>
-          <w:sz w:val="24"/>
-          <w:shd w:val="clear" w:color="auto" w:fill="FFFFFF"/>
-        </w:rPr>
         <w:t>R</w:t>
       </w:r>
       <w:r>
@@ -501,15 +495,7 @@
         <w:t>on</w:t>
       </w:r>
       <w:r>
-        <w:t xml:space="preserve"> the </w:t>
-      </w:r>
-      <w:proofErr w:type="spellStart"/>
-      <w:r>
-        <w:t>Wenjuanxing</w:t>
-      </w:r>
-      <w:proofErr w:type="spellEnd"/>
-      <w:r>
-        <w:t xml:space="preserve"> platform. </w:t>
+        <w:t xml:space="preserve"> the Wenjuanxing platform. </w:t>
       </w:r>
       <w:r>
         <w:t>207</w:t>
@@ -579,9 +565,6 @@
     <w:p>
       <w:pPr>
         <w:ind w:left="360"/>
-        <w:rPr>
-          <w:rFonts w:hint="eastAsia"/>
-        </w:rPr>
       </w:pPr>
     </w:p>
     <w:p>
@@ -601,19 +584,11 @@
       <w:r>
         <w:t xml:space="preserve">uestion1. </w:t>
       </w:r>
-      <w:proofErr w:type="gramStart"/>
-      <w:r>
-        <w:rPr>
-          <w:color w:val="000000"/>
-        </w:rPr>
-        <w:t>What's</w:t>
-      </w:r>
-      <w:proofErr w:type="gramEnd"/>
-      <w:r>
-        <w:rPr>
-          <w:color w:val="000000"/>
-        </w:rPr>
-        <w:t xml:space="preserve"> your gender?</w:t>
+      <w:r>
+        <w:rPr>
+          <w:color w:val="000000"/>
+        </w:rPr>
+        <w:t>What's your gender?</w:t>
       </w:r>
     </w:p>
     <w:p>
@@ -768,9 +743,6 @@
     <w:p>
       <w:pPr>
         <w:ind w:left="360"/>
-        <w:rPr>
-          <w:rFonts w:hint="eastAsia"/>
-        </w:rPr>
       </w:pPr>
     </w:p>
     <w:p>
@@ -1082,7 +1054,6 @@
       <w:pPr>
         <w:ind w:left="360"/>
         <w:rPr>
-          <w:rFonts w:hint="eastAsia"/>
           <w:color w:val="000000"/>
         </w:rPr>
       </w:pPr>
@@ -1296,7 +1267,6 @@
       <w:pPr>
         <w:ind w:left="360" w:firstLineChars="200" w:firstLine="420"/>
         <w:rPr>
-          <w:rFonts w:hint="eastAsia"/>
           <w:color w:val="000000"/>
         </w:rPr>
       </w:pPr>
@@ -1607,109 +1577,102 @@
       <w:pPr>
         <w:ind w:left="360"/>
         <w:rPr>
+          <w:color w:val="FF0000"/>
+        </w:rPr>
+      </w:pPr>
+      <w:r>
+        <w:rPr>
           <w:rFonts w:hint="eastAsia"/>
+          <w:color w:val="000000"/>
+        </w:rPr>
+        <w:t>A</w:t>
+      </w:r>
+      <w:r>
+        <w:rPr>
+          <w:color w:val="000000"/>
+        </w:rPr>
+        <w:t xml:space="preserve">ccording to </w:t>
+      </w:r>
+      <w:r>
+        <w:rPr>
+          <w:color w:val="000000"/>
+        </w:rPr>
+        <w:t xml:space="preserve">the </w:t>
+      </w:r>
+      <w:r>
+        <w:rPr>
+          <w:color w:val="000000"/>
+        </w:rPr>
+        <w:t xml:space="preserve">investigation result, 63% of the </w:t>
+      </w:r>
+      <w:r>
+        <w:rPr>
+          <w:color w:val="000000"/>
+        </w:rPr>
+        <w:t>participants</w:t>
+      </w:r>
+      <w:r>
+        <w:rPr>
+          <w:color w:val="000000"/>
+        </w:rPr>
+        <w:t xml:space="preserve"> prefer</w:t>
+      </w:r>
+      <w:r>
+        <w:rPr>
+          <w:color w:val="000000"/>
+        </w:rPr>
+        <w:t>red</w:t>
+      </w:r>
+      <w:r>
+        <w:rPr>
+          <w:color w:val="000000"/>
+        </w:rPr>
+        <w:t xml:space="preserve"> useful learning functions rather than </w:t>
+      </w:r>
+      <w:r>
+        <w:rPr>
+          <w:color w:val="000000"/>
+        </w:rPr>
+        <w:t>entertain</w:t>
+      </w:r>
+      <w:r>
+        <w:rPr>
+          <w:color w:val="000000"/>
+        </w:rPr>
+        <w:t xml:space="preserve">ing </w:t>
+      </w:r>
+      <w:r>
+        <w:rPr>
+          <w:color w:val="000000"/>
+        </w:rPr>
+        <w:t>interactive function</w:t>
+      </w:r>
+      <w:r>
+        <w:rPr>
+          <w:color w:val="000000"/>
+        </w:rPr>
+        <w:t xml:space="preserve">s. </w:t>
+      </w:r>
+      <w:r>
+        <w:rPr>
           <w:color w:val="FF0000"/>
         </w:rPr>
-      </w:pPr>
-      <w:r>
-        <w:rPr>
-          <w:rFonts w:hint="eastAsia"/>
-          <w:color w:val="000000"/>
-        </w:rPr>
-        <w:t>A</w:t>
-      </w:r>
-      <w:r>
-        <w:rPr>
-          <w:color w:val="000000"/>
-        </w:rPr>
-        <w:t xml:space="preserve">ccording to </w:t>
-      </w:r>
-      <w:r>
-        <w:rPr>
-          <w:color w:val="000000"/>
-        </w:rPr>
-        <w:t xml:space="preserve">the </w:t>
-      </w:r>
-      <w:r>
-        <w:rPr>
-          <w:color w:val="000000"/>
-        </w:rPr>
-        <w:t xml:space="preserve">investigation result, 63% of the </w:t>
-      </w:r>
-      <w:r>
-        <w:rPr>
-          <w:color w:val="000000"/>
-        </w:rPr>
-        <w:t>participants</w:t>
-      </w:r>
-      <w:r>
-        <w:rPr>
-          <w:color w:val="000000"/>
-        </w:rPr>
-        <w:t xml:space="preserve"> prefer</w:t>
-      </w:r>
-      <w:r>
-        <w:rPr>
-          <w:color w:val="000000"/>
-        </w:rPr>
-        <w:t>red</w:t>
-      </w:r>
-      <w:r>
-        <w:rPr>
-          <w:color w:val="000000"/>
-        </w:rPr>
-        <w:t xml:space="preserve"> useful learning functions rather than </w:t>
-      </w:r>
-      <w:r>
-        <w:rPr>
-          <w:color w:val="000000"/>
-        </w:rPr>
-        <w:t>entertain</w:t>
-      </w:r>
-      <w:r>
-        <w:rPr>
-          <w:color w:val="000000"/>
-        </w:rPr>
-        <w:t xml:space="preserve">ing </w:t>
-      </w:r>
-      <w:r>
-        <w:rPr>
-          <w:color w:val="000000"/>
-        </w:rPr>
-        <w:t>interactive function</w:t>
-      </w:r>
-      <w:r>
-        <w:rPr>
-          <w:color w:val="000000"/>
-        </w:rPr>
-        <w:t xml:space="preserve">s. </w:t>
+        <w:t xml:space="preserve">That means we may reduce some of the interactive game design and pay more attention to the functions which </w:t>
       </w:r>
       <w:r>
         <w:rPr>
           <w:color w:val="FF0000"/>
         </w:rPr>
-        <w:t xml:space="preserve">That means we may reduce some of the interactive game design and pay more attention to the functions which </w:t>
+        <w:t xml:space="preserve">can </w:t>
       </w:r>
       <w:r>
         <w:rPr>
           <w:color w:val="FF0000"/>
         </w:rPr>
-        <w:t xml:space="preserve">can </w:t>
-      </w:r>
-      <w:r>
-        <w:rPr>
-          <w:color w:val="FF0000"/>
-        </w:rPr>
         <w:t>provide more help for learning and understanding the algorithms.</w:t>
       </w:r>
     </w:p>
-    <w:p>
-      <w:pPr>
-        <w:rPr>
-          <w:rFonts w:hint="eastAsia"/>
-        </w:rPr>
-      </w:pPr>
-    </w:p>
+    <w:p/>
     <w:p>
       <w:pPr>
         <w:ind w:left="360"/>
@@ -1881,7 +1844,6 @@
     <w:p>
       <w:pPr>
         <w:rPr>
-          <w:rFonts w:hint="eastAsia"/>
           <w:color w:val="000000"/>
         </w:rPr>
       </w:pPr>
@@ -1996,163 +1958,154 @@
       <w:pPr>
         <w:ind w:left="360"/>
         <w:rPr>
+          <w:color w:val="FF0000"/>
+        </w:rPr>
+      </w:pPr>
+      <w:r>
+        <w:rPr>
           <w:rFonts w:hint="eastAsia"/>
+        </w:rPr>
+        <w:t>O</w:t>
+      </w:r>
+      <w:r>
+        <w:t xml:space="preserve">bviously, in </w:t>
+      </w:r>
+      <w:r>
+        <w:t xml:space="preserve">addition to the courses </w:t>
+      </w:r>
+      <w:r>
+        <w:t>provided</w:t>
+      </w:r>
+      <w:r>
+        <w:t xml:space="preserve"> by </w:t>
+      </w:r>
+      <w:r>
+        <w:t>the university</w:t>
+      </w:r>
+      <w:r>
+        <w:t xml:space="preserve">, there are still a large number of students learning </w:t>
+      </w:r>
+      <w:r>
+        <w:t xml:space="preserve">sorting </w:t>
+      </w:r>
+      <w:r>
+        <w:t xml:space="preserve">algorithms on </w:t>
+      </w:r>
+      <w:r>
+        <w:t>website</w:t>
+      </w:r>
+      <w:r>
+        <w:t xml:space="preserve"> platforms</w:t>
+      </w:r>
+      <w:r>
+        <w:t xml:space="preserve">. </w:t>
+      </w:r>
+      <w:r>
+        <w:t xml:space="preserve">It is worth noting that </w:t>
+      </w:r>
+      <w:r>
+        <w:t xml:space="preserve">the </w:t>
+      </w:r>
+      <w:r>
+        <w:t xml:space="preserve">video teaching software is very popular, which </w:t>
+      </w:r>
+      <w:r>
+        <w:t>wa</w:t>
+      </w:r>
+      <w:r>
+        <w:t>s cho</w:t>
+      </w:r>
+      <w:r>
+        <w:t>sen</w:t>
+      </w:r>
+      <w:r>
+        <w:t xml:space="preserve"> </w:t>
+      </w:r>
+      <w:r>
+        <w:t>by</w:t>
+      </w:r>
+      <w:r>
+        <w:t xml:space="preserve"> </w:t>
+      </w:r>
+      <w:r>
+        <w:t>45</w:t>
+      </w:r>
+      <w:r>
+        <w:t>% of students</w:t>
+      </w:r>
+      <w:r>
+        <w:t xml:space="preserve">. </w:t>
+      </w:r>
+      <w:r>
+        <w:t>O</w:t>
+      </w:r>
+      <w:r>
+        <w:t xml:space="preserve">ther participants </w:t>
+      </w:r>
+      <w:r>
+        <w:t>preferred</w:t>
+      </w:r>
+      <w:r>
+        <w:t xml:space="preserve"> to discuss with other</w:t>
+      </w:r>
+      <w:r>
+        <w:t>s</w:t>
+      </w:r>
+      <w:r>
+        <w:t xml:space="preserve"> on the forum</w:t>
+      </w:r>
+      <w:r>
+        <w:t xml:space="preserve">. It </w:t>
+      </w:r>
+      <w:r>
+        <w:t xml:space="preserve">suggests that there is a vast market for our products. </w:t>
+      </w:r>
+      <w:r>
+        <w:rPr>
           <w:color w:val="FF0000"/>
         </w:rPr>
+        <w:t xml:space="preserve">Moreover, we may provide </w:t>
+      </w:r>
+      <w:r>
+        <w:rPr>
+          <w:color w:val="FF0000"/>
+        </w:rPr>
+        <w:t>a</w:t>
+      </w:r>
+      <w:r>
+        <w:rPr>
+          <w:color w:val="FF0000"/>
+        </w:rPr>
+        <w:t xml:space="preserve"> function that allows users to share their thoughts</w:t>
+      </w:r>
+      <w:r>
+        <w:rPr>
+          <w:color w:val="FF0000"/>
+        </w:rPr>
+        <w:t xml:space="preserve"> with others</w:t>
+      </w:r>
+      <w:r>
+        <w:rPr>
+          <w:color w:val="FF0000"/>
+        </w:rPr>
+        <w:t>.</w:t>
+      </w:r>
+    </w:p>
+    <w:p>
+      <w:pPr>
+        <w:ind w:left="360"/>
+      </w:pPr>
+    </w:p>
+    <w:p>
+      <w:pPr>
+        <w:ind w:left="360"/>
+        <w:rPr>
+          <w:color w:val="000000"/>
+        </w:rPr>
       </w:pPr>
       <w:r>
         <w:rPr>
           <w:rFonts w:hint="eastAsia"/>
-        </w:rPr>
-        <w:t>O</w:t>
-      </w:r>
-      <w:r>
-        <w:t xml:space="preserve">bviously, in </w:t>
-      </w:r>
-      <w:r>
-        <w:t xml:space="preserve">addition to the courses </w:t>
-      </w:r>
-      <w:r>
-        <w:t>provided</w:t>
-      </w:r>
-      <w:r>
-        <w:t xml:space="preserve"> by </w:t>
-      </w:r>
-      <w:r>
-        <w:t>the university</w:t>
-      </w:r>
-      <w:r>
-        <w:t xml:space="preserve">, there are still </w:t>
-      </w:r>
-      <w:proofErr w:type="gramStart"/>
-      <w:r>
-        <w:t>a large number of</w:t>
-      </w:r>
-      <w:proofErr w:type="gramEnd"/>
-      <w:r>
-        <w:t xml:space="preserve"> students learning </w:t>
-      </w:r>
-      <w:r>
-        <w:t xml:space="preserve">sorting </w:t>
-      </w:r>
-      <w:r>
-        <w:t xml:space="preserve">algorithms on </w:t>
-      </w:r>
-      <w:r>
-        <w:t>website</w:t>
-      </w:r>
-      <w:r>
-        <w:t xml:space="preserve"> platforms</w:t>
-      </w:r>
-      <w:r>
-        <w:t xml:space="preserve">. </w:t>
-      </w:r>
-      <w:r>
-        <w:t xml:space="preserve">It is worth noting that </w:t>
-      </w:r>
-      <w:r>
-        <w:t xml:space="preserve">the </w:t>
-      </w:r>
-      <w:r>
-        <w:t xml:space="preserve">video teaching software is very popular, which </w:t>
-      </w:r>
-      <w:r>
-        <w:t>wa</w:t>
-      </w:r>
-      <w:r>
-        <w:t>s cho</w:t>
-      </w:r>
-      <w:r>
-        <w:t>sen</w:t>
-      </w:r>
-      <w:r>
-        <w:t xml:space="preserve"> </w:t>
-      </w:r>
-      <w:r>
-        <w:t>by</w:t>
-      </w:r>
-      <w:r>
-        <w:t xml:space="preserve"> </w:t>
-      </w:r>
-      <w:r>
-        <w:t>45</w:t>
-      </w:r>
-      <w:r>
-        <w:t>% of students</w:t>
-      </w:r>
-      <w:r>
-        <w:t xml:space="preserve">. </w:t>
-      </w:r>
-      <w:r>
-        <w:t>O</w:t>
-      </w:r>
-      <w:r>
-        <w:t xml:space="preserve">ther participants </w:t>
-      </w:r>
-      <w:r>
-        <w:t>preferred</w:t>
-      </w:r>
-      <w:r>
-        <w:t xml:space="preserve"> to discuss with other</w:t>
-      </w:r>
-      <w:r>
-        <w:t>s</w:t>
-      </w:r>
-      <w:r>
-        <w:t xml:space="preserve"> on the forum</w:t>
-      </w:r>
-      <w:r>
-        <w:t xml:space="preserve">. It </w:t>
-      </w:r>
-      <w:r>
-        <w:t xml:space="preserve">suggests that there is a vast market for our products. </w:t>
-      </w:r>
-      <w:r>
-        <w:rPr>
-          <w:color w:val="FF0000"/>
-        </w:rPr>
-        <w:t xml:space="preserve">Moreover, we may provide </w:t>
-      </w:r>
-      <w:r>
-        <w:rPr>
-          <w:color w:val="FF0000"/>
-        </w:rPr>
-        <w:t>a</w:t>
-      </w:r>
-      <w:r>
-        <w:rPr>
-          <w:color w:val="FF0000"/>
-        </w:rPr>
-        <w:t xml:space="preserve"> function that allows users to share their thoughts</w:t>
-      </w:r>
-      <w:r>
-        <w:rPr>
-          <w:color w:val="FF0000"/>
-        </w:rPr>
-        <w:t xml:space="preserve"> with others</w:t>
-      </w:r>
-      <w:r>
-        <w:rPr>
-          <w:color w:val="FF0000"/>
-        </w:rPr>
-        <w:t>.</w:t>
-      </w:r>
-    </w:p>
-    <w:p>
-      <w:pPr>
-        <w:ind w:left="360"/>
-      </w:pPr>
-    </w:p>
-    <w:p>
-      <w:pPr>
-        <w:ind w:left="360"/>
-        <w:rPr>
-          <w:color w:val="000000"/>
-        </w:rPr>
-      </w:pPr>
-      <w:r>
-        <w:rPr>
-          <w:rFonts w:hint="eastAsia"/>
           <w:color w:val="000000"/>
         </w:rPr>
         <w:t>Q</w:t>
@@ -2161,21 +2114,7 @@
         <w:rPr>
           <w:color w:val="000000"/>
         </w:rPr>
-        <w:t>uestion8. Which platform do you prefer to use this software (e.g. likes to use mobile terminal most, and computer terminal second, then1 iOS/Android, 2 PC/</w:t>
-      </w:r>
-      <w:proofErr w:type="gramStart"/>
-      <w:r>
-        <w:rPr>
-          <w:color w:val="000000"/>
-        </w:rPr>
-        <w:t>Mac...)</w:t>
-      </w:r>
-      <w:proofErr w:type="gramEnd"/>
-      <w:r>
-        <w:rPr>
-          <w:color w:val="000000"/>
-        </w:rPr>
-        <w:t xml:space="preserve"> </w:t>
+        <w:t xml:space="preserve">uestion8. Which platform do you prefer to use this software (e.g. likes to use mobile terminal most, and computer terminal second, then1 iOS/Android, 2 PC/Mac...) </w:t>
       </w:r>
     </w:p>
     <w:p>
@@ -2264,9 +2203,6 @@
     <w:p>
       <w:pPr>
         <w:ind w:left="360"/>
-        <w:rPr>
-          <w:rFonts w:hint="eastAsia"/>
-        </w:rPr>
       </w:pPr>
       <w:r>
         <w:rPr>
@@ -2338,9 +2274,6 @@
     <w:p>
       <w:pPr>
         <w:ind w:left="360"/>
-        <w:rPr>
-          <w:rFonts w:hint="eastAsia"/>
-        </w:rPr>
       </w:pPr>
     </w:p>
     <w:p>
@@ -2519,7 +2452,6 @@
     <w:p>
       <w:pPr>
         <w:rPr>
-          <w:rFonts w:hint="eastAsia"/>
           <w:color w:val="000000"/>
         </w:rPr>
       </w:pPr>
@@ -2660,9 +2592,6 @@
     <w:p>
       <w:pPr>
         <w:ind w:left="360"/>
-        <w:rPr>
-          <w:rFonts w:hint="eastAsia"/>
-        </w:rPr>
       </w:pPr>
     </w:p>
     <w:p>
@@ -2941,7 +2870,7 @@
     </w:p>
     <w:p>
       <w:pPr>
-        <w:pStyle w:val="a3"/>
+        <w:pStyle w:val="ListParagraph"/>
         <w:numPr>
           <w:ilvl w:val="0"/>
           <w:numId w:val="6"/>
@@ -2978,7 +2907,7 @@
     </w:p>
     <w:p>
       <w:pPr>
-        <w:pStyle w:val="a3"/>
+        <w:pStyle w:val="ListParagraph"/>
         <w:numPr>
           <w:ilvl w:val="0"/>
           <w:numId w:val="6"/>
@@ -2995,15 +2924,7 @@
         <w:t xml:space="preserve"> i</w:t>
       </w:r>
       <w:r>
-        <w:t xml:space="preserve">s a good piece of </w:t>
-      </w:r>
-      <w:proofErr w:type="gramStart"/>
-      <w:r>
-        <w:t>software</w:t>
-      </w:r>
-      <w:proofErr w:type="gramEnd"/>
-      <w:r>
-        <w:t xml:space="preserve"> I want to be able to share it with others</w:t>
+        <w:t>s a good piece of software I want to be able to share it with others</w:t>
       </w:r>
       <w:r>
         <w:t>.</w:t>
@@ -3011,7 +2932,7 @@
     </w:p>
     <w:p>
       <w:pPr>
-        <w:pStyle w:val="a3"/>
+        <w:pStyle w:val="ListParagraph"/>
         <w:numPr>
           <w:ilvl w:val="0"/>
           <w:numId w:val="6"/>
@@ -3024,7 +2945,7 @@
     </w:p>
     <w:p>
       <w:pPr>
-        <w:pStyle w:val="a3"/>
+        <w:pStyle w:val="ListParagraph"/>
         <w:numPr>
           <w:ilvl w:val="0"/>
           <w:numId w:val="6"/>
@@ -3043,7 +2964,7 @@
     </w:p>
     <w:p>
       <w:pPr>
-        <w:pStyle w:val="a3"/>
+        <w:pStyle w:val="ListParagraph"/>
         <w:numPr>
           <w:ilvl w:val="0"/>
           <w:numId w:val="6"/>
@@ -3068,7 +2989,7 @@
     </w:p>
     <w:p>
       <w:pPr>
-        <w:pStyle w:val="a3"/>
+        <w:pStyle w:val="ListParagraph"/>
         <w:numPr>
           <w:ilvl w:val="0"/>
           <w:numId w:val="6"/>
@@ -3189,7 +3110,7 @@
     </w:p>
     <w:p>
       <w:pPr>
-        <w:pStyle w:val="a3"/>
+        <w:pStyle w:val="ListParagraph"/>
         <w:numPr>
           <w:ilvl w:val="0"/>
           <w:numId w:val="5"/>
@@ -3226,7 +3147,7 @@
     </w:p>
     <w:p>
       <w:pPr>
-        <w:pStyle w:val="a3"/>
+        <w:pStyle w:val="ListParagraph"/>
         <w:numPr>
           <w:ilvl w:val="0"/>
           <w:numId w:val="5"/>
@@ -3308,7 +3229,7 @@
     </w:p>
     <w:p>
       <w:pPr>
-        <w:pStyle w:val="a3"/>
+        <w:pStyle w:val="ListParagraph"/>
         <w:numPr>
           <w:ilvl w:val="0"/>
           <w:numId w:val="5"/>
@@ -3346,7 +3267,7 @@
     </w:p>
     <w:p>
       <w:pPr>
-        <w:pStyle w:val="a3"/>
+        <w:pStyle w:val="ListParagraph"/>
         <w:numPr>
           <w:ilvl w:val="0"/>
           <w:numId w:val="5"/>
@@ -3387,7 +3308,7 @@
     </w:p>
     <w:p>
       <w:pPr>
-        <w:pStyle w:val="a3"/>
+        <w:pStyle w:val="ListParagraph"/>
         <w:numPr>
           <w:ilvl w:val="0"/>
           <w:numId w:val="5"/>
@@ -3427,7 +3348,7 @@
     </w:p>
     <w:p>
       <w:pPr>
-        <w:pStyle w:val="a3"/>
+        <w:pStyle w:val="ListParagraph"/>
         <w:numPr>
           <w:ilvl w:val="0"/>
           <w:numId w:val="5"/>
@@ -3473,13 +3394,7 @@
     </w:p>
     <w:p/>
     <w:p/>
-    <w:p>
-      <w:pPr>
-        <w:rPr>
-          <w:rFonts w:hint="eastAsia"/>
-        </w:rPr>
-      </w:pPr>
-    </w:p>
+    <w:p/>
     <w:p>
       <w:pPr>
         <w:rPr>
@@ -3502,19 +3417,7 @@
           <w:sz w:val="24"/>
           <w:shd w:val="clear" w:color="auto" w:fill="FFFFFF"/>
         </w:rPr>
-        <w:t>A</w:t>
-      </w:r>
-      <w:r>
-        <w:rPr>
-          <w:rFonts w:ascii="等线" w:eastAsia="等线" w:hAnsi="等线" w:cs="Tahoma"/>
-          <w:b/>
-          <w:bCs/>
-          <w:color w:val="000000"/>
-          <w:kern w:val="0"/>
-          <w:sz w:val="24"/>
-          <w:shd w:val="clear" w:color="auto" w:fill="FFFFFF"/>
-        </w:rPr>
-        <w:t>ppendix</w:t>
+        <w:t>Appendix</w:t>
       </w:r>
     </w:p>
     <w:p>
@@ -3731,29 +3634,7 @@
           <w:sz w:val="24"/>
           <w:shd w:val="clear" w:color="auto" w:fill="FFFFFF"/>
         </w:rPr>
-        <w:t xml:space="preserve">All information in this questionnaire is used for research and project development, and will not be disclosed, </w:t>
-      </w:r>
-      <w:proofErr w:type="gramStart"/>
-      <w:r>
-        <w:rPr>
-          <w:rFonts w:ascii="Verdana" w:eastAsia="宋体" w:hAnsi="Verdana" w:cs="Tahoma"/>
-          <w:color w:val="000000"/>
-          <w:kern w:val="0"/>
-          <w:sz w:val="24"/>
-          <w:shd w:val="clear" w:color="auto" w:fill="FFFFFF"/>
-        </w:rPr>
-        <w:t>transmitted</w:t>
-      </w:r>
-      <w:proofErr w:type="gramEnd"/>
-      <w:r>
-        <w:rPr>
-          <w:rFonts w:ascii="Verdana" w:eastAsia="宋体" w:hAnsi="Verdana" w:cs="Tahoma"/>
-          <w:color w:val="000000"/>
-          <w:kern w:val="0"/>
-          <w:sz w:val="24"/>
-          <w:shd w:val="clear" w:color="auto" w:fill="FFFFFF"/>
-        </w:rPr>
-        <w:t xml:space="preserve"> or used for other purposes. The filling time of the questionnaire </w:t>
+        <w:t xml:space="preserve">All information in this questionnaire is used for research and project development, and will not be disclosed, transmitted or used for other purposes. The filling time of the questionnaire </w:t>
       </w:r>
       <w:r>
         <w:rPr>
@@ -3849,7 +3730,7 @@
     </w:p>
     <w:p>
       <w:pPr>
-        <w:pStyle w:val="a3"/>
+        <w:pStyle w:val="ListParagraph"/>
         <w:widowControl/>
         <w:numPr>
           <w:ilvl w:val="0"/>
@@ -3872,7 +3753,7 @@
     </w:p>
     <w:p>
       <w:pPr>
-        <w:pStyle w:val="a3"/>
+        <w:pStyle w:val="ListParagraph"/>
         <w:widowControl/>
         <w:numPr>
           <w:ilvl w:val="0"/>
@@ -3895,7 +3776,7 @@
     </w:p>
     <w:p>
       <w:pPr>
-        <w:pStyle w:val="a3"/>
+        <w:pStyle w:val="ListParagraph"/>
         <w:widowControl/>
         <w:numPr>
           <w:ilvl w:val="0"/>
@@ -3956,7 +3837,7 @@
     </w:p>
     <w:p>
       <w:pPr>
-        <w:pStyle w:val="a3"/>
+        <w:pStyle w:val="ListParagraph"/>
         <w:widowControl/>
         <w:numPr>
           <w:ilvl w:val="0"/>
@@ -3979,7 +3860,7 @@
     </w:p>
     <w:p>
       <w:pPr>
-        <w:pStyle w:val="a3"/>
+        <w:pStyle w:val="ListParagraph"/>
         <w:widowControl/>
         <w:numPr>
           <w:ilvl w:val="0"/>
@@ -4002,7 +3883,7 @@
     </w:p>
     <w:p>
       <w:pPr>
-        <w:pStyle w:val="a3"/>
+        <w:pStyle w:val="ListParagraph"/>
         <w:widowControl/>
         <w:numPr>
           <w:ilvl w:val="0"/>
@@ -4025,7 +3906,7 @@
     </w:p>
     <w:p>
       <w:pPr>
-        <w:pStyle w:val="a3"/>
+        <w:pStyle w:val="ListParagraph"/>
         <w:widowControl/>
         <w:numPr>
           <w:ilvl w:val="0"/>
@@ -4104,7 +3985,7 @@
     </w:p>
     <w:p>
       <w:pPr>
-        <w:pStyle w:val="a3"/>
+        <w:pStyle w:val="ListParagraph"/>
         <w:widowControl/>
         <w:numPr>
           <w:ilvl w:val="0"/>
@@ -4127,7 +4008,7 @@
     </w:p>
     <w:p>
       <w:pPr>
-        <w:pStyle w:val="a3"/>
+        <w:pStyle w:val="ListParagraph"/>
         <w:widowControl/>
         <w:numPr>
           <w:ilvl w:val="0"/>
@@ -4150,7 +4031,7 @@
     </w:p>
     <w:p>
       <w:pPr>
-        <w:pStyle w:val="a3"/>
+        <w:pStyle w:val="ListParagraph"/>
         <w:widowControl/>
         <w:numPr>
           <w:ilvl w:val="0"/>
@@ -4216,7 +4097,7 @@
     </w:p>
     <w:p>
       <w:pPr>
-        <w:pStyle w:val="a3"/>
+        <w:pStyle w:val="ListParagraph"/>
         <w:widowControl/>
         <w:numPr>
           <w:ilvl w:val="0"/>
@@ -4234,35 +4115,19 @@
           <w:rFonts w:ascii="Verdana" w:hAnsi="Verdana"/>
           <w:sz w:val="24"/>
         </w:rPr>
-        <w:t xml:space="preserve">I </w:t>
-      </w:r>
-      <w:proofErr w:type="gramStart"/>
-      <w:r>
-        <w:rPr>
-          <w:rFonts w:ascii="Verdana" w:hAnsi="Verdana"/>
-          <w:sz w:val="24"/>
-        </w:rPr>
-        <w:t>d</w:t>
-      </w:r>
-      <w:r>
-        <w:rPr>
-          <w:rFonts w:ascii="Verdana" w:hAnsi="Verdana"/>
-          <w:sz w:val="24"/>
-        </w:rPr>
-        <w:t>on’t</w:t>
-      </w:r>
-      <w:proofErr w:type="gramEnd"/>
-      <w:r>
-        <w:rPr>
-          <w:rFonts w:ascii="Verdana" w:hAnsi="Verdana"/>
-          <w:sz w:val="24"/>
-        </w:rPr>
-        <w:t xml:space="preserve"> know about it at all.</w:t>
-      </w:r>
-    </w:p>
-    <w:p>
-      <w:pPr>
-        <w:pStyle w:val="a3"/>
+        <w:t>I d</w:t>
+      </w:r>
+      <w:r>
+        <w:rPr>
+          <w:rFonts w:ascii="Verdana" w:hAnsi="Verdana"/>
+          <w:sz w:val="24"/>
+        </w:rPr>
+        <w:t>on’t know about it at all.</w:t>
+      </w:r>
+    </w:p>
+    <w:p>
+      <w:pPr>
+        <w:pStyle w:val="ListParagraph"/>
         <w:widowControl/>
         <w:numPr>
           <w:ilvl w:val="0"/>
@@ -4299,7 +4164,7 @@
     </w:p>
     <w:p>
       <w:pPr>
-        <w:pStyle w:val="a3"/>
+        <w:pStyle w:val="ListParagraph"/>
         <w:widowControl/>
         <w:numPr>
           <w:ilvl w:val="0"/>
@@ -4323,7 +4188,6 @@
     <w:p>
       <w:pPr>
         <w:rPr>
-          <w:rFonts w:hint="eastAsia"/>
           <w:b/>
           <w:bCs/>
         </w:rPr>
@@ -4398,7 +4262,7 @@
     </w:p>
     <w:p>
       <w:pPr>
-        <w:pStyle w:val="a3"/>
+        <w:pStyle w:val="ListParagraph"/>
         <w:widowControl/>
         <w:numPr>
           <w:ilvl w:val="0"/>
@@ -4435,7 +4299,7 @@
     </w:p>
     <w:p>
       <w:pPr>
-        <w:pStyle w:val="a3"/>
+        <w:pStyle w:val="ListParagraph"/>
         <w:widowControl/>
         <w:numPr>
           <w:ilvl w:val="0"/>
@@ -4494,7 +4358,7 @@
     </w:p>
     <w:p>
       <w:pPr>
-        <w:pStyle w:val="a3"/>
+        <w:pStyle w:val="ListParagraph"/>
         <w:widowControl/>
         <w:numPr>
           <w:ilvl w:val="0"/>
@@ -4517,7 +4381,7 @@
     </w:p>
     <w:p>
       <w:pPr>
-        <w:pStyle w:val="a3"/>
+        <w:pStyle w:val="ListParagraph"/>
         <w:widowControl/>
         <w:numPr>
           <w:ilvl w:val="0"/>
@@ -4540,7 +4404,7 @@
     </w:p>
     <w:p>
       <w:pPr>
-        <w:pStyle w:val="a3"/>
+        <w:pStyle w:val="ListParagraph"/>
         <w:widowControl/>
         <w:numPr>
           <w:ilvl w:val="0"/>
@@ -4577,7 +4441,7 @@
     </w:p>
     <w:p>
       <w:pPr>
-        <w:pStyle w:val="a3"/>
+        <w:pStyle w:val="ListParagraph"/>
         <w:widowControl/>
         <w:numPr>
           <w:ilvl w:val="0"/>
@@ -4600,7 +4464,7 @@
     </w:p>
     <w:p>
       <w:pPr>
-        <w:pStyle w:val="a3"/>
+        <w:pStyle w:val="ListParagraph"/>
         <w:widowControl/>
         <w:numPr>
           <w:ilvl w:val="0"/>
@@ -4728,7 +4592,7 @@
     </w:p>
     <w:p>
       <w:pPr>
-        <w:pStyle w:val="a3"/>
+        <w:pStyle w:val="ListParagraph"/>
         <w:widowControl/>
         <w:numPr>
           <w:ilvl w:val="0"/>
@@ -4751,7 +4615,7 @@
     </w:p>
     <w:p>
       <w:pPr>
-        <w:pStyle w:val="a3"/>
+        <w:pStyle w:val="ListParagraph"/>
         <w:widowControl/>
         <w:numPr>
           <w:ilvl w:val="0"/>
@@ -4774,7 +4638,7 @@
     </w:p>
     <w:p>
       <w:pPr>
-        <w:pStyle w:val="a3"/>
+        <w:pStyle w:val="ListParagraph"/>
         <w:widowControl/>
         <w:numPr>
           <w:ilvl w:val="0"/>
@@ -4787,7 +4651,6 @@
           <w:sz w:val="24"/>
         </w:rPr>
       </w:pPr>
-      <w:proofErr w:type="spellStart"/>
       <w:r>
         <w:rPr>
           <w:rFonts w:ascii="Verdana" w:hAnsi="Verdana"/>
@@ -4796,11 +4659,10 @@
         <w:lastRenderedPageBreak/>
         <w:t>Bilibili</w:t>
       </w:r>
-      <w:proofErr w:type="spellEnd"/>
-    </w:p>
-    <w:p>
-      <w:pPr>
-        <w:pStyle w:val="a3"/>
+    </w:p>
+    <w:p>
+      <w:pPr>
+        <w:pStyle w:val="ListParagraph"/>
         <w:widowControl/>
         <w:numPr>
           <w:ilvl w:val="0"/>
@@ -4823,7 +4685,7 @@
     </w:p>
     <w:p>
       <w:pPr>
-        <w:pStyle w:val="a3"/>
+        <w:pStyle w:val="ListParagraph"/>
         <w:widowControl/>
         <w:numPr>
           <w:ilvl w:val="0"/>
@@ -4846,7 +4708,7 @@
     </w:p>
     <w:p>
       <w:pPr>
-        <w:pStyle w:val="a3"/>
+        <w:pStyle w:val="ListParagraph"/>
         <w:widowControl/>
         <w:numPr>
           <w:ilvl w:val="0"/>
@@ -4982,9 +4844,8 @@
           <w:sz w:val="24"/>
           <w:shd w:val="clear" w:color="auto" w:fill="FFFFFF"/>
         </w:rPr>
-        <w:t xml:space="preserve"> e.g. like to use mobile terminal most, and computer terminal second, then: 1 mobile, 2 </w:t>
-      </w:r>
-      <w:proofErr w:type="gramStart"/>
+        <w:t xml:space="preserve"> e.g. like to use mobile terminal most, and computer terminal second, then: 1 mobile, 2 computer...)</w:t>
+      </w:r>
       <w:r>
         <w:rPr>
           <w:rFonts w:ascii="Verdana" w:eastAsia="宋体" w:hAnsi="Verdana" w:cs="Tahoma"/>
@@ -4993,33 +4854,12 @@
           <w:sz w:val="24"/>
           <w:shd w:val="clear" w:color="auto" w:fill="FFFFFF"/>
         </w:rPr>
-        <w:t>computer</w:t>
-      </w:r>
-      <w:proofErr w:type="gramEnd"/>
-      <w:r>
-        <w:rPr>
-          <w:rFonts w:ascii="Verdana" w:eastAsia="宋体" w:hAnsi="Verdana" w:cs="Tahoma"/>
-          <w:color w:val="000000"/>
-          <w:kern w:val="0"/>
-          <w:sz w:val="24"/>
-          <w:shd w:val="clear" w:color="auto" w:fill="FFFFFF"/>
-        </w:rPr>
-        <w:t>...)</w:t>
-      </w:r>
-      <w:r>
-        <w:rPr>
-          <w:rFonts w:ascii="Verdana" w:eastAsia="宋体" w:hAnsi="Verdana" w:cs="Tahoma"/>
-          <w:color w:val="000000"/>
-          <w:kern w:val="0"/>
-          <w:sz w:val="24"/>
-          <w:shd w:val="clear" w:color="auto" w:fill="FFFFFF"/>
-        </w:rPr>
         <w:t xml:space="preserve"> </w:t>
       </w:r>
     </w:p>
     <w:p>
       <w:pPr>
-        <w:pStyle w:val="a3"/>
+        <w:pStyle w:val="ListParagraph"/>
         <w:widowControl/>
         <w:numPr>
           <w:ilvl w:val="0"/>
@@ -5052,7 +4892,7 @@
     </w:p>
     <w:p>
       <w:pPr>
-        <w:pStyle w:val="a3"/>
+        <w:pStyle w:val="ListParagraph"/>
         <w:widowControl/>
         <w:numPr>
           <w:ilvl w:val="0"/>
@@ -5101,7 +4941,7 @@
     </w:p>
     <w:p>
       <w:pPr>
-        <w:pStyle w:val="a3"/>
+        <w:pStyle w:val="ListParagraph"/>
         <w:widowControl/>
         <w:numPr>
           <w:ilvl w:val="0"/>
@@ -5139,7 +4979,6 @@
         </w:rPr>
         <w:t xml:space="preserve">hat </w:t>
       </w:r>
-      <w:proofErr w:type="spellStart"/>
       <w:r>
         <w:rPr>
           <w:rFonts w:ascii="Verdana" w:eastAsia="宋体" w:hAnsi="Verdana" w:cs="宋体"/>
@@ -5148,11 +4987,10 @@
         </w:rPr>
         <w:t>miniApp</w:t>
       </w:r>
-      <w:proofErr w:type="spellEnd"/>
-    </w:p>
-    <w:p>
-      <w:pPr>
-        <w:pStyle w:val="a3"/>
+    </w:p>
+    <w:p>
+      <w:pPr>
+        <w:pStyle w:val="ListParagraph"/>
         <w:widowControl/>
         <w:numPr>
           <w:ilvl w:val="0"/>
@@ -5304,7 +5142,7 @@
     </w:p>
     <w:p>
       <w:pPr>
-        <w:pStyle w:val="a3"/>
+        <w:pStyle w:val="ListParagraph"/>
         <w:widowControl/>
         <w:numPr>
           <w:ilvl w:val="0"/>
@@ -5329,7 +5167,7 @@
     </w:p>
     <w:p>
       <w:pPr>
-        <w:pStyle w:val="a3"/>
+        <w:pStyle w:val="ListParagraph"/>
         <w:widowControl/>
         <w:numPr>
           <w:ilvl w:val="0"/>
@@ -5354,7 +5192,7 @@
     </w:p>
     <w:p>
       <w:pPr>
-        <w:pStyle w:val="a3"/>
+        <w:pStyle w:val="ListParagraph"/>
         <w:widowControl/>
         <w:numPr>
           <w:ilvl w:val="0"/>
@@ -5511,7 +5349,7 @@
     </w:p>
     <w:p>
       <w:pPr>
-        <w:pStyle w:val="a3"/>
+        <w:pStyle w:val="ListParagraph"/>
         <w:widowControl/>
         <w:numPr>
           <w:ilvl w:val="0"/>
@@ -5536,7 +5374,7 @@
     </w:p>
     <w:p>
       <w:pPr>
-        <w:pStyle w:val="a3"/>
+        <w:pStyle w:val="ListParagraph"/>
         <w:widowControl/>
         <w:numPr>
           <w:ilvl w:val="0"/>
@@ -5561,7 +5399,7 @@
     </w:p>
     <w:p>
       <w:pPr>
-        <w:pStyle w:val="a3"/>
+        <w:pStyle w:val="ListParagraph"/>
         <w:widowControl/>
         <w:numPr>
           <w:ilvl w:val="0"/>
@@ -5586,7 +5424,7 @@
     </w:p>
     <w:p>
       <w:pPr>
-        <w:pStyle w:val="a3"/>
+        <w:pStyle w:val="ListParagraph"/>
         <w:widowControl/>
         <w:numPr>
           <w:ilvl w:val="0"/>
@@ -5756,7 +5594,7 @@
     </w:p>
     <w:p>
       <w:pPr>
-        <w:pStyle w:val="a3"/>
+        <w:pStyle w:val="ListParagraph"/>
         <w:widowControl/>
         <w:numPr>
           <w:ilvl w:val="0"/>
@@ -5821,7 +5659,7 @@
     </w:p>
     <w:p>
       <w:pPr>
-        <w:pStyle w:val="a3"/>
+        <w:pStyle w:val="ListParagraph"/>
         <w:widowControl/>
         <w:numPr>
           <w:ilvl w:val="0"/>
@@ -5854,7 +5692,7 @@
     </w:p>
     <w:p>
       <w:pPr>
-        <w:pStyle w:val="a3"/>
+        <w:pStyle w:val="ListParagraph"/>
         <w:widowControl/>
         <w:numPr>
           <w:ilvl w:val="0"/>
@@ -5879,7 +5717,7 @@
     </w:p>
     <w:p>
       <w:pPr>
-        <w:pStyle w:val="a3"/>
+        <w:pStyle w:val="ListParagraph"/>
         <w:widowControl/>
         <w:numPr>
           <w:ilvl w:val="0"/>
@@ -5904,7 +5742,7 @@
     </w:p>
     <w:p>
       <w:pPr>
-        <w:pStyle w:val="a3"/>
+        <w:pStyle w:val="ListParagraph"/>
         <w:widowControl/>
         <w:numPr>
           <w:ilvl w:val="0"/>
@@ -5929,7 +5767,7 @@
     </w:p>
     <w:p>
       <w:pPr>
-        <w:pStyle w:val="a3"/>
+        <w:pStyle w:val="ListParagraph"/>
         <w:widowControl/>
         <w:numPr>
           <w:ilvl w:val="0"/>
@@ -5954,7 +5792,7 @@
     </w:p>
     <w:p>
       <w:pPr>
-        <w:pStyle w:val="a3"/>
+        <w:pStyle w:val="ListParagraph"/>
         <w:widowControl/>
         <w:numPr>
           <w:ilvl w:val="0"/>
@@ -6079,13 +5917,7 @@
         <w:t>You are welcome to talk about your expectations of our software.</w:t>
       </w:r>
     </w:p>
-    <w:p>
-      <w:pPr>
-        <w:rPr>
-          <w:rFonts w:hint="eastAsia"/>
-        </w:rPr>
-      </w:pPr>
-    </w:p>
+    <w:p/>
     <w:sectPr>
       <w:pgSz w:w="11906" w:h="16838"/>
       <w:pgMar w:top="1440" w:right="1800" w:bottom="1440" w:left="1800" w:header="851" w:footer="992" w:gutter="0"/>
@@ -8387,7 +8219,7 @@
     <w:lsdException w:name="Unresolved Mention" w:semiHidden="1" w:unhideWhenUsed="1"/>
     <w:lsdException w:name="Smart Link" w:semiHidden="1" w:unhideWhenUsed="1"/>
   </w:latentStyles>
-  <w:style w:type="paragraph" w:default="1" w:styleId="a">
+  <w:style w:type="paragraph" w:default="1" w:styleId="Normal">
     <w:name w:val="Normal"/>
     <w:qFormat/>
     <w:pPr>
@@ -8395,13 +8227,13 @@
       <w:jc w:val="both"/>
     </w:pPr>
   </w:style>
-  <w:style w:type="character" w:default="1" w:styleId="a0">
+  <w:style w:type="character" w:default="1" w:styleId="DefaultParagraphFont">
     <w:name w:val="Default Paragraph Font"/>
     <w:uiPriority w:val="1"/>
     <w:semiHidden/>
     <w:unhideWhenUsed/>
   </w:style>
-  <w:style w:type="table" w:default="1" w:styleId="a1">
+  <w:style w:type="table" w:default="1" w:styleId="TableNormal">
     <w:name w:val="Normal Table"/>
     <w:uiPriority w:val="99"/>
     <w:semiHidden/>
@@ -8416,15 +8248,15 @@
       </w:tblCellMar>
     </w:tblPr>
   </w:style>
-  <w:style w:type="numbering" w:default="1" w:styleId="a2">
+  <w:style w:type="numbering" w:default="1" w:styleId="NoList">
     <w:name w:val="No List"/>
     <w:uiPriority w:val="99"/>
     <w:semiHidden/>
     <w:unhideWhenUsed/>
   </w:style>
-  <w:style w:type="paragraph" w:styleId="a3">
+  <w:style w:type="paragraph" w:styleId="ListParagraph">
     <w:name w:val="List Paragraph"/>
-    <w:basedOn w:val="a"/>
+    <w:basedOn w:val="Normal"/>
     <w:uiPriority w:val="34"/>
     <w:qFormat/>
     <w:rsid w:val="00D05FDA"/>
@@ -8432,11 +8264,11 @@
       <w:ind w:firstLineChars="200" w:firstLine="420"/>
     </w:pPr>
   </w:style>
-  <w:style w:type="paragraph" w:styleId="a4">
+  <w:style w:type="paragraph" w:styleId="Subtitle">
     <w:name w:val="Subtitle"/>
-    <w:basedOn w:val="a"/>
-    <w:next w:val="a"/>
-    <w:link w:val="a5"/>
+    <w:basedOn w:val="Normal"/>
+    <w:next w:val="Normal"/>
+    <w:link w:val="SubtitleChar"/>
     <w:uiPriority w:val="11"/>
     <w:qFormat/>
     <w:rsid w:val="00BE799F"/>
@@ -8453,10 +8285,10 @@
       <w:szCs w:val="32"/>
     </w:rPr>
   </w:style>
-  <w:style w:type="character" w:customStyle="1" w:styleId="a5">
-    <w:name w:val="副标题 字符"/>
-    <w:basedOn w:val="a0"/>
-    <w:link w:val="a4"/>
+  <w:style w:type="character" w:customStyle="1" w:styleId="SubtitleChar">
+    <w:name w:val="Subtitle Char"/>
+    <w:basedOn w:val="DefaultParagraphFont"/>
+    <w:link w:val="Subtitle"/>
     <w:uiPriority w:val="11"/>
     <w:rsid w:val="00BE799F"/>
     <w:rPr>
@@ -8467,10 +8299,10 @@
       <w:szCs w:val="32"/>
     </w:rPr>
   </w:style>
-  <w:style w:type="paragraph" w:styleId="a6">
+  <w:style w:type="paragraph" w:styleId="Header">
     <w:name w:val="header"/>
-    <w:basedOn w:val="a"/>
-    <w:link w:val="a7"/>
+    <w:basedOn w:val="Normal"/>
+    <w:link w:val="HeaderChar"/>
     <w:uiPriority w:val="99"/>
     <w:unhideWhenUsed/>
     <w:rsid w:val="00E80467"/>
@@ -8481,17 +8313,17 @@
       </w:tabs>
     </w:pPr>
   </w:style>
-  <w:style w:type="character" w:customStyle="1" w:styleId="a7">
-    <w:name w:val="页眉 字符"/>
-    <w:basedOn w:val="a0"/>
-    <w:link w:val="a6"/>
+  <w:style w:type="character" w:customStyle="1" w:styleId="HeaderChar">
+    <w:name w:val="Header Char"/>
+    <w:basedOn w:val="DefaultParagraphFont"/>
+    <w:link w:val="Header"/>
     <w:uiPriority w:val="99"/>
     <w:rsid w:val="00E80467"/>
   </w:style>
-  <w:style w:type="paragraph" w:styleId="a8">
+  <w:style w:type="paragraph" w:styleId="Footer">
     <w:name w:val="footer"/>
-    <w:basedOn w:val="a"/>
-    <w:link w:val="a9"/>
+    <w:basedOn w:val="Normal"/>
+    <w:link w:val="FooterChar"/>
     <w:uiPriority w:val="99"/>
     <w:unhideWhenUsed/>
     <w:rsid w:val="00E80467"/>
@@ -8502,10 +8334,10 @@
       </w:tabs>
     </w:pPr>
   </w:style>
-  <w:style w:type="character" w:customStyle="1" w:styleId="a9">
-    <w:name w:val="页脚 字符"/>
-    <w:basedOn w:val="a0"/>
-    <w:link w:val="a8"/>
+  <w:style w:type="character" w:customStyle="1" w:styleId="FooterChar">
+    <w:name w:val="Footer Char"/>
+    <w:basedOn w:val="DefaultParagraphFont"/>
+    <w:link w:val="Footer"/>
     <w:uiPriority w:val="99"/>
     <w:rsid w:val="00E80467"/>
   </w:style>

</xml_diff>

<commit_message>
docs(report of questionnaire): fix grammar & content
</commit_message>
<xml_diff>
--- a/Requirements/Questionnaire/Report of Questionnaire_Final.docx
+++ b/Requirements/Questionnaire/Report of Questionnaire_Final.docx
@@ -52,23 +52,153 @@
       <w:pPr>
         <w:ind w:left="420"/>
       </w:pPr>
-      <w:r>
-        <w:t xml:space="preserve">To </w:t>
-      </w:r>
-      <w:r>
-        <w:rPr>
-          <w:rFonts w:hint="eastAsia"/>
-        </w:rPr>
-        <w:t>gather</w:t>
-      </w:r>
+      <w:ins w:id="0" w:author="陈诗量" w:date="2020-11-24T18:55:00Z">
+        <w:r>
+          <w:t xml:space="preserve">The software we plan to design </w:t>
+        </w:r>
+      </w:ins>
+      <w:ins w:id="1" w:author="陈诗量" w:date="2020-11-24T18:56:00Z">
+        <w:r>
+          <w:t xml:space="preserve">is oriented to </w:t>
+        </w:r>
+        <w:r>
+          <w:t xml:space="preserve">students who want to </w:t>
+        </w:r>
+        <w:r>
+          <w:t xml:space="preserve">learn sorting algorithms. However, </w:t>
+        </w:r>
+      </w:ins>
+      <w:ins w:id="2" w:author="陈诗量" w:date="2020-11-24T18:57:00Z">
+        <w:r>
+          <w:t>detail</w:t>
+        </w:r>
+        <w:r>
+          <w:t xml:space="preserve">s of </w:t>
+        </w:r>
+      </w:ins>
+      <w:ins w:id="3" w:author="陈诗量" w:date="2020-11-25T14:06:00Z">
+        <w:r>
+          <w:t>learning method</w:t>
+        </w:r>
+      </w:ins>
+      <w:ins w:id="4" w:author="陈诗量" w:date="2020-11-24T18:57:00Z">
+        <w:r>
+          <w:t xml:space="preserve"> that students prefer </w:t>
+        </w:r>
+      </w:ins>
+      <w:proofErr w:type="gramStart"/>
+      <w:ins w:id="5" w:author="陈诗量" w:date="2020-11-24T18:58:00Z">
+        <w:r>
+          <w:t>remain</w:t>
+        </w:r>
+      </w:ins>
+      <w:proofErr w:type="gramEnd"/>
+      <w:ins w:id="6" w:author="陈诗量" w:date="2020-11-24T18:57:00Z">
+        <w:r>
+          <w:t xml:space="preserve"> </w:t>
+        </w:r>
+        <w:r>
+          <w:t>unknow</w:t>
+        </w:r>
+      </w:ins>
+      <w:ins w:id="7" w:author="陈诗量" w:date="2020-11-25T14:23:00Z">
+        <w:r>
+          <w:t>n</w:t>
+        </w:r>
+      </w:ins>
+      <w:ins w:id="8" w:author="陈诗量" w:date="2020-11-24T18:57:00Z">
+        <w:r>
+          <w:t xml:space="preserve">. </w:t>
+        </w:r>
+      </w:ins>
+      <w:ins w:id="9" w:author="陈诗量" w:date="2020-11-25T14:23:00Z">
+        <w:r>
+          <w:t>A q</w:t>
+        </w:r>
+      </w:ins>
+      <w:ins w:id="10" w:author="陈诗量" w:date="2020-11-24T18:58:00Z">
+        <w:r>
+          <w:t xml:space="preserve">uestionnaire is an efficient tool to </w:t>
+        </w:r>
+        <w:r>
+          <w:t xml:space="preserve">collect </w:t>
+        </w:r>
+      </w:ins>
+      <w:ins w:id="11" w:author="陈诗量" w:date="2020-11-24T18:59:00Z">
+        <w:r>
+          <w:t xml:space="preserve">both ideas and suggestions </w:t>
+        </w:r>
+        <w:r>
+          <w:t>from</w:t>
+        </w:r>
+        <w:r>
+          <w:t xml:space="preserve"> target users</w:t>
+        </w:r>
+        <w:r>
+          <w:t>.</w:t>
+        </w:r>
+      </w:ins>
+      <w:del w:id="12" w:author="陈诗量" w:date="2020-11-25T14:23:00Z">
+        <w:r>
+          <w:delText xml:space="preserve">To </w:delText>
+        </w:r>
+        <w:r>
+          <w:rPr>
+            <w:rFonts w:hint="eastAsia"/>
+          </w:rPr>
+          <w:delText>gather</w:delText>
+        </w:r>
+      </w:del>
+      <w:del w:id="13" w:author="陈诗量" w:date="2020-11-24T19:00:00Z">
+        <w:r>
+          <w:delText xml:space="preserve"> </w:delText>
+        </w:r>
+      </w:del>
+      <w:del w:id="14" w:author="陈诗量" w:date="2020-11-24T18:52:00Z">
+        <w:r>
+          <w:delText>primary stakeholders’</w:delText>
+        </w:r>
+      </w:del>
+      <w:del w:id="15" w:author="陈诗量" w:date="2020-11-24T19:00:00Z">
+        <w:r>
+          <w:delText xml:space="preserve"> </w:delText>
+        </w:r>
+      </w:del>
+      <w:del w:id="16" w:author="陈诗量" w:date="2020-11-25T14:23:00Z">
+        <w:r>
+          <w:delText xml:space="preserve">requirements </w:delText>
+        </w:r>
+      </w:del>
+      <w:del w:id="17" w:author="陈诗量" w:date="2020-11-24T19:02:00Z">
+        <w:r>
+          <w:delText xml:space="preserve">of </w:delText>
+        </w:r>
+      </w:del>
+      <w:del w:id="18" w:author="陈诗量" w:date="2020-11-25T14:23:00Z">
+        <w:r>
+          <w:delText>the project</w:delText>
+        </w:r>
+      </w:del>
+      <w:del w:id="19" w:author="陈诗量" w:date="2020-11-24T19:00:00Z">
+        <w:r>
+          <w:delText>, animation of sorting algorithms and their correctness,</w:delText>
+        </w:r>
+      </w:del>
       <w:r>
         <w:t xml:space="preserve"> </w:t>
       </w:r>
-      <w:r>
-        <w:t>primary stakeholders’</w:t>
-      </w:r>
-      <w:r>
-        <w:t xml:space="preserve"> requirements of the project, animation of sorting algorithms and their correctness, team 10 released a q</w:t>
+      <w:ins w:id="20" w:author="陈诗量" w:date="2020-11-25T14:24:00Z">
+        <w:r>
+          <w:t>T</w:t>
+        </w:r>
+      </w:ins>
+      <w:del w:id="21" w:author="陈诗量" w:date="2020-11-25T14:24:00Z">
+        <w:r>
+          <w:delText>t</w:delText>
+        </w:r>
+      </w:del>
+      <w:r>
+        <w:t>eam 10 released a q</w:t>
       </w:r>
       <w:r>
         <w:t>uestionnaire</w:t>
@@ -92,22 +222,66 @@
         <w:t>one</w:t>
       </w:r>
       <w:r>
-        <w:t xml:space="preserve"> open question. </w:t>
-      </w:r>
-      <w:r>
-        <w:t xml:space="preserve">The questionnaire was spread through the Internet and </w:t>
-      </w:r>
-      <w:r>
-        <w:t>lasted</w:t>
+        <w:t xml:space="preserve"> open question</w:t>
+      </w:r>
+      <w:ins w:id="22" w:author="陈诗量" w:date="2020-11-25T14:23:00Z">
+        <w:r>
+          <w:t xml:space="preserve"> </w:t>
+        </w:r>
+        <w:r>
+          <w:t>t</w:t>
+        </w:r>
+        <w:r>
+          <w:t xml:space="preserve">o </w:t>
+        </w:r>
+        <w:r>
+          <w:rPr>
+            <w:rFonts w:hint="eastAsia"/>
+          </w:rPr>
+          <w:t>gather</w:t>
+        </w:r>
+        <w:r>
+          <w:t xml:space="preserve"> requirements for the project</w:t>
+        </w:r>
+      </w:ins>
+      <w:r>
+        <w:t xml:space="preserve">. </w:t>
+      </w:r>
+      <w:r>
+        <w:t xml:space="preserve">The questionnaire was spread through the Internet </w:t>
+      </w:r>
+      <w:del w:id="23" w:author="陈诗量" w:date="2020-11-24T19:03:00Z">
+        <w:r>
+          <w:delText xml:space="preserve">and </w:delText>
+        </w:r>
+        <w:r>
+          <w:delText>lasted</w:delText>
+        </w:r>
+        <w:r>
+          <w:delText xml:space="preserve"> </w:delText>
+        </w:r>
+      </w:del>
+      <w:r>
+        <w:t>for</w:t>
       </w:r>
       <w:r>
         <w:t xml:space="preserve"> </w:t>
       </w:r>
-      <w:r>
-        <w:t>for</w:t>
-      </w:r>
-      <w:r>
-        <w:t xml:space="preserve"> two days</w:t>
+      <w:del w:id="24" w:author="陈诗量" w:date="2020-11-24T19:03:00Z">
+        <w:r>
+          <w:delText xml:space="preserve">two </w:delText>
+        </w:r>
+      </w:del>
+      <w:ins w:id="25" w:author="陈诗量" w:date="2020-11-24T19:03:00Z">
+        <w:r>
+          <w:t>seven</w:t>
+        </w:r>
+        <w:r>
+          <w:t xml:space="preserve"> </w:t>
+        </w:r>
+      </w:ins>
+      <w:r>
+        <w:t>days</w:t>
       </w:r>
       <w:r>
         <w:t xml:space="preserve">. </w:t>
@@ -141,86 +315,131 @@
     </w:p>
     <w:p>
       <w:pPr>
+        <w:ind w:left="420"/>
+        <w:pPrChange w:id="26" w:author="陈诗量" w:date="2020-11-24T18:51:00Z">
+          <w:pPr>
+            <w:ind w:firstLine="420"/>
+          </w:pPr>
+        </w:pPrChange>
+      </w:pPr>
+      <w:r>
+        <w:t>1. Understand</w:t>
+      </w:r>
+      <w:r>
+        <w:t xml:space="preserve"> </w:t>
+      </w:r>
+      <w:r>
+        <w:t>target user</w:t>
+      </w:r>
+      <w:r>
+        <w:t>s’</w:t>
+      </w:r>
+      <w:r>
+        <w:t xml:space="preserve"> </w:t>
+      </w:r>
+      <w:r>
+        <w:t>knowledge</w:t>
+      </w:r>
+      <w:r>
+        <w:t xml:space="preserve"> level</w:t>
+      </w:r>
+      <w:r>
+        <w:t>s</w:t>
+      </w:r>
+      <w:r>
+        <w:t xml:space="preserve"> of sorting algorithm</w:t>
+      </w:r>
+      <w:r>
+        <w:t>s</w:t>
+      </w:r>
+      <w:r>
+        <w:t xml:space="preserve"> and </w:t>
+      </w:r>
+      <w:r>
+        <w:t xml:space="preserve">their </w:t>
+      </w:r>
+      <w:r>
+        <w:t xml:space="preserve">learning </w:t>
+      </w:r>
+      <w:r>
+        <w:t>habits.</w:t>
+      </w:r>
+    </w:p>
+    <w:p>
+      <w:pPr>
         <w:ind w:firstLine="420"/>
       </w:pPr>
       <w:r>
-        <w:t>1. Understand</w:t>
-      </w:r>
+        <w:t xml:space="preserve">2. </w:t>
+      </w:r>
+      <w:r>
+        <w:t>Gather</w:t>
+      </w:r>
+      <w:r>
+        <w:t xml:space="preserve"> requirements f</w:t>
+      </w:r>
+      <w:r>
+        <w:t>rom</w:t>
+      </w:r>
+      <w:r>
+        <w:t xml:space="preserve"> target users</w:t>
+      </w:r>
+      <w:r>
+        <w:t>.</w:t>
+      </w:r>
+    </w:p>
+    <w:p>
+      <w:pPr>
+        <w:ind w:firstLine="420"/>
+      </w:pPr>
+      <w:r>
+        <w:t xml:space="preserve">3. </w:t>
+      </w:r>
+      <w:del w:id="27" w:author="陈诗量" w:date="2020-11-24T18:51:00Z">
+        <w:r>
+          <w:rPr>
+            <w:rFonts w:hint="eastAsia"/>
+          </w:rPr>
+          <w:delText>Test the</w:delText>
+        </w:r>
+        <w:r>
+          <w:rPr>
+            <w:rFonts w:hint="eastAsia"/>
+          </w:rPr>
+          <w:delText xml:space="preserve"> user</w:delText>
+        </w:r>
+        <w:r>
+          <w:rPr>
+            <w:rFonts w:hint="eastAsia"/>
+          </w:rPr>
+          <w:delText xml:space="preserve"> acceptance</w:delText>
+        </w:r>
+      </w:del>
+      <w:ins w:id="28" w:author="陈诗量" w:date="2020-11-24T18:51:00Z">
+        <w:r>
+          <w:t xml:space="preserve">Ask for </w:t>
+        </w:r>
+      </w:ins>
+      <w:ins w:id="29" w:author="陈诗量" w:date="2020-11-24T18:52:00Z">
+        <w:r>
+          <w:t>suggestions</w:t>
+        </w:r>
+      </w:ins>
       <w:r>
         <w:t xml:space="preserve"> </w:t>
       </w:r>
-      <w:r>
-        <w:t>target user</w:t>
-      </w:r>
-      <w:r>
-        <w:t>s’</w:t>
-      </w:r>
-      <w:r>
-        <w:t xml:space="preserve"> </w:t>
-      </w:r>
-      <w:r>
-        <w:t>knowledge</w:t>
-      </w:r>
-      <w:r>
-        <w:t xml:space="preserve"> level</w:t>
-      </w:r>
-      <w:r>
-        <w:t>s</w:t>
-      </w:r>
-      <w:r>
-        <w:t xml:space="preserve"> of sorting algorithm</w:t>
-      </w:r>
-      <w:r>
-        <w:t>s</w:t>
-      </w:r>
-      <w:r>
-        <w:t xml:space="preserve"> and </w:t>
-      </w:r>
-      <w:r>
-        <w:t xml:space="preserve">their </w:t>
-      </w:r>
-      <w:r>
-        <w:t xml:space="preserve">learning </w:t>
-      </w:r>
-      <w:r>
-        <w:t>habits.</w:t>
-      </w:r>
-    </w:p>
-    <w:p>
-      <w:pPr>
-        <w:ind w:firstLine="420"/>
-      </w:pPr>
-      <w:r>
-        <w:t xml:space="preserve">2. </w:t>
-      </w:r>
-      <w:r>
-        <w:t>Gather</w:t>
-      </w:r>
-      <w:r>
-        <w:t xml:space="preserve"> requirements f</w:t>
-      </w:r>
-      <w:r>
-        <w:t>rom</w:t>
-      </w:r>
-      <w:r>
-        <w:t xml:space="preserve"> target users</w:t>
-      </w:r>
-      <w:r>
-        <w:t>.</w:t>
-      </w:r>
-    </w:p>
-    <w:p>
-      <w:pPr>
-        <w:ind w:firstLine="420"/>
-      </w:pPr>
-      <w:r>
-        <w:t>3. Test the</w:t>
-      </w:r>
-      <w:r>
-        <w:t xml:space="preserve"> user</w:t>
-      </w:r>
-      <w:r>
-        <w:t xml:space="preserve"> acceptance of functions </w:t>
+      <w:ins w:id="30" w:author="陈诗量" w:date="2020-11-24T18:52:00Z">
+        <w:r>
+          <w:t>for the</w:t>
+        </w:r>
+      </w:ins>
+      <w:del w:id="31" w:author="陈诗量" w:date="2020-11-24T18:52:00Z">
+        <w:r>
+          <w:delText>of</w:delText>
+        </w:r>
+      </w:del>
+      <w:r>
+        <w:t xml:space="preserve"> functions </w:t>
       </w:r>
       <w:r>
         <w:t>we plan to design.</w:t>
@@ -410,11 +629,37 @@
     <w:p>
       <w:r>
         <w:tab/>
-        <w:t>Details refer to</w:t>
+      </w:r>
+      <w:ins w:id="32" w:author="陈诗量" w:date="2020-11-24T18:52:00Z">
+        <w:r>
+          <w:t>Please</w:t>
+        </w:r>
+      </w:ins>
+      <w:del w:id="33" w:author="陈诗量" w:date="2020-11-24T18:52:00Z">
+        <w:r>
+          <w:delText>Details</w:delText>
+        </w:r>
+      </w:del>
+      <w:r>
+        <w:t xml:space="preserve"> refer to</w:t>
       </w:r>
       <w:r>
         <w:t xml:space="preserve"> the appendix</w:t>
       </w:r>
+      <w:ins w:id="34" w:author="陈诗量" w:date="2020-11-24T18:53:00Z">
+        <w:r>
+          <w:t xml:space="preserve"> </w:t>
+        </w:r>
+        <w:r>
+          <w:rPr>
+            <w:highlight w:val="yellow"/>
+            <w:rPrChange w:id="35" w:author="陈诗量" w:date="2020-11-24T18:53:00Z">
+              <w:rPr/>
+            </w:rPrChange>
+          </w:rPr>
+          <w:t>NUM</w:t>
+        </w:r>
+      </w:ins>
       <w:r>
         <w:t>.</w:t>
       </w:r>
@@ -462,8 +707,18 @@
         <w:ind w:left="360"/>
       </w:pPr>
       <w:r>
-        <w:t xml:space="preserve">This survey is about </w:t>
-      </w:r>
+        <w:t xml:space="preserve">This survey is </w:t>
+      </w:r>
+      <w:del w:id="36" w:author="陈诗量" w:date="2020-11-24T18:53:00Z">
+        <w:r>
+          <w:delText xml:space="preserve">about </w:delText>
+        </w:r>
+      </w:del>
+      <w:ins w:id="37" w:author="陈诗量" w:date="2020-11-24T18:53:00Z">
+        <w:r>
+          <w:t xml:space="preserve">for </w:t>
+        </w:r>
+      </w:ins>
       <w:r>
         <w:t xml:space="preserve">collecting </w:t>
       </w:r>
@@ -495,8 +750,44 @@
         <w:t>on</w:t>
       </w:r>
       <w:r>
-        <w:t xml:space="preserve"> the Wenjuanxing platform. </w:t>
-      </w:r>
+        <w:t xml:space="preserve"> the </w:t>
+      </w:r>
+      <w:proofErr w:type="spellStart"/>
+      <w:r>
+        <w:t>Wenjuanxing</w:t>
+      </w:r>
+      <w:proofErr w:type="spellEnd"/>
+      <w:r>
+        <w:t xml:space="preserve"> </w:t>
+      </w:r>
+      <w:ins w:id="38" w:author="陈诗量" w:date="2020-11-24T18:53:00Z">
+        <w:r>
+          <w:t>online</w:t>
+        </w:r>
+      </w:ins>
+      <w:ins w:id="39" w:author="陈诗量" w:date="2020-11-24T18:54:00Z">
+        <w:r>
+          <w:t xml:space="preserve"> survey </w:t>
+        </w:r>
+      </w:ins>
+      <w:r>
+        <w:t xml:space="preserve">platform. </w:t>
+      </w:r>
+      <w:ins w:id="40" w:author="陈诗量" w:date="2020-11-24T18:54:00Z">
+        <w:r>
+          <w:t>Overall</w:t>
+        </w:r>
+      </w:ins>
+      <w:ins w:id="41" w:author="陈诗量" w:date="2020-11-25T14:24:00Z">
+        <w:r>
+          <w:t>,</w:t>
+        </w:r>
+      </w:ins>
+      <w:ins w:id="42" w:author="陈诗量" w:date="2020-11-24T18:54:00Z">
+        <w:r>
+          <w:t xml:space="preserve"> </w:t>
+        </w:r>
+      </w:ins>
       <w:r>
         <w:t>207</w:t>
       </w:r>
@@ -504,8 +795,18 @@
         <w:t xml:space="preserve"> valid </w:t>
       </w:r>
       <w:r>
-        <w:t>questionnaires were finally recovered</w:t>
-      </w:r>
+        <w:t xml:space="preserve">questionnaires were </w:t>
+      </w:r>
+      <w:del w:id="43" w:author="陈诗量" w:date="2020-11-24T18:54:00Z">
+        <w:r>
+          <w:delText>finally recovered</w:delText>
+        </w:r>
+      </w:del>
+      <w:ins w:id="44" w:author="陈诗量" w:date="2020-11-24T18:54:00Z">
+        <w:r>
+          <w:t>collected</w:t>
+        </w:r>
+      </w:ins>
       <w:r>
         <w:t>. The result</w:t>
       </w:r>
@@ -578,17 +879,24 @@
         <w:rPr>
           <w:rFonts w:hint="eastAsia"/>
         </w:rPr>
-        <w:lastRenderedPageBreak/>
         <w:t>Q</w:t>
       </w:r>
       <w:r>
         <w:t xml:space="preserve">uestion1. </w:t>
       </w:r>
-      <w:r>
-        <w:rPr>
-          <w:color w:val="000000"/>
-        </w:rPr>
-        <w:t>What's your gender?</w:t>
+      <w:proofErr w:type="gramStart"/>
+      <w:r>
+        <w:rPr>
+          <w:color w:val="000000"/>
+        </w:rPr>
+        <w:t>What's</w:t>
+      </w:r>
+      <w:proofErr w:type="gramEnd"/>
+      <w:r>
+        <w:rPr>
+          <w:color w:val="000000"/>
+        </w:rPr>
+        <w:t xml:space="preserve"> your gender?</w:t>
       </w:r>
     </w:p>
     <w:p>
@@ -688,6 +996,21 @@
       <w:pPr>
         <w:ind w:left="360"/>
       </w:pPr>
+      <w:ins w:id="45" w:author="陈诗量" w:date="2020-11-24T18:55:00Z">
+        <w:r>
+          <w:t>Overall</w:t>
+        </w:r>
+      </w:ins>
+      <w:ins w:id="46" w:author="陈诗量" w:date="2020-11-25T14:24:00Z">
+        <w:r>
+          <w:t>,</w:t>
+        </w:r>
+      </w:ins>
+      <w:ins w:id="47" w:author="陈诗量" w:date="2020-11-24T18:55:00Z">
+        <w:r>
+          <w:t xml:space="preserve"> </w:t>
+        </w:r>
+      </w:ins>
       <w:r>
         <w:t>207</w:t>
       </w:r>
@@ -707,7 +1030,15 @@
         <w:t>ere</w:t>
       </w:r>
       <w:r>
-        <w:t xml:space="preserve"> male and </w:t>
+        <w:t xml:space="preserve"> male</w:t>
+      </w:r>
+      <w:ins w:id="48" w:author="陈诗量" w:date="2020-11-25T14:25:00Z">
+        <w:r>
+          <w:t>,</w:t>
+        </w:r>
+      </w:ins>
+      <w:r>
+        <w:t xml:space="preserve"> and </w:t>
       </w:r>
       <w:r>
         <w:t>3</w:t>
@@ -725,7 +1056,36 @@
         <w:t xml:space="preserve"> </w:t>
       </w:r>
       <w:r>
-        <w:t xml:space="preserve">The male to female ratio is about </w:t>
+        <w:t xml:space="preserve">The </w:t>
+      </w:r>
+      <w:ins w:id="49" w:author="陈诗量" w:date="2020-11-24T19:04:00Z">
+        <w:r>
+          <w:t xml:space="preserve">ratio of </w:t>
+        </w:r>
+      </w:ins>
+      <w:r>
+        <w:t xml:space="preserve">male </w:t>
+      </w:r>
+      <w:ins w:id="50" w:author="陈诗量" w:date="2020-11-24T19:04:00Z">
+        <w:r>
+          <w:t>and</w:t>
+        </w:r>
+      </w:ins>
+      <w:del w:id="51" w:author="陈诗量" w:date="2020-11-24T19:04:00Z">
+        <w:r>
+          <w:delText>to</w:delText>
+        </w:r>
+      </w:del>
+      <w:r>
+        <w:t xml:space="preserve"> female </w:t>
+      </w:r>
+      <w:del w:id="52" w:author="陈诗量" w:date="2020-11-24T19:04:00Z">
+        <w:r>
+          <w:delText xml:space="preserve">ratio </w:delText>
+        </w:r>
+      </w:del>
+      <w:r>
+        <w:t xml:space="preserve">is about </w:t>
       </w:r>
       <w:r>
         <w:t>3</w:t>
@@ -897,8 +1257,24 @@
         <w:rPr>
           <w:color w:val="000000"/>
         </w:rPr>
-        <w:t xml:space="preserve">which is </w:t>
-      </w:r>
+        <w:t xml:space="preserve">which </w:t>
+      </w:r>
+      <w:del w:id="53" w:author="陈诗量" w:date="2020-11-24T19:04:00Z">
+        <w:r>
+          <w:rPr>
+            <w:color w:val="000000"/>
+          </w:rPr>
+          <w:delText xml:space="preserve">is </w:delText>
+        </w:r>
+      </w:del>
+      <w:ins w:id="54" w:author="陈诗量" w:date="2020-11-24T19:04:00Z">
+        <w:r>
+          <w:rPr>
+            <w:color w:val="000000"/>
+          </w:rPr>
+          <w:t xml:space="preserve">takes </w:t>
+        </w:r>
+      </w:ins>
       <w:r>
         <w:rPr>
           <w:color w:val="000000"/>
@@ -915,7 +1291,63 @@
         <w:rPr>
           <w:color w:val="000000"/>
         </w:rPr>
-        <w:t xml:space="preserve"> percent. Second are f</w:t>
+        <w:t xml:space="preserve"> percent. </w:t>
+      </w:r>
+      <w:ins w:id="55" w:author="陈诗量" w:date="2020-11-24T19:05:00Z">
+        <w:r>
+          <w:rPr>
+            <w:color w:val="000000"/>
+          </w:rPr>
+          <w:t xml:space="preserve">The </w:t>
+        </w:r>
+        <w:r>
+          <w:rPr>
+            <w:color w:val="000000"/>
+          </w:rPr>
+          <w:t>s</w:t>
+        </w:r>
+      </w:ins>
+      <w:del w:id="56" w:author="陈诗量" w:date="2020-11-24T19:05:00Z">
+        <w:r>
+          <w:rPr>
+            <w:color w:val="000000"/>
+          </w:rPr>
+          <w:delText>S</w:delText>
+        </w:r>
+      </w:del>
+      <w:r>
+        <w:rPr>
+          <w:color w:val="000000"/>
+        </w:rPr>
+        <w:t xml:space="preserve">econd </w:t>
+      </w:r>
+      <w:del w:id="57" w:author="陈诗量" w:date="2020-11-25T14:26:00Z">
+        <w:r>
+          <w:rPr>
+            <w:color w:val="000000"/>
+          </w:rPr>
+          <w:delText xml:space="preserve">are </w:delText>
+        </w:r>
+      </w:del>
+      <w:ins w:id="58" w:author="陈诗量" w:date="2020-11-25T14:26:00Z">
+        <w:r>
+          <w:rPr>
+            <w:color w:val="000000"/>
+          </w:rPr>
+          <w:t>is</w:t>
+        </w:r>
+        <w:r>
+          <w:rPr>
+            <w:color w:val="000000"/>
+          </w:rPr>
+          <w:t xml:space="preserve"> </w:t>
+        </w:r>
+      </w:ins>
+      <w:r>
+        <w:rPr>
+          <w:color w:val="000000"/>
+        </w:rPr>
+        <w:t>f</w:t>
       </w:r>
       <w:r>
         <w:rPr>
@@ -975,20 +1407,28 @@
         <w:rPr>
           <w:color w:val="000000"/>
         </w:rPr>
-        <w:t>% respectively. An</w:t>
-      </w:r>
-      <w:r>
-        <w:rPr>
-          <w:color w:val="000000"/>
-        </w:rPr>
-        <w:t>d</w:t>
-      </w:r>
-      <w:r>
-        <w:rPr>
-          <w:color w:val="000000"/>
-        </w:rPr>
-        <w:t xml:space="preserve"> </w:t>
-      </w:r>
+        <w:t xml:space="preserve">% respectively. </w:t>
+      </w:r>
+      <w:del w:id="59" w:author="陈诗量" w:date="2020-11-24T19:05:00Z">
+        <w:r>
+          <w:rPr>
+            <w:color w:val="000000"/>
+          </w:rPr>
+          <w:delText>An</w:delText>
+        </w:r>
+        <w:r>
+          <w:rPr>
+            <w:color w:val="000000"/>
+          </w:rPr>
+          <w:delText>d</w:delText>
+        </w:r>
+        <w:r>
+          <w:rPr>
+            <w:color w:val="000000"/>
+          </w:rPr>
+          <w:delText xml:space="preserve"> </w:delText>
+        </w:r>
+      </w:del>
       <w:r>
         <w:rPr>
           <w:color w:val="000000"/>
@@ -1149,6 +1589,7 @@
         <w:rPr>
           <w:rFonts w:hint="eastAsia"/>
         </w:rPr>
+        <w:lastRenderedPageBreak/>
         <w:t>F</w:t>
       </w:r>
       <w:r>
@@ -1193,7 +1634,43 @@
         <w:rPr>
           <w:color w:val="000000"/>
         </w:rPr>
-        <w:t xml:space="preserve">he proportion of studying out of interest and </w:t>
+        <w:t>he proportion</w:t>
+      </w:r>
+      <w:ins w:id="60" w:author="陈诗量" w:date="2020-11-24T19:07:00Z">
+        <w:r>
+          <w:rPr>
+            <w:color w:val="000000"/>
+          </w:rPr>
+          <w:t>s</w:t>
+        </w:r>
+      </w:ins>
+      <w:r>
+        <w:rPr>
+          <w:color w:val="000000"/>
+        </w:rPr>
+        <w:t xml:space="preserve"> of </w:t>
+      </w:r>
+      <w:del w:id="61" w:author="陈诗量" w:date="2020-11-24T19:07:00Z">
+        <w:r>
+          <w:rPr>
+            <w:color w:val="000000"/>
+          </w:rPr>
+          <w:delText>studying out of interest</w:delText>
+        </w:r>
+      </w:del>
+      <w:ins w:id="62" w:author="陈诗量" w:date="2020-11-24T19:07:00Z">
+        <w:r>
+          <w:rPr>
+            <w:color w:val="000000"/>
+          </w:rPr>
+          <w:t>both</w:t>
+        </w:r>
+      </w:ins>
+      <w:r>
+        <w:rPr>
+          <w:color w:val="000000"/>
+        </w:rPr>
+        <w:t xml:space="preserve"> and </w:t>
       </w:r>
       <w:r>
         <w:rPr>
@@ -1205,20 +1682,37 @@
         <w:rPr>
           <w:color w:val="000000"/>
         </w:rPr>
+        <w:t xml:space="preserve"> exam</w:t>
+      </w:r>
+      <w:r>
+        <w:rPr>
+          <w:color w:val="000000"/>
+        </w:rPr>
+        <w:t>ination</w:t>
+      </w:r>
+      <w:r>
+        <w:rPr>
+          <w:color w:val="000000"/>
+        </w:rPr>
         <w:t xml:space="preserve"> </w:t>
       </w:r>
       <w:r>
         <w:rPr>
           <w:color w:val="000000"/>
         </w:rPr>
-        <w:lastRenderedPageBreak/>
-        <w:t>exam</w:t>
-      </w:r>
-      <w:r>
-        <w:rPr>
-          <w:color w:val="000000"/>
-        </w:rPr>
-        <w:t>ination</w:t>
+        <w:t>are both</w:t>
+      </w:r>
+      <w:r>
+        <w:rPr>
+          <w:color w:val="000000"/>
+        </w:rPr>
+        <w:t xml:space="preserve"> high</w:t>
+      </w:r>
+      <w:r>
+        <w:rPr>
+          <w:color w:val="000000"/>
+        </w:rPr>
+        <w:t>.</w:t>
       </w:r>
       <w:r>
         <w:rPr>
@@ -1230,37 +1724,65 @@
         <w:rPr>
           <w:color w:val="000000"/>
         </w:rPr>
-        <w:t>are both</w:t>
-      </w:r>
-      <w:r>
-        <w:rPr>
-          <w:color w:val="000000"/>
-        </w:rPr>
-        <w:t xml:space="preserve"> high</w:t>
-      </w:r>
-      <w:r>
-        <w:rPr>
-          <w:color w:val="000000"/>
-        </w:rPr>
-        <w:t>.</w:t>
-      </w:r>
-      <w:r>
-        <w:rPr>
-          <w:color w:val="000000"/>
-        </w:rPr>
-        <w:t xml:space="preserve"> </w:t>
-      </w:r>
-      <w:r>
-        <w:rPr>
-          <w:color w:val="000000"/>
-        </w:rPr>
         <w:t>By contrast</w:t>
       </w:r>
       <w:r>
         <w:rPr>
           <w:color w:val="000000"/>
         </w:rPr>
-        <w:t xml:space="preserve">, students who learn sorting algorithms because of academic requirements are relatively more. </w:t>
+        <w:t xml:space="preserve">, students who learn sorting algorithms because of </w:t>
+      </w:r>
+      <w:del w:id="63" w:author="陈诗量" w:date="2020-11-24T19:08:00Z">
+        <w:r>
+          <w:rPr>
+            <w:color w:val="000000"/>
+          </w:rPr>
+          <w:delText xml:space="preserve">academic </w:delText>
+        </w:r>
+      </w:del>
+      <w:ins w:id="64" w:author="陈诗量" w:date="2020-11-24T19:08:00Z">
+        <w:r>
+          <w:rPr>
+            <w:color w:val="000000"/>
+          </w:rPr>
+          <w:t xml:space="preserve">interest </w:t>
+        </w:r>
+      </w:ins>
+      <w:del w:id="65" w:author="陈诗量" w:date="2020-11-24T19:08:00Z">
+        <w:r>
+          <w:rPr>
+            <w:color w:val="000000"/>
+          </w:rPr>
+          <w:delText xml:space="preserve">requirements </w:delText>
+        </w:r>
+      </w:del>
+      <w:r>
+        <w:rPr>
+          <w:color w:val="000000"/>
+        </w:rPr>
+        <w:t xml:space="preserve">are relatively </w:t>
+      </w:r>
+      <w:del w:id="66" w:author="陈诗量" w:date="2020-11-24T19:08:00Z">
+        <w:r>
+          <w:rPr>
+            <w:color w:val="000000"/>
+          </w:rPr>
+          <w:delText>more</w:delText>
+        </w:r>
+      </w:del>
+      <w:ins w:id="67" w:author="陈诗量" w:date="2020-11-24T19:08:00Z">
+        <w:r>
+          <w:rPr>
+            <w:color w:val="000000"/>
+          </w:rPr>
+          <w:t>small</w:t>
+        </w:r>
+      </w:ins>
+      <w:r>
+        <w:rPr>
+          <w:color w:val="000000"/>
+        </w:rPr>
+        <w:t xml:space="preserve">. </w:t>
       </w:r>
     </w:p>
     <w:p>
@@ -1406,13 +1928,41 @@
         <w:rPr>
           <w:color w:val="000000"/>
         </w:rPr>
-        <w:t>ost participants have some knowledge of sorting algorithms</w:t>
-      </w:r>
-      <w:r>
-        <w:rPr>
-          <w:color w:val="000000"/>
-        </w:rPr>
-        <w:t>. However, there are 2</w:t>
+        <w:t xml:space="preserve">ost </w:t>
+      </w:r>
+      <w:ins w:id="68" w:author="陈诗量" w:date="2020-11-24T19:08:00Z">
+        <w:r>
+          <w:rPr>
+            <w:color w:val="000000"/>
+          </w:rPr>
+          <w:t xml:space="preserve">of the </w:t>
+        </w:r>
+      </w:ins>
+      <w:r>
+        <w:rPr>
+          <w:color w:val="000000"/>
+        </w:rPr>
+        <w:t>participants have some knowledge of sorting algorithms</w:t>
+      </w:r>
+      <w:r>
+        <w:rPr>
+          <w:color w:val="000000"/>
+        </w:rPr>
+        <w:t xml:space="preserve">. However, </w:t>
+      </w:r>
+      <w:del w:id="69" w:author="陈诗量" w:date="2020-11-25T14:27:00Z">
+        <w:r>
+          <w:rPr>
+            <w:color w:val="000000"/>
+          </w:rPr>
+          <w:delText xml:space="preserve">there are </w:delText>
+        </w:r>
+      </w:del>
+      <w:r>
+        <w:rPr>
+          <w:color w:val="000000"/>
+        </w:rPr>
+        <w:t>2</w:t>
       </w:r>
       <w:r>
         <w:rPr>
@@ -1450,18 +2000,178 @@
         </w:rPr>
         <w:t xml:space="preserve"> at all. </w:t>
       </w:r>
+      <w:del w:id="70" w:author="陈诗量" w:date="2020-11-24T19:09:00Z">
+        <w:r>
+          <w:rPr>
+            <w:color w:val="FF0000"/>
+          </w:rPr>
+          <w:delText xml:space="preserve">That </w:delText>
+        </w:r>
+      </w:del>
+      <w:ins w:id="71" w:author="陈诗量" w:date="2020-11-24T19:09:00Z">
+        <w:r>
+          <w:rPr>
+            <w:color w:val="FF0000"/>
+          </w:rPr>
+          <w:t>This</w:t>
+        </w:r>
+        <w:r>
+          <w:rPr>
+            <w:color w:val="FF0000"/>
+          </w:rPr>
+          <w:t xml:space="preserve"> </w:t>
+        </w:r>
+      </w:ins>
+      <w:ins w:id="72" w:author="陈诗量" w:date="2020-11-24T19:11:00Z">
+        <w:r>
+          <w:rPr>
+            <w:color w:val="FF0000"/>
+          </w:rPr>
+          <w:t>shows</w:t>
+        </w:r>
+      </w:ins>
+      <w:del w:id="73" w:author="陈诗量" w:date="2020-11-24T19:11:00Z">
+        <w:r>
+          <w:rPr>
+            <w:color w:val="FF0000"/>
+          </w:rPr>
+          <w:delText>reminds us</w:delText>
+        </w:r>
+        <w:r>
+          <w:rPr>
+            <w:color w:val="FF0000"/>
+          </w:rPr>
+          <w:delText xml:space="preserve"> to</w:delText>
+        </w:r>
+      </w:del>
       <w:r>
         <w:rPr>
           <w:color w:val="FF0000"/>
         </w:rPr>
-        <w:t>That reminds us to provide</w:t>
-      </w:r>
+        <w:t xml:space="preserve"> </w:t>
+      </w:r>
+      <w:ins w:id="74" w:author="陈诗量" w:date="2020-11-25T14:27:00Z">
+        <w:r>
+          <w:rPr>
+            <w:color w:val="FF0000"/>
+          </w:rPr>
+          <w:t xml:space="preserve">that </w:t>
+        </w:r>
+      </w:ins>
       <w:r>
         <w:rPr>
           <w:color w:val="FF0000"/>
         </w:rPr>
-        <w:t xml:space="preserve"> teaching module about basic concepts for beginners. </w:t>
-      </w:r>
+        <w:t>provid</w:t>
+      </w:r>
+      <w:ins w:id="75" w:author="陈诗量" w:date="2020-11-24T19:12:00Z">
+        <w:r>
+          <w:rPr>
+            <w:color w:val="FF0000"/>
+          </w:rPr>
+          <w:t>ing</w:t>
+        </w:r>
+      </w:ins>
+      <w:del w:id="76" w:author="陈诗量" w:date="2020-11-24T19:12:00Z">
+        <w:r>
+          <w:rPr>
+            <w:color w:val="FF0000"/>
+          </w:rPr>
+          <w:delText>e</w:delText>
+        </w:r>
+      </w:del>
+      <w:r>
+        <w:rPr>
+          <w:color w:val="FF0000"/>
+        </w:rPr>
+        <w:t xml:space="preserve"> </w:t>
+      </w:r>
+      <w:del w:id="77" w:author="陈诗量" w:date="2020-11-24T19:09:00Z">
+        <w:r>
+          <w:rPr>
+            <w:color w:val="FF0000"/>
+          </w:rPr>
+          <w:delText xml:space="preserve">teaching </w:delText>
+        </w:r>
+      </w:del>
+      <w:ins w:id="78" w:author="陈诗量" w:date="2020-11-24T19:09:00Z">
+        <w:r>
+          <w:rPr>
+            <w:color w:val="FF0000"/>
+          </w:rPr>
+          <w:t>a</w:t>
+        </w:r>
+        <w:r>
+          <w:rPr>
+            <w:color w:val="FF0000"/>
+          </w:rPr>
+          <w:t xml:space="preserve"> </w:t>
+        </w:r>
+      </w:ins>
+      <w:r>
+        <w:rPr>
+          <w:color w:val="FF0000"/>
+        </w:rPr>
+        <w:t xml:space="preserve">module </w:t>
+      </w:r>
+      <w:del w:id="79" w:author="陈诗量" w:date="2020-11-24T19:09:00Z">
+        <w:r>
+          <w:rPr>
+            <w:color w:val="FF0000"/>
+          </w:rPr>
+          <w:delText xml:space="preserve">about </w:delText>
+        </w:r>
+      </w:del>
+      <w:ins w:id="80" w:author="陈诗量" w:date="2020-11-24T19:09:00Z">
+        <w:r>
+          <w:rPr>
+            <w:color w:val="FF0000"/>
+          </w:rPr>
+          <w:t>for teaching</w:t>
+        </w:r>
+        <w:r>
+          <w:rPr>
+            <w:color w:val="FF0000"/>
+          </w:rPr>
+          <w:t xml:space="preserve"> </w:t>
+        </w:r>
+      </w:ins>
+      <w:r>
+        <w:rPr>
+          <w:color w:val="FF0000"/>
+        </w:rPr>
+        <w:t>basic concepts</w:t>
+      </w:r>
+      <w:ins w:id="81" w:author="陈诗量" w:date="2020-11-24T19:09:00Z">
+        <w:r>
+          <w:rPr>
+            <w:color w:val="FF0000"/>
+          </w:rPr>
+          <w:t xml:space="preserve"> of algorithms</w:t>
+        </w:r>
+      </w:ins>
+      <w:r>
+        <w:rPr>
+          <w:color w:val="FF0000"/>
+        </w:rPr>
+        <w:t xml:space="preserve"> for beginners</w:t>
+      </w:r>
+      <w:ins w:id="82" w:author="陈诗量" w:date="2020-11-24T19:12:00Z">
+        <w:r>
+          <w:rPr>
+            <w:color w:val="FF0000"/>
+          </w:rPr>
+          <w:t xml:space="preserve"> might be necessary.</w:t>
+        </w:r>
+      </w:ins>
+      <w:del w:id="83" w:author="陈诗量" w:date="2020-11-24T19:12:00Z">
+        <w:r>
+          <w:rPr>
+            <w:color w:val="FF0000"/>
+          </w:rPr>
+          <w:delText xml:space="preserve">. </w:delText>
+        </w:r>
+      </w:del>
     </w:p>
     <w:p>
       <w:pPr>
@@ -1603,19 +2313,33 @@
         <w:rPr>
           <w:color w:val="000000"/>
         </w:rPr>
-        <w:t xml:space="preserve">investigation result, 63% of the </w:t>
-      </w:r>
-      <w:r>
-        <w:rPr>
-          <w:color w:val="000000"/>
-        </w:rPr>
-        <w:t>participants</w:t>
-      </w:r>
-      <w:r>
-        <w:rPr>
-          <w:color w:val="000000"/>
-        </w:rPr>
-        <w:t xml:space="preserve"> prefer</w:t>
+        <w:t xml:space="preserve">investigation result, 63% </w:t>
+      </w:r>
+      <w:del w:id="84" w:author="陈诗量" w:date="2020-11-25T14:28:00Z">
+        <w:r>
+          <w:rPr>
+            <w:color w:val="000000"/>
+          </w:rPr>
+          <w:delText xml:space="preserve">of the </w:delText>
+        </w:r>
+        <w:r>
+          <w:rPr>
+            <w:color w:val="000000"/>
+          </w:rPr>
+          <w:delText>participants</w:delText>
+        </w:r>
+        <w:r>
+          <w:rPr>
+            <w:color w:val="000000"/>
+          </w:rPr>
+          <w:delText xml:space="preserve"> </w:delText>
+        </w:r>
+      </w:del>
+      <w:r>
+        <w:rPr>
+          <w:color w:val="000000"/>
+        </w:rPr>
+        <w:t>prefer</w:t>
       </w:r>
       <w:r>
         <w:rPr>
@@ -1653,18 +2377,98 @@
         </w:rPr>
         <w:t xml:space="preserve">s. </w:t>
       </w:r>
+      <w:del w:id="85" w:author="陈诗量" w:date="2020-11-24T19:09:00Z">
+        <w:r>
+          <w:rPr>
+            <w:color w:val="FF0000"/>
+          </w:rPr>
+          <w:delText xml:space="preserve">That </w:delText>
+        </w:r>
+      </w:del>
+      <w:ins w:id="86" w:author="陈诗量" w:date="2020-11-24T19:09:00Z">
+        <w:r>
+          <w:rPr>
+            <w:color w:val="FF0000"/>
+          </w:rPr>
+          <w:t>This</w:t>
+        </w:r>
+        <w:r>
+          <w:rPr>
+            <w:color w:val="FF0000"/>
+          </w:rPr>
+          <w:t xml:space="preserve"> </w:t>
+        </w:r>
+      </w:ins>
       <w:r>
         <w:rPr>
           <w:color w:val="FF0000"/>
         </w:rPr>
-        <w:t xml:space="preserve">That means we may reduce some of the interactive game design and pay more attention to the functions which </w:t>
-      </w:r>
+        <w:t xml:space="preserve">means </w:t>
+      </w:r>
+      <w:del w:id="87" w:author="陈诗量" w:date="2020-11-24T19:10:00Z">
+        <w:r>
+          <w:rPr>
+            <w:color w:val="FF0000"/>
+          </w:rPr>
+          <w:delText xml:space="preserve">we </w:delText>
+        </w:r>
+      </w:del>
+      <w:ins w:id="88" w:author="陈诗量" w:date="2020-11-24T19:10:00Z">
+        <w:r>
+          <w:rPr>
+            <w:color w:val="FF0000"/>
+          </w:rPr>
+          <w:t>Team 10</w:t>
+        </w:r>
+        <w:r>
+          <w:rPr>
+            <w:color w:val="FF0000"/>
+          </w:rPr>
+          <w:t xml:space="preserve"> </w:t>
+        </w:r>
+      </w:ins>
       <w:r>
         <w:rPr>
           <w:color w:val="FF0000"/>
         </w:rPr>
-        <w:t xml:space="preserve">can </w:t>
-      </w:r>
+        <w:t>may reduce some of the interactive game design and pay more attention to the functions</w:t>
+      </w:r>
+      <w:ins w:id="89" w:author="陈诗量" w:date="2020-11-25T14:28:00Z">
+        <w:r>
+          <w:rPr>
+            <w:color w:val="FF0000"/>
+          </w:rPr>
+          <w:t>,</w:t>
+        </w:r>
+      </w:ins>
+      <w:r>
+        <w:rPr>
+          <w:color w:val="FF0000"/>
+        </w:rPr>
+        <w:t xml:space="preserve"> which </w:t>
+      </w:r>
+      <w:del w:id="90" w:author="陈诗量" w:date="2020-11-24T19:13:00Z">
+        <w:r>
+          <w:rPr>
+            <w:color w:val="FF0000"/>
+          </w:rPr>
+          <w:delText xml:space="preserve">can </w:delText>
+        </w:r>
+      </w:del>
+      <w:ins w:id="91" w:author="陈诗量" w:date="2020-11-24T19:13:00Z">
+        <w:r>
+          <w:rPr>
+            <w:color w:val="FF0000"/>
+          </w:rPr>
+          <w:t>could</w:t>
+        </w:r>
+        <w:r>
+          <w:rPr>
+            <w:color w:val="FF0000"/>
+          </w:rPr>
+          <w:t xml:space="preserve"> </w:t>
+        </w:r>
+      </w:ins>
       <w:r>
         <w:rPr>
           <w:color w:val="FF0000"/>
@@ -1834,11 +2638,77 @@
         </w:rPr>
         <w:t xml:space="preserve">chose to spend 15-30 minutes each time. </w:t>
       </w:r>
+      <w:del w:id="92" w:author="陈诗量" w:date="2020-11-24T19:14:00Z">
+        <w:r>
+          <w:rPr>
+            <w:color w:val="FF0000"/>
+          </w:rPr>
+          <w:delText>That reminds us</w:delText>
+        </w:r>
+      </w:del>
+      <w:ins w:id="93" w:author="陈诗量" w:date="2020-11-24T19:14:00Z">
+        <w:r>
+          <w:rPr>
+            <w:color w:val="FF0000"/>
+          </w:rPr>
+          <w:t>T</w:t>
+        </w:r>
+      </w:ins>
+      <w:ins w:id="94" w:author="陈诗量" w:date="2020-11-24T19:15:00Z">
+        <w:r>
+          <w:rPr>
+            <w:color w:val="FF0000"/>
+          </w:rPr>
+          <w:t>his shows</w:t>
+        </w:r>
+      </w:ins>
       <w:r>
         <w:rPr>
           <w:color w:val="FF0000"/>
         </w:rPr>
-        <w:t>That reminds us that it is better to control the learning time of one single algorithm within about 30 minutes.</w:t>
+        <w:t xml:space="preserve"> that it is better to control </w:t>
+      </w:r>
+      <w:ins w:id="95" w:author="陈诗量" w:date="2020-11-25T14:29:00Z">
+        <w:r>
+          <w:rPr>
+            <w:color w:val="FF0000"/>
+          </w:rPr>
+          <w:t>one single algorithm</w:t>
+        </w:r>
+        <w:r>
+          <w:rPr>
+            <w:color w:val="FF0000"/>
+          </w:rPr>
+          <w:t>’s</w:t>
+        </w:r>
+      </w:ins>
+      <w:del w:id="96" w:author="陈诗量" w:date="2020-11-25T14:29:00Z">
+        <w:r>
+          <w:rPr>
+            <w:color w:val="FF0000"/>
+          </w:rPr>
+          <w:delText>the</w:delText>
+        </w:r>
+      </w:del>
+      <w:r>
+        <w:rPr>
+          <w:color w:val="FF0000"/>
+        </w:rPr>
+        <w:t xml:space="preserve"> learning time of </w:t>
+      </w:r>
+      <w:del w:id="97" w:author="陈诗量" w:date="2020-11-25T14:29:00Z">
+        <w:r>
+          <w:rPr>
+            <w:color w:val="FF0000"/>
+          </w:rPr>
+          <w:delText xml:space="preserve">one single algorithm </w:delText>
+        </w:r>
+      </w:del>
+      <w:r>
+        <w:rPr>
+          <w:color w:val="FF0000"/>
+        </w:rPr>
+        <w:t>within about 30 minutes.</w:t>
       </w:r>
     </w:p>
     <w:p>
@@ -1961,160 +2831,299 @@
           <w:color w:val="FF0000"/>
         </w:rPr>
       </w:pPr>
+      <w:del w:id="98" w:author="陈诗量" w:date="2020-11-24T19:16:00Z">
+        <w:r>
+          <w:rPr>
+            <w:rFonts w:hint="eastAsia"/>
+          </w:rPr>
+          <w:delText>O</w:delText>
+        </w:r>
+        <w:r>
+          <w:delText>bviously, in</w:delText>
+        </w:r>
+      </w:del>
+      <w:ins w:id="99" w:author="陈诗量" w:date="2020-11-24T19:16:00Z">
+        <w:r>
+          <w:t>In</w:t>
+        </w:r>
+      </w:ins>
+      <w:r>
+        <w:t xml:space="preserve"> </w:t>
+      </w:r>
+      <w:r>
+        <w:t xml:space="preserve">addition to the </w:t>
+      </w:r>
+      <w:ins w:id="100" w:author="陈诗量" w:date="2020-11-25T14:30:00Z">
+        <w:r>
+          <w:t>university's courses</w:t>
+        </w:r>
+      </w:ins>
+      <w:del w:id="101" w:author="陈诗量" w:date="2020-11-25T14:30:00Z">
+        <w:r>
+          <w:delText xml:space="preserve">courses </w:delText>
+        </w:r>
+        <w:r>
+          <w:delText>provided</w:delText>
+        </w:r>
+        <w:r>
+          <w:delText xml:space="preserve"> by </w:delText>
+        </w:r>
+        <w:r>
+          <w:delText>the university</w:delText>
+        </w:r>
+      </w:del>
+      <w:r>
+        <w:t xml:space="preserve">, there are </w:t>
+      </w:r>
+      <w:del w:id="102" w:author="陈诗量" w:date="2020-11-24T19:17:00Z">
+        <w:r>
+          <w:delText xml:space="preserve">still </w:delText>
+        </w:r>
+      </w:del>
+      <w:r>
+        <w:t xml:space="preserve">a large number of students learning </w:t>
+      </w:r>
+      <w:r>
+        <w:t xml:space="preserve">sorting </w:t>
+      </w:r>
+      <w:r>
+        <w:t xml:space="preserve">algorithms on </w:t>
+      </w:r>
+      <w:r>
+        <w:t>website</w:t>
+      </w:r>
+      <w:r>
+        <w:t xml:space="preserve"> platforms</w:t>
+      </w:r>
+      <w:r>
+        <w:t xml:space="preserve">. </w:t>
+      </w:r>
+      <w:del w:id="103" w:author="陈诗量" w:date="2020-11-24T19:18:00Z">
+        <w:r>
+          <w:delText xml:space="preserve">It is worth noting that </w:delText>
+        </w:r>
+        <w:r>
+          <w:delText xml:space="preserve">the </w:delText>
+        </w:r>
+        <w:r>
+          <w:delText>v</w:delText>
+        </w:r>
+      </w:del>
+      <w:ins w:id="104" w:author="陈诗量" w:date="2020-11-24T19:18:00Z">
+        <w:r>
+          <w:t>V</w:t>
+        </w:r>
+      </w:ins>
+      <w:r>
+        <w:t xml:space="preserve">ideo teaching software is </w:t>
+      </w:r>
+      <w:del w:id="105" w:author="陈诗量" w:date="2020-11-25T14:30:00Z">
+        <w:r>
+          <w:delText>very popular</w:delText>
+        </w:r>
+      </w:del>
+      <w:ins w:id="106" w:author="陈诗量" w:date="2020-11-25T14:30:00Z">
+        <w:r>
+          <w:t>top-rated</w:t>
+        </w:r>
+      </w:ins>
+      <w:r>
+        <w:t xml:space="preserve">, which </w:t>
+      </w:r>
+      <w:r>
+        <w:t>wa</w:t>
+      </w:r>
+      <w:r>
+        <w:t>s cho</w:t>
+      </w:r>
+      <w:r>
+        <w:t>sen</w:t>
+      </w:r>
+      <w:r>
+        <w:t xml:space="preserve"> </w:t>
+      </w:r>
+      <w:r>
+        <w:t>by</w:t>
+      </w:r>
+      <w:r>
+        <w:t xml:space="preserve"> </w:t>
+      </w:r>
+      <w:del w:id="107" w:author="陈诗量" w:date="2020-11-24T19:19:00Z">
+        <w:r>
+          <w:delText>45</w:delText>
+        </w:r>
+      </w:del>
+      <w:ins w:id="108" w:author="陈诗量" w:date="2020-11-24T19:19:00Z">
+        <w:r>
+          <w:t>34</w:t>
+        </w:r>
+      </w:ins>
+      <w:r>
+        <w:t>% of students</w:t>
+      </w:r>
+      <w:r>
+        <w:t xml:space="preserve">. </w:t>
+      </w:r>
+      <w:r>
+        <w:t>O</w:t>
+      </w:r>
+      <w:r>
+        <w:t xml:space="preserve">ther participants </w:t>
+      </w:r>
+      <w:r>
+        <w:t>preferred</w:t>
+      </w:r>
+      <w:r>
+        <w:t xml:space="preserve"> to discuss with other</w:t>
+      </w:r>
+      <w:r>
+        <w:t>s</w:t>
+      </w:r>
+      <w:r>
+        <w:t xml:space="preserve"> </w:t>
+      </w:r>
+      <w:del w:id="109" w:author="陈诗量" w:date="2020-11-24T19:19:00Z">
+        <w:r>
+          <w:delText>on the</w:delText>
+        </w:r>
+      </w:del>
+      <w:ins w:id="110" w:author="陈诗量" w:date="2020-11-24T19:19:00Z">
+        <w:r>
+          <w:t>in</w:t>
+        </w:r>
+      </w:ins>
+      <w:r>
+        <w:t xml:space="preserve"> forum</w:t>
+      </w:r>
+      <w:ins w:id="111" w:author="陈诗量" w:date="2020-11-24T19:19:00Z">
+        <w:r>
+          <w:t>s</w:t>
+        </w:r>
+      </w:ins>
+      <w:r>
+        <w:t xml:space="preserve">. It </w:t>
+      </w:r>
+      <w:r>
+        <w:t xml:space="preserve">suggests that </w:t>
+      </w:r>
+      <w:ins w:id="112" w:author="陈诗量" w:date="2020-11-25T14:30:00Z">
+        <w:r>
+          <w:t xml:space="preserve">the </w:t>
+        </w:r>
+      </w:ins>
+      <w:del w:id="113" w:author="陈诗量" w:date="2020-11-24T19:19:00Z">
+        <w:r>
+          <w:delText xml:space="preserve">there is a vast </w:delText>
+        </w:r>
+      </w:del>
+      <w:r>
+        <w:t>market for our products</w:t>
+      </w:r>
+      <w:ins w:id="114" w:author="陈诗量" w:date="2020-11-24T19:19:00Z">
+        <w:r>
+          <w:t xml:space="preserve"> is vast</w:t>
+        </w:r>
+      </w:ins>
+      <w:r>
+        <w:t xml:space="preserve">. </w:t>
+      </w:r>
+      <w:r>
+        <w:rPr>
+          <w:color w:val="FF0000"/>
+        </w:rPr>
+        <w:t xml:space="preserve">Moreover, </w:t>
+      </w:r>
+      <w:del w:id="115" w:author="陈诗量" w:date="2020-11-24T19:19:00Z">
+        <w:r>
+          <w:rPr>
+            <w:color w:val="FF0000"/>
+          </w:rPr>
+          <w:delText xml:space="preserve">we </w:delText>
+        </w:r>
+      </w:del>
+      <w:ins w:id="116" w:author="陈诗量" w:date="2020-11-24T19:19:00Z">
+        <w:r>
+          <w:rPr>
+            <w:color w:val="FF0000"/>
+          </w:rPr>
+          <w:t>Team 10</w:t>
+        </w:r>
+        <w:r>
+          <w:rPr>
+            <w:color w:val="FF0000"/>
+          </w:rPr>
+          <w:t xml:space="preserve"> </w:t>
+        </w:r>
+      </w:ins>
+      <w:r>
+        <w:rPr>
+          <w:color w:val="FF0000"/>
+        </w:rPr>
+        <w:t xml:space="preserve">may provide </w:t>
+      </w:r>
+      <w:r>
+        <w:rPr>
+          <w:color w:val="FF0000"/>
+        </w:rPr>
+        <w:t>a</w:t>
+      </w:r>
+      <w:r>
+        <w:rPr>
+          <w:color w:val="FF0000"/>
+        </w:rPr>
+        <w:t xml:space="preserve"> function that allows users to share their thoughts</w:t>
+      </w:r>
+      <w:r>
+        <w:rPr>
+          <w:color w:val="FF0000"/>
+        </w:rPr>
+        <w:t xml:space="preserve"> with others</w:t>
+      </w:r>
+      <w:r>
+        <w:rPr>
+          <w:color w:val="FF0000"/>
+        </w:rPr>
+        <w:t>.</w:t>
+      </w:r>
+    </w:p>
+    <w:p>
+      <w:pPr>
+        <w:ind w:left="360"/>
+      </w:pPr>
+    </w:p>
+    <w:p>
+      <w:pPr>
+        <w:ind w:left="360"/>
+        <w:rPr>
+          <w:color w:val="000000"/>
+        </w:rPr>
+      </w:pPr>
       <w:r>
         <w:rPr>
           <w:rFonts w:hint="eastAsia"/>
-        </w:rPr>
-        <w:t>O</w:t>
-      </w:r>
-      <w:r>
-        <w:t xml:space="preserve">bviously, in </w:t>
-      </w:r>
-      <w:r>
-        <w:t xml:space="preserve">addition to the courses </w:t>
-      </w:r>
-      <w:r>
-        <w:t>provided</w:t>
-      </w:r>
-      <w:r>
-        <w:t xml:space="preserve"> by </w:t>
-      </w:r>
-      <w:r>
-        <w:t>the university</w:t>
-      </w:r>
-      <w:r>
-        <w:t xml:space="preserve">, there are still a large number of students learning </w:t>
-      </w:r>
-      <w:r>
-        <w:t xml:space="preserve">sorting </w:t>
-      </w:r>
-      <w:r>
-        <w:t xml:space="preserve">algorithms on </w:t>
-      </w:r>
-      <w:r>
-        <w:t>website</w:t>
-      </w:r>
-      <w:r>
-        <w:t xml:space="preserve"> platforms</w:t>
-      </w:r>
-      <w:r>
-        <w:t xml:space="preserve">. </w:t>
-      </w:r>
-      <w:r>
-        <w:t xml:space="preserve">It is worth noting that </w:t>
-      </w:r>
-      <w:r>
-        <w:t xml:space="preserve">the </w:t>
-      </w:r>
-      <w:r>
-        <w:t xml:space="preserve">video teaching software is very popular, which </w:t>
-      </w:r>
-      <w:r>
-        <w:t>wa</w:t>
-      </w:r>
-      <w:r>
-        <w:t>s cho</w:t>
-      </w:r>
-      <w:r>
-        <w:t>sen</w:t>
-      </w:r>
-      <w:r>
+          <w:color w:val="000000"/>
+        </w:rPr>
+        <w:t>Q</w:t>
+      </w:r>
+      <w:r>
+        <w:rPr>
+          <w:color w:val="000000"/>
+        </w:rPr>
+        <w:t>uestion8. Which platform do you prefer to use this software (e.g. likes to use mobile terminal most, and computer terminal second, then1 iOS/Android, 2 PC/</w:t>
+      </w:r>
+      <w:proofErr w:type="gramStart"/>
+      <w:r>
+        <w:rPr>
+          <w:color w:val="000000"/>
+        </w:rPr>
+        <w:t>Mac...)</w:t>
+      </w:r>
+      <w:proofErr w:type="gramEnd"/>
+      <w:r>
+        <w:rPr>
+          <w:color w:val="000000"/>
+        </w:rPr>
         <w:t xml:space="preserve"> </w:t>
-      </w:r>
-      <w:r>
-        <w:t>by</w:t>
-      </w:r>
-      <w:r>
-        <w:t xml:space="preserve"> </w:t>
-      </w:r>
-      <w:r>
-        <w:t>45</w:t>
-      </w:r>
-      <w:r>
-        <w:t>% of students</w:t>
-      </w:r>
-      <w:r>
-        <w:t xml:space="preserve">. </w:t>
-      </w:r>
-      <w:r>
-        <w:t>O</w:t>
-      </w:r>
-      <w:r>
-        <w:t xml:space="preserve">ther participants </w:t>
-      </w:r>
-      <w:r>
-        <w:t>preferred</w:t>
-      </w:r>
-      <w:r>
-        <w:t xml:space="preserve"> to discuss with other</w:t>
-      </w:r>
-      <w:r>
-        <w:t>s</w:t>
-      </w:r>
-      <w:r>
-        <w:t xml:space="preserve"> on the forum</w:t>
-      </w:r>
-      <w:r>
-        <w:t xml:space="preserve">. It </w:t>
-      </w:r>
-      <w:r>
-        <w:t xml:space="preserve">suggests that there is a vast market for our products. </w:t>
-      </w:r>
-      <w:r>
-        <w:rPr>
-          <w:color w:val="FF0000"/>
-        </w:rPr>
-        <w:t xml:space="preserve">Moreover, we may provide </w:t>
-      </w:r>
-      <w:r>
-        <w:rPr>
-          <w:color w:val="FF0000"/>
-        </w:rPr>
-        <w:t>a</w:t>
-      </w:r>
-      <w:r>
-        <w:rPr>
-          <w:color w:val="FF0000"/>
-        </w:rPr>
-        <w:t xml:space="preserve"> function that allows users to share their thoughts</w:t>
-      </w:r>
-      <w:r>
-        <w:rPr>
-          <w:color w:val="FF0000"/>
-        </w:rPr>
-        <w:t xml:space="preserve"> with others</w:t>
-      </w:r>
-      <w:r>
-        <w:rPr>
-          <w:color w:val="FF0000"/>
-        </w:rPr>
-        <w:t>.</w:t>
-      </w:r>
-    </w:p>
-    <w:p>
-      <w:pPr>
-        <w:ind w:left="360"/>
-      </w:pPr>
-    </w:p>
-    <w:p>
-      <w:pPr>
-        <w:ind w:left="360"/>
-        <w:rPr>
-          <w:color w:val="000000"/>
-        </w:rPr>
-      </w:pPr>
-      <w:r>
-        <w:rPr>
-          <w:rFonts w:hint="eastAsia"/>
-          <w:color w:val="000000"/>
-        </w:rPr>
-        <w:t>Q</w:t>
-      </w:r>
-      <w:r>
-        <w:rPr>
-          <w:color w:val="000000"/>
-        </w:rPr>
-        <w:t xml:space="preserve">uestion8. Which platform do you prefer to use this software (e.g. likes to use mobile terminal most, and computer terminal second, then1 iOS/Android, 2 PC/Mac...) </w:t>
       </w:r>
     </w:p>
     <w:p>
@@ -2126,7 +3135,6 @@
         <w:rPr>
           <w:noProof/>
         </w:rPr>
-        <w:lastRenderedPageBreak/>
         <w:drawing>
           <wp:inline distT="0" distB="0" distL="0" distR="0" wp14:anchorId="29F12AEF" wp14:editId="2408D8A9">
             <wp:extent cx="2790894" cy="1677629"/>
@@ -2183,6 +3191,7 @@
         <w:rPr>
           <w:rFonts w:hint="eastAsia"/>
         </w:rPr>
+        <w:lastRenderedPageBreak/>
         <w:t>F</w:t>
       </w:r>
       <w:r>
@@ -2220,8 +3229,24 @@
         <w:rPr>
           <w:color w:val="000000"/>
         </w:rPr>
-        <w:t xml:space="preserve">s that more </w:t>
-      </w:r>
+        <w:t xml:space="preserve">s that </w:t>
+      </w:r>
+      <w:del w:id="117" w:author="陈诗量" w:date="2020-11-24T19:20:00Z">
+        <w:r>
+          <w:rPr>
+            <w:color w:val="000000"/>
+          </w:rPr>
+          <w:delText xml:space="preserve">more </w:delText>
+        </w:r>
+      </w:del>
+      <w:ins w:id="118" w:author="陈诗量" w:date="2020-11-24T19:20:00Z">
+        <w:r>
+          <w:rPr>
+            <w:color w:val="000000"/>
+          </w:rPr>
+          <w:t xml:space="preserve">most </w:t>
+        </w:r>
+      </w:ins>
       <w:r>
         <w:rPr>
           <w:color w:val="000000"/>
@@ -2232,7 +3257,85 @@
         <w:rPr>
           <w:color w:val="000000"/>
         </w:rPr>
-        <w:t xml:space="preserve"> used to using similar learning software on the computer terminal. Second </w:t>
+        <w:t xml:space="preserve"> used to </w:t>
+      </w:r>
+      <w:del w:id="119" w:author="陈诗量" w:date="2020-11-25T14:31:00Z">
+        <w:r>
+          <w:rPr>
+            <w:color w:val="000000"/>
+          </w:rPr>
+          <w:delText xml:space="preserve">using </w:delText>
+        </w:r>
+      </w:del>
+      <w:ins w:id="120" w:author="陈诗量" w:date="2020-11-25T14:31:00Z">
+        <w:r>
+          <w:rPr>
+            <w:color w:val="000000"/>
+          </w:rPr>
+          <w:t>use</w:t>
+        </w:r>
+        <w:r>
+          <w:rPr>
+            <w:color w:val="000000"/>
+          </w:rPr>
+          <w:t xml:space="preserve"> </w:t>
+        </w:r>
+      </w:ins>
+      <w:r>
+        <w:rPr>
+          <w:color w:val="000000"/>
+        </w:rPr>
+        <w:t xml:space="preserve">similar learning software on </w:t>
+      </w:r>
+      <w:del w:id="121" w:author="陈诗量" w:date="2020-11-24T19:20:00Z">
+        <w:r>
+          <w:rPr>
+            <w:color w:val="000000"/>
+          </w:rPr>
+          <w:delText xml:space="preserve">the </w:delText>
+        </w:r>
+      </w:del>
+      <w:r>
+        <w:rPr>
+          <w:color w:val="000000"/>
+        </w:rPr>
+        <w:t>computer</w:t>
+      </w:r>
+      <w:ins w:id="122" w:author="陈诗量" w:date="2020-11-24T19:20:00Z">
+        <w:r>
+          <w:rPr>
+            <w:color w:val="000000"/>
+          </w:rPr>
+          <w:t>s</w:t>
+        </w:r>
+      </w:ins>
+      <w:del w:id="123" w:author="陈诗量" w:date="2020-11-24T19:20:00Z">
+        <w:r>
+          <w:rPr>
+            <w:color w:val="000000"/>
+          </w:rPr>
+          <w:delText xml:space="preserve"> terminal</w:delText>
+        </w:r>
+      </w:del>
+      <w:r>
+        <w:rPr>
+          <w:color w:val="000000"/>
+        </w:rPr>
+        <w:t>. Second</w:t>
+      </w:r>
+      <w:ins w:id="124" w:author="陈诗量" w:date="2020-11-25T14:31:00Z">
+        <w:r>
+          <w:rPr>
+            <w:color w:val="000000"/>
+          </w:rPr>
+          <w:t>ly popular ones</w:t>
+        </w:r>
+      </w:ins>
+      <w:r>
+        <w:rPr>
+          <w:color w:val="000000"/>
+        </w:rPr>
+        <w:t xml:space="preserve"> </w:t>
       </w:r>
       <w:r>
         <w:rPr>
@@ -2244,8 +3347,16 @@
         <w:rPr>
           <w:color w:val="000000"/>
         </w:rPr>
-        <w:t xml:space="preserve"> the </w:t>
-      </w:r>
+        <w:t xml:space="preserve"> </w:t>
+      </w:r>
+      <w:del w:id="125" w:author="陈诗量" w:date="2020-11-24T19:20:00Z">
+        <w:r>
+          <w:rPr>
+            <w:color w:val="000000"/>
+          </w:rPr>
+          <w:delText xml:space="preserve">the </w:delText>
+        </w:r>
+      </w:del>
       <w:r>
         <w:rPr>
           <w:color w:val="000000"/>
@@ -2262,13 +3373,95 @@
         <w:rPr>
           <w:color w:val="000000"/>
         </w:rPr>
-        <w:t>app and website</w:t>
-      </w:r>
-      <w:r>
-        <w:rPr>
-          <w:color w:val="000000"/>
-        </w:rPr>
-        <w:t>. This result may help us to decide our development platform.</w:t>
+        <w:t>app</w:t>
+      </w:r>
+      <w:ins w:id="126" w:author="陈诗量" w:date="2020-11-24T19:20:00Z">
+        <w:r>
+          <w:rPr>
+            <w:color w:val="000000"/>
+          </w:rPr>
+          <w:t>s</w:t>
+        </w:r>
+      </w:ins>
+      <w:r>
+        <w:rPr>
+          <w:color w:val="000000"/>
+        </w:rPr>
+        <w:t xml:space="preserve"> and website</w:t>
+      </w:r>
+      <w:ins w:id="127" w:author="陈诗量" w:date="2020-11-24T19:20:00Z">
+        <w:r>
+          <w:rPr>
+            <w:color w:val="000000"/>
+          </w:rPr>
+          <w:t>s</w:t>
+        </w:r>
+      </w:ins>
+      <w:r>
+        <w:rPr>
+          <w:color w:val="000000"/>
+        </w:rPr>
+        <w:t xml:space="preserve">. This result may help </w:t>
+      </w:r>
+      <w:del w:id="128" w:author="陈诗量" w:date="2020-11-24T19:20:00Z">
+        <w:r>
+          <w:rPr>
+            <w:color w:val="000000"/>
+          </w:rPr>
+          <w:delText xml:space="preserve">us </w:delText>
+        </w:r>
+      </w:del>
+      <w:ins w:id="129" w:author="陈诗量" w:date="2020-11-24T19:20:00Z">
+        <w:r>
+          <w:rPr>
+            <w:color w:val="000000"/>
+          </w:rPr>
+          <w:t xml:space="preserve">to </w:t>
+        </w:r>
+      </w:ins>
+      <w:del w:id="130" w:author="陈诗量" w:date="2020-11-24T19:20:00Z">
+        <w:r>
+          <w:rPr>
+            <w:color w:val="000000"/>
+          </w:rPr>
+          <w:delText xml:space="preserve">to </w:delText>
+        </w:r>
+      </w:del>
+      <w:r>
+        <w:rPr>
+          <w:color w:val="000000"/>
+        </w:rPr>
+        <w:t xml:space="preserve">decide </w:t>
+      </w:r>
+      <w:ins w:id="131" w:author="陈诗量" w:date="2020-11-25T14:31:00Z">
+        <w:r>
+          <w:rPr>
+            <w:color w:val="000000"/>
+          </w:rPr>
+          <w:t xml:space="preserve">on </w:t>
+        </w:r>
+      </w:ins>
+      <w:del w:id="132" w:author="陈诗量" w:date="2020-11-24T19:21:00Z">
+        <w:r>
+          <w:rPr>
+            <w:color w:val="000000"/>
+          </w:rPr>
+          <w:delText xml:space="preserve">our </w:delText>
+        </w:r>
+      </w:del>
+      <w:ins w:id="133" w:author="陈诗量" w:date="2020-11-24T19:21:00Z">
+        <w:r>
+          <w:rPr>
+            <w:color w:val="000000"/>
+          </w:rPr>
+          <w:t xml:space="preserve">the </w:t>
+        </w:r>
+      </w:ins>
+      <w:r>
+        <w:rPr>
+          <w:color w:val="000000"/>
+        </w:rPr>
+        <w:t>development platform.</w:t>
       </w:r>
     </w:p>
     <w:p>
@@ -2440,7 +3633,103 @@
         <w:rPr>
           <w:color w:val="FF0000"/>
         </w:rPr>
-        <w:t>That means we may need to provide hierarchical teaching function so that different level users can all gain some knowledge they require.</w:t>
+        <w:t>That means we may need to provide</w:t>
+      </w:r>
+      <w:ins w:id="134" w:author="陈诗量" w:date="2020-11-24T19:22:00Z">
+        <w:r>
+          <w:rPr>
+            <w:color w:val="FF0000"/>
+          </w:rPr>
+          <w:t xml:space="preserve"> a</w:t>
+        </w:r>
+      </w:ins>
+      <w:r>
+        <w:rPr>
+          <w:color w:val="FF0000"/>
+        </w:rPr>
+        <w:t xml:space="preserve"> hierarchical teaching </w:t>
+      </w:r>
+      <w:del w:id="135" w:author="陈诗量" w:date="2020-11-24T19:22:00Z">
+        <w:r>
+          <w:rPr>
+            <w:color w:val="FF0000"/>
+          </w:rPr>
+          <w:delText xml:space="preserve">function </w:delText>
+        </w:r>
+      </w:del>
+      <w:ins w:id="136" w:author="陈诗量" w:date="2020-11-24T19:22:00Z">
+        <w:r>
+          <w:rPr>
+            <w:color w:val="FF0000"/>
+          </w:rPr>
+          <w:t>method</w:t>
+        </w:r>
+        <w:r>
+          <w:rPr>
+            <w:color w:val="FF0000"/>
+          </w:rPr>
+          <w:t xml:space="preserve"> </w:t>
+        </w:r>
+      </w:ins>
+      <w:r>
+        <w:rPr>
+          <w:color w:val="FF0000"/>
+        </w:rPr>
+        <w:t xml:space="preserve">so that </w:t>
+      </w:r>
+      <w:del w:id="137" w:author="陈诗量" w:date="2020-11-24T19:22:00Z">
+        <w:r>
+          <w:rPr>
+            <w:color w:val="FF0000"/>
+          </w:rPr>
+          <w:delText xml:space="preserve">different level </w:delText>
+        </w:r>
+      </w:del>
+      <w:r>
+        <w:rPr>
+          <w:color w:val="FF0000"/>
+        </w:rPr>
+        <w:t>users</w:t>
+      </w:r>
+      <w:ins w:id="138" w:author="陈诗量" w:date="2020-11-24T19:22:00Z">
+        <w:r>
+          <w:rPr>
+            <w:color w:val="FF0000"/>
+          </w:rPr>
+          <w:t xml:space="preserve"> of</w:t>
+        </w:r>
+      </w:ins>
+      <w:r>
+        <w:rPr>
+          <w:color w:val="FF0000"/>
+        </w:rPr>
+        <w:t xml:space="preserve"> </w:t>
+      </w:r>
+      <w:ins w:id="139" w:author="陈诗量" w:date="2020-11-24T19:22:00Z">
+        <w:r>
+          <w:rPr>
+            <w:color w:val="FF0000"/>
+          </w:rPr>
+          <w:t>different level</w:t>
+        </w:r>
+        <w:r>
+          <w:rPr>
+            <w:color w:val="FF0000"/>
+          </w:rPr>
+          <w:t>s</w:t>
+        </w:r>
+        <w:r>
+          <w:rPr>
+            <w:color w:val="FF0000"/>
+          </w:rPr>
+          <w:t xml:space="preserve"> </w:t>
+        </w:r>
+      </w:ins>
+      <w:r>
+        <w:rPr>
+          <w:color w:val="FF0000"/>
+        </w:rPr>
+        <w:t>can all gain some knowledge they require.</w:t>
       </w:r>
       <w:r>
         <w:rPr>
@@ -2573,17 +3862,43 @@
         <w:t>T</w:t>
       </w:r>
       <w:r>
-        <w:t xml:space="preserve">his question aims to collect the programming language preference of our target users. </w:t>
-      </w:r>
-      <w:r>
-        <w:lastRenderedPageBreak/>
-        <w:t xml:space="preserve">The result shows that </w:t>
-      </w:r>
+        <w:t xml:space="preserve">his question aims to collect the programming language preference of our target users. The result shows that </w:t>
+      </w:r>
+      <w:del w:id="140" w:author="陈诗量" w:date="2020-11-24T19:23:00Z">
+        <w:r>
+          <w:rPr>
+            <w:color w:val="FF0000"/>
+          </w:rPr>
+          <w:delText xml:space="preserve">the </w:delText>
+        </w:r>
+      </w:del>
       <w:r>
         <w:rPr>
           <w:color w:val="FF0000"/>
         </w:rPr>
-        <w:t>the user demand for C, Java, and Python is relatively high</w:t>
+        <w:t>user</w:t>
+      </w:r>
+      <w:ins w:id="141" w:author="陈诗量" w:date="2020-11-24T19:22:00Z">
+        <w:r>
+          <w:rPr>
+            <w:color w:val="FF0000"/>
+          </w:rPr>
+          <w:t>s</w:t>
+        </w:r>
+      </w:ins>
+      <w:ins w:id="142" w:author="陈诗量" w:date="2020-11-25T14:32:00Z">
+        <w:r>
+          <w:rPr>
+            <w:color w:val="FF0000"/>
+          </w:rPr>
+          <w:t>’</w:t>
+        </w:r>
+      </w:ins>
+      <w:r>
+        <w:rPr>
+          <w:color w:val="FF0000"/>
+        </w:rPr>
+        <w:t xml:space="preserve"> demand for C, Java, and Python is relatively high</w:t>
       </w:r>
       <w:r>
         <w:t>.</w:t>
@@ -2624,6 +3939,7 @@
         <w:rPr>
           <w:noProof/>
         </w:rPr>
+        <w:lastRenderedPageBreak/>
         <w:drawing>
           <wp:inline distT="0" distB="0" distL="0" distR="0" wp14:anchorId="750B8AF1" wp14:editId="56DE2D65">
             <wp:extent cx="2879621" cy="1856720"/>
@@ -2712,7 +4028,63 @@
         <w:rPr>
           <w:color w:val="000000"/>
         </w:rPr>
-        <w:t xml:space="preserve">or the functions we envisioned, what the </w:t>
+        <w:t xml:space="preserve">or the </w:t>
+      </w:r>
+      <w:ins w:id="143" w:author="陈诗量" w:date="2020-11-25T14:33:00Z">
+        <w:r>
+          <w:rPr>
+            <w:color w:val="000000"/>
+          </w:rPr>
+          <w:t>envisioned</w:t>
+        </w:r>
+        <w:r>
+          <w:rPr>
+            <w:color w:val="000000"/>
+          </w:rPr>
+          <w:t xml:space="preserve"> </w:t>
+        </w:r>
+      </w:ins>
+      <w:r>
+        <w:rPr>
+          <w:color w:val="000000"/>
+        </w:rPr>
+        <w:t>functions</w:t>
+      </w:r>
+      <w:ins w:id="144" w:author="陈诗量" w:date="2020-11-25T14:33:00Z">
+        <w:r>
+          <w:rPr>
+            <w:color w:val="000000"/>
+          </w:rPr>
+          <w:t>,</w:t>
+        </w:r>
+      </w:ins>
+      <w:del w:id="145" w:author="陈诗量" w:date="2020-11-25T14:33:00Z">
+        <w:r>
+          <w:rPr>
+            <w:color w:val="000000"/>
+          </w:rPr>
+          <w:delText xml:space="preserve"> we</w:delText>
+        </w:r>
+      </w:del>
+      <w:r>
+        <w:rPr>
+          <w:color w:val="000000"/>
+        </w:rPr>
+        <w:t xml:space="preserve"> </w:t>
+      </w:r>
+      <w:del w:id="146" w:author="陈诗量" w:date="2020-11-25T14:33:00Z">
+        <w:r>
+          <w:rPr>
+            <w:color w:val="000000"/>
+          </w:rPr>
+          <w:delText xml:space="preserve">envisioned, </w:delText>
+        </w:r>
+      </w:del>
+      <w:r>
+        <w:rPr>
+          <w:color w:val="000000"/>
+        </w:rPr>
+        <w:t xml:space="preserve">what the </w:t>
       </w:r>
       <w:r>
         <w:rPr>
@@ -2736,7 +4108,73 @@
         <w:rPr>
           <w:color w:val="000000"/>
         </w:rPr>
-        <w:t xml:space="preserve">brief notes function. Second are the user guide and adding breakpoints. Then, there are also lots of </w:t>
+        <w:t xml:space="preserve">brief notes function. </w:t>
+      </w:r>
+      <w:ins w:id="147" w:author="陈诗量" w:date="2020-11-25T14:33:00Z">
+        <w:r>
+          <w:rPr>
+            <w:color w:val="000000"/>
+          </w:rPr>
+          <w:t>The s</w:t>
+        </w:r>
+      </w:ins>
+      <w:del w:id="148" w:author="陈诗量" w:date="2020-11-25T14:33:00Z">
+        <w:r>
+          <w:rPr>
+            <w:color w:val="000000"/>
+          </w:rPr>
+          <w:delText>S</w:delText>
+        </w:r>
+      </w:del>
+      <w:r>
+        <w:rPr>
+          <w:color w:val="000000"/>
+        </w:rPr>
+        <w:t xml:space="preserve">econd </w:t>
+      </w:r>
+      <w:del w:id="149" w:author="陈诗量" w:date="2020-11-24T19:23:00Z">
+        <w:r>
+          <w:rPr>
+            <w:color w:val="000000"/>
+          </w:rPr>
+          <w:delText xml:space="preserve">are </w:delText>
+        </w:r>
+      </w:del>
+      <w:ins w:id="150" w:author="陈诗量" w:date="2020-11-24T19:23:00Z">
+        <w:r>
+          <w:rPr>
+            <w:color w:val="000000"/>
+          </w:rPr>
+          <w:t xml:space="preserve">is </w:t>
+        </w:r>
+      </w:ins>
+      <w:r>
+        <w:rPr>
+          <w:color w:val="000000"/>
+        </w:rPr>
+        <w:t xml:space="preserve">the user guide and adding breakpoints. </w:t>
+      </w:r>
+      <w:ins w:id="151" w:author="陈诗量" w:date="2020-11-24T19:23:00Z">
+        <w:r>
+          <w:rPr>
+            <w:color w:val="000000"/>
+          </w:rPr>
+          <w:t>Lots</w:t>
+        </w:r>
+      </w:ins>
+      <w:del w:id="152" w:author="陈诗量" w:date="2020-11-24T19:23:00Z">
+        <w:r>
+          <w:rPr>
+            <w:color w:val="000000"/>
+          </w:rPr>
+          <w:delText>Then, there are also lots</w:delText>
+        </w:r>
+      </w:del>
+      <w:r>
+        <w:rPr>
+          <w:color w:val="000000"/>
+        </w:rPr>
+        <w:t xml:space="preserve"> of </w:t>
       </w:r>
       <w:r>
         <w:rPr>
@@ -2760,25 +4198,117 @@
         <w:rPr>
           <w:color w:val="000000"/>
         </w:rPr>
-        <w:t xml:space="preserve"> function. </w:t>
-      </w:r>
-      <w:r>
-        <w:rPr>
-          <w:color w:val="000000"/>
-        </w:rPr>
-        <w:t xml:space="preserve">Further, the learning progress and learning time </w:t>
-      </w:r>
-      <w:r>
-        <w:rPr>
-          <w:color w:val="000000"/>
-        </w:rPr>
-        <w:t xml:space="preserve">display </w:t>
-      </w:r>
-      <w:r>
-        <w:rPr>
-          <w:color w:val="000000"/>
-        </w:rPr>
-        <w:t xml:space="preserve">function is also popular. </w:t>
+        <w:t xml:space="preserve"> function</w:t>
+      </w:r>
+      <w:ins w:id="153" w:author="陈诗量" w:date="2020-11-24T19:24:00Z">
+        <w:r>
+          <w:rPr>
+            <w:color w:val="000000"/>
+          </w:rPr>
+          <w:t xml:space="preserve"> </w:t>
+        </w:r>
+        <w:r>
+          <w:rPr>
+            <w:color w:val="000000"/>
+          </w:rPr>
+          <w:t>(</w:t>
+        </w:r>
+        <w:r>
+          <w:rPr>
+            <w:color w:val="000000"/>
+          </w:rPr>
+          <w:t>approximately 13%)</w:t>
+        </w:r>
+      </w:ins>
+      <w:r>
+        <w:rPr>
+          <w:color w:val="000000"/>
+        </w:rPr>
+        <w:t xml:space="preserve">. </w:t>
+      </w:r>
+      <w:ins w:id="154" w:author="陈诗量" w:date="2020-11-24T19:25:00Z">
+        <w:r>
+          <w:rPr>
+            <w:color w:val="000000"/>
+          </w:rPr>
+          <w:t>T</w:t>
+        </w:r>
+      </w:ins>
+      <w:del w:id="155" w:author="陈诗量" w:date="2020-11-24T19:24:00Z">
+        <w:r>
+          <w:rPr>
+            <w:color w:val="000000"/>
+          </w:rPr>
+          <w:delText>Further, t</w:delText>
+        </w:r>
+      </w:del>
+      <w:r>
+        <w:rPr>
+          <w:color w:val="000000"/>
+        </w:rPr>
+        <w:t xml:space="preserve">he </w:t>
+      </w:r>
+      <w:proofErr w:type="gramStart"/>
+      <w:r>
+        <w:rPr>
+          <w:color w:val="000000"/>
+        </w:rPr>
+        <w:t>learning</w:t>
+      </w:r>
+      <w:proofErr w:type="gramEnd"/>
+      <w:r>
+        <w:rPr>
+          <w:color w:val="000000"/>
+        </w:rPr>
+        <w:t xml:space="preserve"> progress and learning time </w:t>
+      </w:r>
+      <w:r>
+        <w:rPr>
+          <w:color w:val="000000"/>
+        </w:rPr>
+        <w:t>display</w:t>
+      </w:r>
+      <w:ins w:id="156" w:author="陈诗量" w:date="2020-11-24T19:25:00Z">
+        <w:r>
+          <w:rPr>
+            <w:color w:val="000000"/>
+          </w:rPr>
+          <w:t>ing</w:t>
+        </w:r>
+      </w:ins>
+      <w:r>
+        <w:rPr>
+          <w:color w:val="000000"/>
+        </w:rPr>
+        <w:t xml:space="preserve"> </w:t>
+      </w:r>
+      <w:r>
+        <w:rPr>
+          <w:color w:val="000000"/>
+        </w:rPr>
+        <w:t xml:space="preserve">function </w:t>
+      </w:r>
+      <w:del w:id="157" w:author="陈诗量" w:date="2020-11-24T19:25:00Z">
+        <w:r>
+          <w:rPr>
+            <w:color w:val="000000"/>
+          </w:rPr>
+          <w:delText xml:space="preserve">is </w:delText>
+        </w:r>
+      </w:del>
+      <w:ins w:id="158" w:author="陈诗量" w:date="2020-11-24T19:25:00Z">
+        <w:r>
+          <w:rPr>
+            <w:color w:val="000000"/>
+          </w:rPr>
+          <w:t xml:space="preserve">are </w:t>
+        </w:r>
+      </w:ins>
+      <w:r>
+        <w:rPr>
+          <w:color w:val="000000"/>
+        </w:rPr>
+        <w:t xml:space="preserve">also popular. </w:t>
       </w:r>
       <w:r>
         <w:rPr>
@@ -2802,7 +4332,63 @@
         <w:rPr>
           <w:color w:val="FF0000"/>
         </w:rPr>
-        <w:t>Further, one participant proposed that he needed some practice problems after learning.</w:t>
+        <w:t xml:space="preserve">Further, one participant proposed that </w:t>
+      </w:r>
+      <w:del w:id="159" w:author="陈诗量" w:date="2020-11-25T14:07:00Z">
+        <w:r>
+          <w:rPr>
+            <w:color w:val="FF0000"/>
+          </w:rPr>
+          <w:delText xml:space="preserve">he needed </w:delText>
+        </w:r>
+      </w:del>
+      <w:r>
+        <w:rPr>
+          <w:color w:val="FF0000"/>
+        </w:rPr>
+        <w:t xml:space="preserve">some practice </w:t>
+      </w:r>
+      <w:del w:id="160" w:author="陈诗量" w:date="2020-11-25T14:07:00Z">
+        <w:r>
+          <w:rPr>
+            <w:color w:val="FF0000"/>
+          </w:rPr>
+          <w:delText xml:space="preserve">problems </w:delText>
+        </w:r>
+      </w:del>
+      <w:ins w:id="161" w:author="陈诗量" w:date="2020-11-25T14:07:00Z">
+        <w:r>
+          <w:rPr>
+            <w:color w:val="FF0000"/>
+          </w:rPr>
+          <w:t>questions</w:t>
+        </w:r>
+        <w:r>
+          <w:rPr>
+            <w:color w:val="FF0000"/>
+          </w:rPr>
+          <w:t xml:space="preserve"> </w:t>
+        </w:r>
+      </w:ins>
+      <w:r>
+        <w:rPr>
+          <w:color w:val="FF0000"/>
+        </w:rPr>
+        <w:t>after learning</w:t>
+      </w:r>
+      <w:ins w:id="162" w:author="陈诗量" w:date="2020-11-25T14:07:00Z">
+        <w:r>
+          <w:rPr>
+            <w:color w:val="FF0000"/>
+          </w:rPr>
+          <w:t xml:space="preserve"> would be helpful</w:t>
+        </w:r>
+      </w:ins>
+      <w:r>
+        <w:rPr>
+          <w:color w:val="FF0000"/>
+        </w:rPr>
+        <w:t>.</w:t>
       </w:r>
     </w:p>
     <w:p>
@@ -2884,7 +4470,23 @@
         <w:t xml:space="preserve"> contact </w:t>
       </w:r>
       <w:r>
-        <w:t xml:space="preserve">info of </w:t>
+        <w:t>info</w:t>
+      </w:r>
+      <w:ins w:id="163" w:author="陈诗量" w:date="2020-11-25T14:34:00Z">
+        <w:r>
+          <w:t>r</w:t>
+        </w:r>
+      </w:ins>
+      <w:ins w:id="164" w:author="陈诗量" w:date="2020-11-25T11:11:00Z">
+        <w:r>
+          <w:rPr>
+            <w:rFonts w:hint="eastAsia"/>
+          </w:rPr>
+          <w:t>mation</w:t>
+        </w:r>
+      </w:ins>
+      <w:r>
+        <w:t xml:space="preserve"> of </w:t>
       </w:r>
       <w:r>
         <w:t>the developer</w:t>
@@ -2895,8 +4497,18 @@
       <w:r>
         <w:t xml:space="preserve"> and </w:t>
       </w:r>
-      <w:r>
-        <w:t>I may want to view</w:t>
+      <w:ins w:id="165" w:author="陈诗量" w:date="2020-11-25T11:12:00Z">
+        <w:r>
+          <w:t xml:space="preserve">provide access to </w:t>
+        </w:r>
+      </w:ins>
+      <w:del w:id="166" w:author="陈诗量" w:date="2020-11-25T11:11:00Z">
+        <w:r>
+          <w:delText xml:space="preserve">I may want to </w:delText>
+        </w:r>
+      </w:del>
+      <w:r>
+        <w:t>view</w:t>
       </w:r>
       <w:r>
         <w:t xml:space="preserve"> the source code</w:t>
@@ -2924,7 +4536,15 @@
         <w:t xml:space="preserve"> i</w:t>
       </w:r>
       <w:r>
-        <w:t>s a good piece of software I want to be able to share it with others</w:t>
+        <w:t>s a good piece of software</w:t>
+      </w:r>
+      <w:ins w:id="167" w:author="陈诗量" w:date="2020-11-25T14:34:00Z">
+        <w:r>
+          <w:t>,</w:t>
+        </w:r>
+      </w:ins>
+      <w:r>
+        <w:t xml:space="preserve"> I want to be able to share it with others</w:t>
       </w:r>
       <w:r>
         <w:t>.</w:t>
@@ -3051,7 +4671,15 @@
         <w:ind w:left="420"/>
       </w:pPr>
       <w:r>
-        <w:t>The participants in this survey are all students f</w:t>
+        <w:t xml:space="preserve">The participants in this survey are </w:t>
+      </w:r>
+      <w:del w:id="168" w:author="陈诗量" w:date="2020-11-25T14:12:00Z">
+        <w:r>
+          <w:delText xml:space="preserve">all </w:delText>
+        </w:r>
+      </w:del>
+      <w:r>
+        <w:t>students f</w:t>
       </w:r>
       <w:r>
         <w:t>rom</w:t>
@@ -3064,13 +4692,166 @@
         <w:t xml:space="preserve"> </w:t>
       </w:r>
       <w:r>
-        <w:t xml:space="preserve">the University of Nottingham, Ningbo, China. Among them 18.42% are from year 1, 20.18% are from year 2, 52.63% are from year 3, and 8.77% are from year 4 students. The male to female </w:t>
-      </w:r>
+        <w:t>the University of Nottingham, Ningbo, China. Among them</w:t>
+      </w:r>
+      <w:ins w:id="169" w:author="陈诗量" w:date="2020-11-25T14:12:00Z">
+        <w:r>
+          <w:t>,</w:t>
+        </w:r>
+      </w:ins>
+      <w:r>
+        <w:t xml:space="preserve"> </w:t>
+      </w:r>
+      <w:del w:id="170" w:author="陈诗量" w:date="2020-11-25T11:13:00Z">
+        <w:r>
+          <w:delText>18.42</w:delText>
+        </w:r>
+      </w:del>
+      <w:ins w:id="171" w:author="陈诗量" w:date="2020-11-25T11:13:00Z">
+        <w:r>
+          <w:t>55</w:t>
+        </w:r>
+      </w:ins>
+      <w:r>
+        <w:t xml:space="preserve">% are from year 1, </w:t>
+      </w:r>
+      <w:del w:id="172" w:author="陈诗量" w:date="2020-11-25T11:13:00Z">
+        <w:r>
+          <w:delText>20.18</w:delText>
+        </w:r>
+      </w:del>
+      <w:ins w:id="173" w:author="陈诗量" w:date="2020-11-25T11:13:00Z">
+        <w:r>
+          <w:t>11</w:t>
+        </w:r>
+      </w:ins>
+      <w:r>
+        <w:t xml:space="preserve">% are from year 2, </w:t>
+      </w:r>
+      <w:del w:id="174" w:author="陈诗量" w:date="2020-11-25T11:13:00Z">
+        <w:r>
+          <w:delText>52.63</w:delText>
+        </w:r>
+      </w:del>
+      <w:ins w:id="175" w:author="陈诗量" w:date="2020-11-25T11:13:00Z">
+        <w:r>
+          <w:t>29</w:t>
+        </w:r>
+      </w:ins>
+      <w:r>
+        <w:t xml:space="preserve">% are from year 3, and </w:t>
+      </w:r>
+      <w:del w:id="176" w:author="陈诗量" w:date="2020-11-25T11:13:00Z">
+        <w:r>
+          <w:delText>8.77</w:delText>
+        </w:r>
+      </w:del>
+      <w:ins w:id="177" w:author="陈诗量" w:date="2020-11-25T11:13:00Z">
+        <w:r>
+          <w:t>5</w:t>
+        </w:r>
+      </w:ins>
+      <w:r>
+        <w:t xml:space="preserve">% are </w:t>
+      </w:r>
+      <w:del w:id="178" w:author="陈诗量" w:date="2020-11-25T14:13:00Z">
+        <w:r>
+          <w:delText xml:space="preserve">from </w:delText>
+        </w:r>
+      </w:del>
+      <w:r>
+        <w:t xml:space="preserve">year 4 students. The </w:t>
+      </w:r>
+      <w:del w:id="179" w:author="陈诗量" w:date="2020-11-25T14:13:00Z">
+        <w:r>
+          <w:delText xml:space="preserve">male to female </w:delText>
+        </w:r>
+      </w:del>
       <w:r>
         <w:t>proportion</w:t>
       </w:r>
       <w:r>
-        <w:t xml:space="preserve"> is equal. They learn sorting algorithms for the reasons of interest or for the reason of examination requirements. About 75% of the </w:t>
+        <w:t xml:space="preserve"> </w:t>
+      </w:r>
+      <w:ins w:id="180" w:author="陈诗量" w:date="2020-11-25T14:13:00Z">
+        <w:r>
+          <w:t xml:space="preserve">of </w:t>
+        </w:r>
+        <w:r>
+          <w:t>male</w:t>
+        </w:r>
+      </w:ins>
+      <w:ins w:id="181" w:author="陈诗量" w:date="2020-11-25T14:34:00Z">
+        <w:r>
+          <w:t>s</w:t>
+        </w:r>
+      </w:ins>
+      <w:ins w:id="182" w:author="陈诗量" w:date="2020-11-25T14:13:00Z">
+        <w:r>
+          <w:t xml:space="preserve"> </w:t>
+        </w:r>
+        <w:r>
+          <w:t>and</w:t>
+        </w:r>
+        <w:r>
+          <w:t xml:space="preserve"> female</w:t>
+        </w:r>
+      </w:ins>
+      <w:ins w:id="183" w:author="陈诗量" w:date="2020-11-25T14:34:00Z">
+        <w:r>
+          <w:t>s</w:t>
+        </w:r>
+      </w:ins>
+      <w:ins w:id="184" w:author="陈诗量" w:date="2020-11-25T14:13:00Z">
+        <w:r>
+          <w:t xml:space="preserve"> </w:t>
+        </w:r>
+      </w:ins>
+      <w:r>
+        <w:t xml:space="preserve">is </w:t>
+      </w:r>
+      <w:ins w:id="185" w:author="陈诗量" w:date="2020-11-25T11:14:00Z">
+        <w:r>
+          <w:t xml:space="preserve">relatively </w:t>
+        </w:r>
+      </w:ins>
+      <w:r>
+        <w:t xml:space="preserve">equal. </w:t>
+      </w:r>
+      <w:commentRangeStart w:id="186"/>
+      <w:r>
+        <w:t xml:space="preserve">They learn sorting algorithms for </w:t>
+      </w:r>
+      <w:del w:id="187" w:author="陈诗量" w:date="2020-11-25T14:11:00Z">
+        <w:r>
+          <w:delText xml:space="preserve">the reasons of </w:delText>
+        </w:r>
+      </w:del>
+      <w:r>
+        <w:t xml:space="preserve">interest or </w:t>
+      </w:r>
+      <w:del w:id="188" w:author="陈诗量" w:date="2020-11-25T14:34:00Z">
+        <w:r>
+          <w:delText xml:space="preserve">for </w:delText>
+        </w:r>
+      </w:del>
+      <w:del w:id="189" w:author="陈诗量" w:date="2020-11-25T14:12:00Z">
+        <w:r>
+          <w:delText xml:space="preserve">the reason of </w:delText>
+        </w:r>
+      </w:del>
+      <w:r>
+        <w:t>examination requirements</w:t>
+      </w:r>
+      <w:commentRangeEnd w:id="186"/>
+      <w:r>
+        <w:rPr>
+          <w:rStyle w:val="CommentReference"/>
+        </w:rPr>
+        <w:commentReference w:id="186"/>
+      </w:r>
+      <w:r>
+        <w:t xml:space="preserve">. About 75% of the </w:t>
       </w:r>
       <w:r>
         <w:t>participants</w:t>
@@ -3082,23 +4863,74 @@
         <w:t>s</w:t>
       </w:r>
       <w:r>
-        <w:t xml:space="preserve"> of understanding of </w:t>
-      </w:r>
+        <w:t xml:space="preserve"> of understanding of sorting algorithms, while </w:t>
+      </w:r>
+      <w:del w:id="190" w:author="陈诗量" w:date="2020-11-25T14:14:00Z">
+        <w:r>
+          <w:rPr>
+            <w:rFonts w:hint="eastAsia"/>
+          </w:rPr>
+          <w:delText xml:space="preserve">there is also </w:delText>
+        </w:r>
+        <w:r>
+          <w:rPr>
+            <w:rFonts w:hint="eastAsia"/>
+          </w:rPr>
+          <w:delText xml:space="preserve">part </w:delText>
+        </w:r>
+      </w:del>
+      <w:ins w:id="191" w:author="陈诗量" w:date="2020-11-25T14:14:00Z">
+        <w:r>
+          <w:rPr>
+            <w:rFonts w:hint="eastAsia"/>
+          </w:rPr>
+          <w:t>some</w:t>
+        </w:r>
+        <w:r>
+          <w:t xml:space="preserve"> </w:t>
+        </w:r>
+      </w:ins>
+      <w:del w:id="192" w:author="陈诗量" w:date="2020-11-25T14:34:00Z">
+        <w:r>
+          <w:delText xml:space="preserve">of them </w:delText>
+        </w:r>
+      </w:del>
+      <w:del w:id="193" w:author="陈诗量" w:date="2020-11-25T14:14:00Z">
+        <w:r>
+          <w:delText xml:space="preserve">do not </w:delText>
+        </w:r>
+      </w:del>
+      <w:r>
+        <w:t xml:space="preserve">know </w:t>
+      </w:r>
+      <w:ins w:id="194" w:author="陈诗量" w:date="2020-11-25T14:14:00Z">
+        <w:r>
+          <w:t xml:space="preserve">nothing </w:t>
+        </w:r>
+      </w:ins>
+      <w:r>
+        <w:t>about sorting algorithms</w:t>
+      </w:r>
+      <w:del w:id="195" w:author="陈诗量" w:date="2020-11-25T14:14:00Z">
+        <w:r>
+          <w:delText xml:space="preserve"> at all</w:delText>
+        </w:r>
+      </w:del>
+      <w:r>
+        <w:t>.</w:t>
+      </w:r>
+    </w:p>
+    <w:p>
+      <w:pPr>
+        <w:ind w:left="420"/>
+      </w:pPr>
+    </w:p>
+    <w:p>
+      <w:pPr>
+        <w:ind w:left="420"/>
+      </w:pPr>
       <w:r>
         <w:lastRenderedPageBreak/>
-        <w:t>sorting algorithms, while there is also part of them do not know about sorting algorithms at all.</w:t>
-      </w:r>
-    </w:p>
-    <w:p>
-      <w:pPr>
-        <w:ind w:left="420"/>
-      </w:pPr>
-    </w:p>
-    <w:p>
-      <w:pPr>
-        <w:ind w:left="420"/>
-      </w:pPr>
-      <w:r>
         <w:t>To summarize the survey result, some important points drawn from this q</w:t>
       </w:r>
       <w:r>
@@ -3117,11 +4949,31 @@
         </w:numPr>
         <w:ind w:firstLineChars="0"/>
       </w:pPr>
-      <w:r>
-        <w:t>For users who do not have any knowledge of algorithms, w</w:t>
-      </w:r>
-      <w:r>
-        <w:t xml:space="preserve">e need to provide </w:t>
+      <w:del w:id="196" w:author="陈诗量" w:date="2020-11-25T14:36:00Z">
+        <w:r>
+          <w:delText xml:space="preserve">For users who do not have any knowledge of algorithms, </w:delText>
+        </w:r>
+      </w:del>
+      <w:del w:id="197" w:author="陈诗量" w:date="2020-11-25T14:15:00Z">
+        <w:r>
+          <w:delText>w</w:delText>
+        </w:r>
+        <w:r>
+          <w:delText>e need</w:delText>
+        </w:r>
+      </w:del>
+      <w:ins w:id="198" w:author="陈诗量" w:date="2020-11-25T14:35:00Z">
+        <w:r>
+          <w:t>I</w:t>
+        </w:r>
+      </w:ins>
+      <w:ins w:id="199" w:author="陈诗量" w:date="2020-11-25T14:15:00Z">
+        <w:r>
+          <w:t>t is suggested</w:t>
+        </w:r>
+      </w:ins>
+      <w:r>
+        <w:t xml:space="preserve"> to provide </w:t>
       </w:r>
       <w:r>
         <w:t xml:space="preserve">a </w:t>
@@ -3135,12 +4987,31 @@
       <w:r>
         <w:t xml:space="preserve">n and basic </w:t>
       </w:r>
+      <w:commentRangeStart w:id="200"/>
       <w:r>
         <w:t>learning thought</w:t>
       </w:r>
       <w:r>
-        <w:t xml:space="preserve"> guidance</w:t>
-      </w:r>
+        <w:t xml:space="preserve"> </w:t>
+      </w:r>
+      <w:commentRangeEnd w:id="200"/>
+      <w:r>
+        <w:rPr>
+          <w:rStyle w:val="CommentReference"/>
+        </w:rPr>
+        <w:commentReference w:id="200"/>
+      </w:r>
+      <w:r>
+        <w:t>guidance</w:t>
+      </w:r>
+      <w:ins w:id="201" w:author="陈诗量" w:date="2020-11-25T14:36:00Z">
+        <w:r>
+          <w:t xml:space="preserve"> f</w:t>
+        </w:r>
+        <w:r>
+          <w:t>or users who do not have any knowledge of algorithms</w:t>
+        </w:r>
+      </w:ins>
       <w:r>
         <w:t>.</w:t>
       </w:r>
@@ -3158,7 +5029,28 @@
         <w:rPr>
           <w:color w:val="000000"/>
         </w:rPr>
-        <w:t>Compared with the entertainment, p</w:t>
+        <w:t>Compared with the entertainment</w:t>
+      </w:r>
+      <w:ins w:id="202" w:author="陈诗量" w:date="2020-11-25T11:22:00Z">
+        <w:r>
+          <w:rPr>
+            <w:color w:val="000000"/>
+          </w:rPr>
+          <w:t xml:space="preserve"> </w:t>
+        </w:r>
+        <w:r>
+          <w:rPr>
+            <w:rFonts w:hint="eastAsia"/>
+            <w:color w:val="000000"/>
+          </w:rPr>
+          <w:t>functions</w:t>
+        </w:r>
+      </w:ins>
+      <w:r>
+        <w:rPr>
+          <w:color w:val="000000"/>
+        </w:rPr>
+        <w:t>, p</w:t>
       </w:r>
       <w:r>
         <w:rPr>
@@ -3176,32 +5068,93 @@
         <w:rPr>
           <w:color w:val="000000"/>
         </w:rPr>
-        <w:t xml:space="preserve"> the </w:t>
-      </w:r>
-      <w:r>
-        <w:rPr>
-          <w:color w:val="000000"/>
-        </w:rPr>
-        <w:t xml:space="preserve">teaching </w:t>
-      </w:r>
-      <w:r>
-        <w:rPr>
-          <w:color w:val="000000"/>
-        </w:rPr>
-        <w:t>function</w:t>
-      </w:r>
-      <w:r>
-        <w:rPr>
-          <w:color w:val="000000"/>
-        </w:rPr>
-        <w:t xml:space="preserve">s. </w:t>
-      </w:r>
-      <w:r>
-        <w:rPr>
-          <w:color w:val="000000"/>
-        </w:rPr>
-        <w:t xml:space="preserve">It is suggested to reduce game mechanics and focus on developing functions that are more helpful to </w:t>
-      </w:r>
+        <w:t xml:space="preserve"> </w:t>
+      </w:r>
+      <w:ins w:id="203" w:author="陈诗量" w:date="2020-11-25T11:22:00Z">
+        <w:r>
+          <w:rPr>
+            <w:rFonts w:hint="eastAsia"/>
+            <w:color w:val="000000"/>
+          </w:rPr>
+          <w:t>practical</w:t>
+        </w:r>
+        <w:r>
+          <w:rPr>
+            <w:color w:val="000000"/>
+          </w:rPr>
+          <w:t xml:space="preserve"> </w:t>
+        </w:r>
+      </w:ins>
+      <w:del w:id="204" w:author="陈诗量" w:date="2020-11-25T11:22:00Z">
+        <w:r>
+          <w:rPr>
+            <w:color w:val="000000"/>
+          </w:rPr>
+          <w:delText xml:space="preserve">the </w:delText>
+        </w:r>
+        <w:r>
+          <w:rPr>
+            <w:color w:val="000000"/>
+          </w:rPr>
+          <w:delText xml:space="preserve">teaching </w:delText>
+        </w:r>
+      </w:del>
+      <w:del w:id="205" w:author="陈诗量" w:date="2020-11-25T14:15:00Z">
+        <w:r>
+          <w:rPr>
+            <w:color w:val="000000"/>
+          </w:rPr>
+          <w:delText>function</w:delText>
+        </w:r>
+        <w:r>
+          <w:rPr>
+            <w:color w:val="000000"/>
+          </w:rPr>
+          <w:delText>s</w:delText>
+        </w:r>
+      </w:del>
+      <w:ins w:id="206" w:author="陈诗量" w:date="2020-11-25T14:15:00Z">
+        <w:r>
+          <w:rPr>
+            <w:color w:val="000000"/>
+          </w:rPr>
+          <w:t>ones</w:t>
+        </w:r>
+      </w:ins>
+      <w:r>
+        <w:rPr>
+          <w:color w:val="000000"/>
+        </w:rPr>
+        <w:t xml:space="preserve">. </w:t>
+      </w:r>
+      <w:r>
+        <w:rPr>
+          <w:color w:val="000000"/>
+        </w:rPr>
+        <w:t xml:space="preserve">It is suggested to reduce game mechanics and focus on developing functions that are more helpful </w:t>
+      </w:r>
+      <w:del w:id="207" w:author="陈诗量" w:date="2020-11-25T14:16:00Z">
+        <w:r>
+          <w:rPr>
+            <w:color w:val="000000"/>
+          </w:rPr>
+          <w:delText xml:space="preserve">to </w:delText>
+        </w:r>
+      </w:del>
+      <w:ins w:id="208" w:author="陈诗量" w:date="2020-11-25T14:16:00Z">
+        <w:r>
+          <w:rPr>
+            <w:color w:val="000000"/>
+          </w:rPr>
+          <w:t>for</w:t>
+        </w:r>
+        <w:r>
+          <w:rPr>
+            <w:color w:val="000000"/>
+          </w:rPr>
+          <w:t xml:space="preserve"> </w:t>
+        </w:r>
+      </w:ins>
       <w:r>
         <w:rPr>
           <w:color w:val="000000"/>
@@ -3262,7 +5215,50 @@
         <w:rPr>
           <w:color w:val="000000"/>
         </w:rPr>
-        <w:t xml:space="preserve"> proposed that providing a function, like a forum, which can share and discuss their thoughts each other may be helpful for learning.</w:t>
+        <w:t xml:space="preserve"> proposed that providing a function, like a forum, which can share and discuss their thoughts </w:t>
+      </w:r>
+      <w:ins w:id="209" w:author="陈诗量" w:date="2020-11-25T11:23:00Z">
+        <w:r>
+          <w:rPr>
+            <w:rFonts w:hint="eastAsia"/>
+            <w:color w:val="000000"/>
+          </w:rPr>
+          <w:t>with</w:t>
+        </w:r>
+        <w:r>
+          <w:rPr>
+            <w:color w:val="000000"/>
+          </w:rPr>
+          <w:t xml:space="preserve"> </w:t>
+        </w:r>
+      </w:ins>
+      <w:r>
+        <w:rPr>
+          <w:color w:val="000000"/>
+        </w:rPr>
+        <w:t xml:space="preserve">each other may </w:t>
+      </w:r>
+      <w:del w:id="210" w:author="陈诗量" w:date="2020-11-25T14:36:00Z">
+        <w:r>
+          <w:rPr>
+            <w:color w:val="000000"/>
+          </w:rPr>
+          <w:delText>be helpful for</w:delText>
+        </w:r>
+      </w:del>
+      <w:ins w:id="211" w:author="陈诗量" w:date="2020-11-25T14:36:00Z">
+        <w:r>
+          <w:rPr>
+            <w:color w:val="000000"/>
+          </w:rPr>
+          <w:t>help</w:t>
+        </w:r>
+      </w:ins>
+      <w:r>
+        <w:rPr>
+          <w:color w:val="000000"/>
+        </w:rPr>
+        <w:t xml:space="preserve"> learning.</w:t>
       </w:r>
     </w:p>
     <w:p>
@@ -3285,7 +5281,21 @@
         <w:rPr>
           <w:color w:val="000000"/>
         </w:rPr>
-        <w:t xml:space="preserve">o ensure users with different level of </w:t>
+        <w:t>o ensure users with different level</w:t>
+      </w:r>
+      <w:ins w:id="212" w:author="陈诗量" w:date="2020-11-25T14:36:00Z">
+        <w:r>
+          <w:rPr>
+            <w:color w:val="000000"/>
+          </w:rPr>
+          <w:t>s</w:t>
+        </w:r>
+      </w:ins>
+      <w:r>
+        <w:rPr>
+          <w:color w:val="000000"/>
+        </w:rPr>
+        <w:t xml:space="preserve"> of </w:t>
       </w:r>
       <w:r>
         <w:rPr>
@@ -3297,7 +5307,29 @@
         <w:rPr>
           <w:color w:val="000000"/>
         </w:rPr>
-        <w:t xml:space="preserve"> can all gain knowledge from this software, we are suggested to provide </w:t>
+        <w:t xml:space="preserve"> can all gain knowledge from this software, </w:t>
+      </w:r>
+      <w:del w:id="213" w:author="陈诗量" w:date="2020-11-25T14:16:00Z">
+        <w:r>
+          <w:rPr>
+            <w:color w:val="000000"/>
+          </w:rPr>
+          <w:delText>we are</w:delText>
+        </w:r>
+      </w:del>
+      <w:ins w:id="214" w:author="陈诗量" w:date="2020-11-25T14:16:00Z">
+        <w:r>
+          <w:rPr>
+            <w:color w:val="000000"/>
+          </w:rPr>
+          <w:t>it is</w:t>
+        </w:r>
+      </w:ins>
+      <w:r>
+        <w:rPr>
+          <w:color w:val="000000"/>
+        </w:rPr>
+        <w:t xml:space="preserve"> suggested to provide </w:t>
       </w:r>
       <w:r>
         <w:t>hierarchical teaching function</w:t>
@@ -3325,16 +5357,42 @@
         <w:t>,</w:t>
       </w:r>
       <w:r>
-        <w:t xml:space="preserve"> maybe </w:t>
-      </w:r>
-      <w:r>
-        <w:t xml:space="preserve">offer more practice </w:t>
-      </w:r>
-      <w:r>
-        <w:t>problem</w:t>
-      </w:r>
-      <w:r>
-        <w:t>s will attract them to use th</w:t>
+        <w:t xml:space="preserve"> </w:t>
+      </w:r>
+      <w:del w:id="215" w:author="陈诗量" w:date="2020-11-25T14:16:00Z">
+        <w:r>
+          <w:delText xml:space="preserve">maybe </w:delText>
+        </w:r>
+      </w:del>
+      <w:r>
+        <w:t>offer</w:t>
+      </w:r>
+      <w:ins w:id="216" w:author="陈诗量" w:date="2020-11-25T14:16:00Z">
+        <w:r>
+          <w:t>ing</w:t>
+        </w:r>
+      </w:ins>
+      <w:r>
+        <w:t xml:space="preserve"> more practice </w:t>
+      </w:r>
+      <w:del w:id="217" w:author="陈诗量" w:date="2020-11-25T11:24:00Z">
+        <w:r>
+          <w:delText>problem</w:delText>
+        </w:r>
+        <w:r>
+          <w:delText xml:space="preserve">s </w:delText>
+        </w:r>
+      </w:del>
+      <w:ins w:id="218" w:author="陈诗量" w:date="2020-11-25T11:24:00Z">
+        <w:r>
+          <w:t>questions</w:t>
+        </w:r>
+        <w:r>
+          <w:t xml:space="preserve"> </w:t>
+        </w:r>
+      </w:ins>
+      <w:r>
+        <w:t>will attract them to use th</w:t>
       </w:r>
       <w:r>
         <w:t>is</w:t>
@@ -3377,23 +5435,226 @@
         <w:t xml:space="preserve"> mentioned that they preferred clean and </w:t>
       </w:r>
       <w:r>
-        <w:t xml:space="preserve">delightful interfaces. Therefore, we may need </w:t>
-      </w:r>
-      <w:r>
-        <w:t xml:space="preserve">to </w:t>
-      </w:r>
-      <w:r>
-        <w:t xml:space="preserve">pay more attention </w:t>
-      </w:r>
-      <w:r>
-        <w:t>t</w:t>
-      </w:r>
-      <w:r>
-        <w:t>o the GUI design.</w:t>
+        <w:t xml:space="preserve">delightful interfaces. Therefore, </w:t>
+      </w:r>
+      <w:del w:id="219" w:author="陈诗量" w:date="2020-11-25T14:17:00Z">
+        <w:r>
+          <w:delText xml:space="preserve">we may need </w:delText>
+        </w:r>
+        <w:r>
+          <w:delText xml:space="preserve">to </w:delText>
+        </w:r>
+        <w:r>
+          <w:delText xml:space="preserve">pay more attention </w:delText>
+        </w:r>
+        <w:r>
+          <w:delText>t</w:delText>
+        </w:r>
+        <w:r>
+          <w:delText xml:space="preserve">o the </w:delText>
+        </w:r>
+      </w:del>
+      <w:r>
+        <w:t>GUI design</w:t>
+      </w:r>
+      <w:ins w:id="220" w:author="陈诗量" w:date="2020-11-25T14:17:00Z">
+        <w:r>
+          <w:t xml:space="preserve"> is one thing </w:t>
+        </w:r>
+      </w:ins>
+      <w:ins w:id="221" w:author="陈诗量" w:date="2020-11-25T14:18:00Z">
+        <w:r>
+          <w:t>that needs to consider</w:t>
+        </w:r>
+      </w:ins>
+      <w:r>
+        <w:t>.</w:t>
       </w:r>
     </w:p>
     <w:p/>
     <w:p/>
+    <w:p>
+      <w:pPr>
+        <w:rPr>
+          <w:ins w:id="222" w:author="陈诗量" w:date="2020-11-25T14:18:00Z"/>
+        </w:rPr>
+      </w:pPr>
+    </w:p>
+    <w:p>
+      <w:pPr>
+        <w:rPr>
+          <w:ins w:id="223" w:author="陈诗量" w:date="2020-11-25T14:18:00Z"/>
+        </w:rPr>
+      </w:pPr>
+    </w:p>
+    <w:p>
+      <w:pPr>
+        <w:rPr>
+          <w:ins w:id="224" w:author="陈诗量" w:date="2020-11-25T14:18:00Z"/>
+        </w:rPr>
+      </w:pPr>
+    </w:p>
+    <w:p>
+      <w:pPr>
+        <w:rPr>
+          <w:ins w:id="225" w:author="陈诗量" w:date="2020-11-25T14:18:00Z"/>
+        </w:rPr>
+      </w:pPr>
+    </w:p>
+    <w:p>
+      <w:pPr>
+        <w:rPr>
+          <w:ins w:id="226" w:author="陈诗量" w:date="2020-11-25T14:18:00Z"/>
+        </w:rPr>
+      </w:pPr>
+    </w:p>
+    <w:p>
+      <w:pPr>
+        <w:rPr>
+          <w:ins w:id="227" w:author="陈诗量" w:date="2020-11-25T14:18:00Z"/>
+        </w:rPr>
+      </w:pPr>
+    </w:p>
+    <w:p>
+      <w:pPr>
+        <w:rPr>
+          <w:ins w:id="228" w:author="陈诗量" w:date="2020-11-25T14:18:00Z"/>
+        </w:rPr>
+      </w:pPr>
+    </w:p>
+    <w:p>
+      <w:pPr>
+        <w:rPr>
+          <w:ins w:id="229" w:author="陈诗量" w:date="2020-11-25T14:18:00Z"/>
+        </w:rPr>
+      </w:pPr>
+    </w:p>
+    <w:p>
+      <w:pPr>
+        <w:rPr>
+          <w:ins w:id="230" w:author="陈诗量" w:date="2020-11-25T14:18:00Z"/>
+        </w:rPr>
+      </w:pPr>
+    </w:p>
+    <w:p>
+      <w:pPr>
+        <w:rPr>
+          <w:ins w:id="231" w:author="陈诗量" w:date="2020-11-25T14:18:00Z"/>
+        </w:rPr>
+      </w:pPr>
+    </w:p>
+    <w:p>
+      <w:pPr>
+        <w:rPr>
+          <w:ins w:id="232" w:author="陈诗量" w:date="2020-11-25T14:18:00Z"/>
+        </w:rPr>
+      </w:pPr>
+    </w:p>
+    <w:p>
+      <w:pPr>
+        <w:rPr>
+          <w:ins w:id="233" w:author="陈诗量" w:date="2020-11-25T14:18:00Z"/>
+        </w:rPr>
+      </w:pPr>
+    </w:p>
+    <w:p>
+      <w:pPr>
+        <w:rPr>
+          <w:ins w:id="234" w:author="陈诗量" w:date="2020-11-25T14:18:00Z"/>
+        </w:rPr>
+      </w:pPr>
+    </w:p>
+    <w:p>
+      <w:pPr>
+        <w:rPr>
+          <w:ins w:id="235" w:author="陈诗量" w:date="2020-11-25T14:18:00Z"/>
+        </w:rPr>
+      </w:pPr>
+    </w:p>
+    <w:p>
+      <w:pPr>
+        <w:rPr>
+          <w:ins w:id="236" w:author="陈诗量" w:date="2020-11-25T14:18:00Z"/>
+        </w:rPr>
+      </w:pPr>
+    </w:p>
+    <w:p>
+      <w:pPr>
+        <w:rPr>
+          <w:ins w:id="237" w:author="陈诗量" w:date="2020-11-25T14:18:00Z"/>
+        </w:rPr>
+      </w:pPr>
+    </w:p>
+    <w:p>
+      <w:pPr>
+        <w:rPr>
+          <w:ins w:id="238" w:author="陈诗量" w:date="2020-11-25T14:18:00Z"/>
+        </w:rPr>
+      </w:pPr>
+    </w:p>
+    <w:p>
+      <w:pPr>
+        <w:rPr>
+          <w:ins w:id="239" w:author="陈诗量" w:date="2020-11-25T14:18:00Z"/>
+        </w:rPr>
+      </w:pPr>
+    </w:p>
+    <w:p>
+      <w:pPr>
+        <w:rPr>
+          <w:ins w:id="240" w:author="陈诗量" w:date="2020-11-25T14:18:00Z"/>
+        </w:rPr>
+      </w:pPr>
+    </w:p>
+    <w:p>
+      <w:pPr>
+        <w:rPr>
+          <w:ins w:id="241" w:author="陈诗量" w:date="2020-11-25T14:18:00Z"/>
+        </w:rPr>
+      </w:pPr>
+    </w:p>
+    <w:p>
+      <w:pPr>
+        <w:rPr>
+          <w:ins w:id="242" w:author="陈诗量" w:date="2020-11-25T14:18:00Z"/>
+        </w:rPr>
+      </w:pPr>
+    </w:p>
+    <w:p>
+      <w:pPr>
+        <w:rPr>
+          <w:ins w:id="243" w:author="陈诗量" w:date="2020-11-25T14:18:00Z"/>
+        </w:rPr>
+      </w:pPr>
+    </w:p>
+    <w:p>
+      <w:pPr>
+        <w:rPr>
+          <w:ins w:id="244" w:author="陈诗量" w:date="2020-11-25T14:18:00Z"/>
+        </w:rPr>
+      </w:pPr>
+    </w:p>
+    <w:p>
+      <w:pPr>
+        <w:rPr>
+          <w:ins w:id="245" w:author="陈诗量" w:date="2020-11-25T14:18:00Z"/>
+        </w:rPr>
+      </w:pPr>
+    </w:p>
+    <w:p>
+      <w:pPr>
+        <w:rPr>
+          <w:ins w:id="246" w:author="陈诗量" w:date="2020-11-25T14:18:00Z"/>
+        </w:rPr>
+      </w:pPr>
+    </w:p>
+    <w:p>
+      <w:pPr>
+        <w:rPr>
+          <w:ins w:id="247" w:author="陈诗量" w:date="2020-11-25T14:18:00Z"/>
+        </w:rPr>
+      </w:pPr>
+    </w:p>
     <w:p/>
     <w:p>
       <w:pPr>
@@ -3417,6 +5678,7 @@
           <w:sz w:val="24"/>
           <w:shd w:val="clear" w:color="auto" w:fill="FFFFFF"/>
         </w:rPr>
+        <w:lastRenderedPageBreak/>
         <w:t>Appendix</w:t>
       </w:r>
     </w:p>
@@ -3634,7 +5896,29 @@
           <w:sz w:val="24"/>
           <w:shd w:val="clear" w:color="auto" w:fill="FFFFFF"/>
         </w:rPr>
-        <w:t xml:space="preserve">All information in this questionnaire is used for research and project development, and will not be disclosed, transmitted or used for other purposes. The filling time of the questionnaire </w:t>
+        <w:t xml:space="preserve">All information in this questionnaire is used for research and project development, and will not be disclosed, </w:t>
+      </w:r>
+      <w:proofErr w:type="gramStart"/>
+      <w:r>
+        <w:rPr>
+          <w:rFonts w:ascii="Verdana" w:eastAsia="宋体" w:hAnsi="Verdana" w:cs="Tahoma"/>
+          <w:color w:val="000000"/>
+          <w:kern w:val="0"/>
+          <w:sz w:val="24"/>
+          <w:shd w:val="clear" w:color="auto" w:fill="FFFFFF"/>
+        </w:rPr>
+        <w:t>transmitted</w:t>
+      </w:r>
+      <w:proofErr w:type="gramEnd"/>
+      <w:r>
+        <w:rPr>
+          <w:rFonts w:ascii="Verdana" w:eastAsia="宋体" w:hAnsi="Verdana" w:cs="Tahoma"/>
+          <w:color w:val="000000"/>
+          <w:kern w:val="0"/>
+          <w:sz w:val="24"/>
+          <w:shd w:val="clear" w:color="auto" w:fill="FFFFFF"/>
+        </w:rPr>
+        <w:t xml:space="preserve"> or used for other purposes. The filling time of the questionnaire </w:t>
       </w:r>
       <w:r>
         <w:rPr>
@@ -4115,14 +6399,31 @@
           <w:rFonts w:ascii="Verdana" w:hAnsi="Verdana"/>
           <w:sz w:val="24"/>
         </w:rPr>
-        <w:t>I d</w:t>
-      </w:r>
+        <w:lastRenderedPageBreak/>
+        <w:t xml:space="preserve">I </w:t>
+      </w:r>
+      <w:proofErr w:type="gramStart"/>
       <w:r>
         <w:rPr>
           <w:rFonts w:ascii="Verdana" w:hAnsi="Verdana"/>
           <w:sz w:val="24"/>
         </w:rPr>
-        <w:t>on’t know about it at all.</w:t>
+        <w:t>d</w:t>
+      </w:r>
+      <w:r>
+        <w:rPr>
+          <w:rFonts w:ascii="Verdana" w:hAnsi="Verdana"/>
+          <w:sz w:val="24"/>
+        </w:rPr>
+        <w:t>on’t</w:t>
+      </w:r>
+      <w:proofErr w:type="gramEnd"/>
+      <w:r>
+        <w:rPr>
+          <w:rFonts w:ascii="Verdana" w:hAnsi="Verdana"/>
+          <w:sz w:val="24"/>
+        </w:rPr>
+        <w:t xml:space="preserve"> know about it at all.</w:t>
       </w:r>
     </w:p>
     <w:p>
@@ -4651,14 +6952,15 @@
           <w:sz w:val="24"/>
         </w:rPr>
       </w:pPr>
+      <w:proofErr w:type="spellStart"/>
       <w:r>
         <w:rPr>
           <w:rFonts w:ascii="Verdana" w:hAnsi="Verdana"/>
           <w:sz w:val="24"/>
         </w:rPr>
-        <w:lastRenderedPageBreak/>
         <w:t>Bilibili</w:t>
       </w:r>
+      <w:proofErr w:type="spellEnd"/>
     </w:p>
     <w:p>
       <w:pPr>
@@ -4844,7 +7146,29 @@
           <w:sz w:val="24"/>
           <w:shd w:val="clear" w:color="auto" w:fill="FFFFFF"/>
         </w:rPr>
-        <w:t xml:space="preserve"> e.g. like to use mobile terminal most, and computer terminal second, then: 1 mobile, 2 computer...)</w:t>
+        <w:t xml:space="preserve"> e.g. like to use mobile terminal most, and computer terminal second, then: 1 mobile, 2 </w:t>
+      </w:r>
+      <w:proofErr w:type="gramStart"/>
+      <w:r>
+        <w:rPr>
+          <w:rFonts w:ascii="Verdana" w:eastAsia="宋体" w:hAnsi="Verdana" w:cs="Tahoma"/>
+          <w:color w:val="000000"/>
+          <w:kern w:val="0"/>
+          <w:sz w:val="24"/>
+          <w:shd w:val="clear" w:color="auto" w:fill="FFFFFF"/>
+        </w:rPr>
+        <w:t>computer</w:t>
+      </w:r>
+      <w:proofErr w:type="gramEnd"/>
+      <w:r>
+        <w:rPr>
+          <w:rFonts w:ascii="Verdana" w:eastAsia="宋体" w:hAnsi="Verdana" w:cs="Tahoma"/>
+          <w:color w:val="000000"/>
+          <w:kern w:val="0"/>
+          <w:sz w:val="24"/>
+          <w:shd w:val="clear" w:color="auto" w:fill="FFFFFF"/>
+        </w:rPr>
+        <w:t>...)</w:t>
       </w:r>
       <w:r>
         <w:rPr>
@@ -4979,6 +7303,7 @@
         </w:rPr>
         <w:t xml:space="preserve">hat </w:t>
       </w:r>
+      <w:proofErr w:type="spellStart"/>
       <w:r>
         <w:rPr>
           <w:rFonts w:ascii="Verdana" w:eastAsia="宋体" w:hAnsi="Verdana" w:cs="宋体"/>
@@ -4987,6 +7312,7 @@
         </w:rPr>
         <w:t>miniApp</w:t>
       </w:r>
+      <w:proofErr w:type="spellEnd"/>
     </w:p>
     <w:p>
       <w:pPr>
@@ -5260,6 +7586,7 @@
           <w:rFonts w:ascii="Verdana" w:hAnsi="Verdana"/>
           <w:sz w:val="24"/>
         </w:rPr>
+        <w:lastRenderedPageBreak/>
         <w:t xml:space="preserve">(10) </w:t>
       </w:r>
       <w:r>
@@ -5926,6 +8253,70 @@
     </w:sectPr>
   </w:body>
 </w:document>
+</file>
+
+<file path=word/comments.xml><?xml version="1.0" encoding="utf-8"?>
+<w:comments xmlns:wpc="http://schemas.microsoft.com/office/word/2010/wordprocessingCanvas" xmlns:cx="http://schemas.microsoft.com/office/drawing/2014/chartex" xmlns:cx1="http://schemas.microsoft.com/office/drawing/2015/9/8/chartex" xmlns:cx2="http://schemas.microsoft.com/office/drawing/2015/10/21/chartex" xmlns:cx3="http://schemas.microsoft.com/office/drawing/2016/5/9/chartex" xmlns:cx4="http://schemas.microsoft.com/office/drawing/2016/5/10/chartex" xmlns:cx5="http://schemas.microsoft.com/office/drawing/2016/5/11/chartex" xmlns:cx6="http://schemas.microsoft.com/office/drawing/2016/5/12/chartex" xmlns:cx7="http://schemas.microsoft.com/office/drawing/2016/5/13/chartex" xmlns:cx8="http://schemas.microsoft.com/office/drawing/2016/5/14/chartex" xmlns:mc="http://schemas.openxmlformats.org/markup-compatibility/2006" xmlns:aink="http://schemas.microsoft.com/office/drawing/2016/ink" xmlns:am3d="http://schemas.microsoft.com/office/drawing/2017/model3d" xmlns:o="urn:schemas-microsoft-com:office:office" xmlns:r="http://schemas.openxmlformats.org/officeDocument/2006/relationships" xmlns:m="http://schemas.openxmlformats.org/officeDocument/2006/math" xmlns:v="urn:schemas-microsoft-com:vml" xmlns:wp14="http://schemas.microsoft.com/office/word/2010/wordprocessingDrawing" xmlns:wp="http://schemas.openxmlformats.org/drawingml/2006/wordprocessingDrawing" xmlns:w10="urn:schemas-microsoft-com:office:word" xmlns:w="http://schemas.openxmlformats.org/wordprocessingml/2006/main" xmlns:w14="http://schemas.microsoft.com/office/word/2010/wordml" xmlns:w15="http://schemas.microsoft.com/office/word/2012/wordml" xmlns:w16cex="http://schemas.microsoft.com/office/word/2018/wordml/cex" xmlns:w16cid="http://schemas.microsoft.com/office/word/2016/wordml/cid" xmlns:w16="http://schemas.microsoft.com/office/word/2018/wordml" xmlns:w16se="http://schemas.microsoft.com/office/word/2015/wordml/symex" xmlns:wpg="http://schemas.microsoft.com/office/word/2010/wordprocessingGroup" xmlns:wpi="http://schemas.microsoft.com/office/word/2010/wordprocessingInk" xmlns:wne="http://schemas.microsoft.com/office/word/2006/wordml" xmlns:wps="http://schemas.microsoft.com/office/word/2010/wordprocessingShape" mc:Ignorable="w14 w15 w16se w16cid w16 w16cex wp14">
+  <w:comment w:id="186" w:author="陈诗量" w:date="2020-11-25T14:13:00Z" w:initials="陈诗量">
+    <w:p>
+      <w:pPr>
+        <w:pStyle w:val="CommentText"/>
+      </w:pPr>
+      <w:r>
+        <w:rPr>
+          <w:rStyle w:val="CommentReference"/>
+        </w:rPr>
+        <w:annotationRef/>
+      </w:r>
+      <w:r>
+        <w:rPr>
+          <w:rFonts w:hint="eastAsia"/>
+        </w:rPr>
+        <w:t>这句话的意义在于什么，希望表达什么意思</w:t>
+      </w:r>
+    </w:p>
+  </w:comment>
+  <w:comment w:id="200" w:author="陈诗量" w:date="2020-11-25T14:15:00Z" w:initials="陈诗量">
+    <w:p>
+      <w:pPr>
+        <w:pStyle w:val="CommentText"/>
+      </w:pPr>
+      <w:r>
+        <w:rPr>
+          <w:rStyle w:val="CommentReference"/>
+        </w:rPr>
+        <w:annotationRef/>
+      </w:r>
+      <w:r>
+        <w:rPr>
+          <w:rFonts w:hint="eastAsia"/>
+        </w:rPr>
+        <w:t>这里是啥意思？</w:t>
+      </w:r>
+    </w:p>
+  </w:comment>
+</w:comments>
+</file>
+
+<file path=word/commentsExtended.xml><?xml version="1.0" encoding="utf-8"?>
+<w15:commentsEx xmlns:wpc="http://schemas.microsoft.com/office/word/2010/wordprocessingCanvas" xmlns:cx="http://schemas.microsoft.com/office/drawing/2014/chartex" xmlns:cx1="http://schemas.microsoft.com/office/drawing/2015/9/8/chartex" xmlns:cx2="http://schemas.microsoft.com/office/drawing/2015/10/21/chartex" xmlns:cx3="http://schemas.microsoft.com/office/drawing/2016/5/9/chartex" xmlns:cx4="http://schemas.microsoft.com/office/drawing/2016/5/10/chartex" xmlns:cx5="http://schemas.microsoft.com/office/drawing/2016/5/11/chartex" xmlns:cx6="http://schemas.microsoft.com/office/drawing/2016/5/12/chartex" xmlns:cx7="http://schemas.microsoft.com/office/drawing/2016/5/13/chartex" xmlns:cx8="http://schemas.microsoft.com/office/drawing/2016/5/14/chartex" xmlns:mc="http://schemas.openxmlformats.org/markup-compatibility/2006" xmlns:aink="http://schemas.microsoft.com/office/drawing/2016/ink" xmlns:am3d="http://schemas.microsoft.com/office/drawing/2017/model3d" xmlns:o="urn:schemas-microsoft-com:office:office" xmlns:r="http://schemas.openxmlformats.org/officeDocument/2006/relationships" xmlns:m="http://schemas.openxmlformats.org/officeDocument/2006/math" xmlns:v="urn:schemas-microsoft-com:vml" xmlns:wp14="http://schemas.microsoft.com/office/word/2010/wordprocessingDrawing" xmlns:wp="http://schemas.openxmlformats.org/drawingml/2006/wordprocessingDrawing" xmlns:w10="urn:schemas-microsoft-com:office:word" xmlns:w="http://schemas.openxmlformats.org/wordprocessingml/2006/main" xmlns:w14="http://schemas.microsoft.com/office/word/2010/wordml" xmlns:w15="http://schemas.microsoft.com/office/word/2012/wordml" xmlns:w16cex="http://schemas.microsoft.com/office/word/2018/wordml/cex" xmlns:w16cid="http://schemas.microsoft.com/office/word/2016/wordml/cid" xmlns:w16="http://schemas.microsoft.com/office/word/2018/wordml" xmlns:w16se="http://schemas.microsoft.com/office/word/2015/wordml/symex" xmlns:wpg="http://schemas.microsoft.com/office/word/2010/wordprocessingGroup" xmlns:wpi="http://schemas.microsoft.com/office/word/2010/wordprocessingInk" xmlns:wne="http://schemas.microsoft.com/office/word/2006/wordml" xmlns:wps="http://schemas.microsoft.com/office/word/2010/wordprocessingShape" mc:Ignorable="w14 w15 w16se w16cid w16 w16cex wp14">
+  <w15:commentEx w15:paraId="0DB6C15E" w15:done="0"/>
+  <w15:commentEx w15:paraId="675C7DF6" w15:done="0"/>
+</w15:commentsEx>
+</file>
+
+<file path=word/commentsExtensible.xml><?xml version="1.0" encoding="utf-8"?>
+<w16cex:commentsExtensible xmlns:wpc="http://schemas.microsoft.com/office/word/2010/wordprocessingCanvas" xmlns:cx="http://schemas.microsoft.com/office/drawing/2014/chartex" xmlns:cx1="http://schemas.microsoft.com/office/drawing/2015/9/8/chartex" xmlns:cx2="http://schemas.microsoft.com/office/drawing/2015/10/21/chartex" xmlns:cx3="http://schemas.microsoft.com/office/drawing/2016/5/9/chartex" xmlns:cx4="http://schemas.microsoft.com/office/drawing/2016/5/10/chartex" xmlns:cx5="http://schemas.microsoft.com/office/drawing/2016/5/11/chartex" xmlns:cx6="http://schemas.microsoft.com/office/drawing/2016/5/12/chartex" xmlns:cx7="http://schemas.microsoft.com/office/drawing/2016/5/13/chartex" xmlns:cx8="http://schemas.microsoft.com/office/drawing/2016/5/14/chartex" xmlns:mc="http://schemas.openxmlformats.org/markup-compatibility/2006" xmlns:aink="http://schemas.microsoft.com/office/drawing/2016/ink" xmlns:am3d="http://schemas.microsoft.com/office/drawing/2017/model3d" xmlns:o="urn:schemas-microsoft-com:office:office" xmlns:r="http://schemas.openxmlformats.org/officeDocument/2006/relationships" xmlns:m="http://schemas.openxmlformats.org/officeDocument/2006/math" xmlns:v="urn:schemas-microsoft-com:vml" xmlns:wp14="http://schemas.microsoft.com/office/word/2010/wordprocessingDrawing" xmlns:wp="http://schemas.openxmlformats.org/drawingml/2006/wordprocessingDrawing" xmlns:w10="urn:schemas-microsoft-com:office:word" xmlns:w="http://schemas.openxmlformats.org/wordprocessingml/2006/main" xmlns:w14="http://schemas.microsoft.com/office/word/2010/wordml" xmlns:w15="http://schemas.microsoft.com/office/word/2012/wordml" xmlns:w16cex="http://schemas.microsoft.com/office/word/2018/wordml/cex" xmlns:w16cid="http://schemas.microsoft.com/office/word/2016/wordml/cid" xmlns:w16="http://schemas.microsoft.com/office/word/2018/wordml" xmlns:w16se="http://schemas.microsoft.com/office/word/2015/wordml/symex" xmlns:wpg="http://schemas.microsoft.com/office/word/2010/wordprocessingGroup" xmlns:wpi="http://schemas.microsoft.com/office/word/2010/wordprocessingInk" xmlns:wne="http://schemas.microsoft.com/office/word/2006/wordml" xmlns:wps="http://schemas.microsoft.com/office/word/2010/wordprocessingShape" mc:Ignorable="w14 w15 w16se w16cid w16 w16cex wp14">
+  <w16cex:commentExtensible w16cex:durableId="2368E522" w16cex:dateUtc="2020-11-25T06:13:00Z"/>
+  <w16cex:commentExtensible w16cex:durableId="2368E57F" w16cex:dateUtc="2020-11-25T06:15:00Z"/>
+</w16cex:commentsExtensible>
+</file>
+
+<file path=word/commentsIds.xml><?xml version="1.0" encoding="utf-8"?>
+<w16cid:commentsIds xmlns:wpc="http://schemas.microsoft.com/office/word/2010/wordprocessingCanvas" xmlns:cx="http://schemas.microsoft.com/office/drawing/2014/chartex" xmlns:cx1="http://schemas.microsoft.com/office/drawing/2015/9/8/chartex" xmlns:cx2="http://schemas.microsoft.com/office/drawing/2015/10/21/chartex" xmlns:cx3="http://schemas.microsoft.com/office/drawing/2016/5/9/chartex" xmlns:cx4="http://schemas.microsoft.com/office/drawing/2016/5/10/chartex" xmlns:cx5="http://schemas.microsoft.com/office/drawing/2016/5/11/chartex" xmlns:cx6="http://schemas.microsoft.com/office/drawing/2016/5/12/chartex" xmlns:cx7="http://schemas.microsoft.com/office/drawing/2016/5/13/chartex" xmlns:cx8="http://schemas.microsoft.com/office/drawing/2016/5/14/chartex" xmlns:mc="http://schemas.openxmlformats.org/markup-compatibility/2006" xmlns:aink="http://schemas.microsoft.com/office/drawing/2016/ink" xmlns:am3d="http://schemas.microsoft.com/office/drawing/2017/model3d" xmlns:o="urn:schemas-microsoft-com:office:office" xmlns:r="http://schemas.openxmlformats.org/officeDocument/2006/relationships" xmlns:m="http://schemas.openxmlformats.org/officeDocument/2006/math" xmlns:v="urn:schemas-microsoft-com:vml" xmlns:wp14="http://schemas.microsoft.com/office/word/2010/wordprocessingDrawing" xmlns:wp="http://schemas.openxmlformats.org/drawingml/2006/wordprocessingDrawing" xmlns:w10="urn:schemas-microsoft-com:office:word" xmlns:w="http://schemas.openxmlformats.org/wordprocessingml/2006/main" xmlns:w14="http://schemas.microsoft.com/office/word/2010/wordml" xmlns:w15="http://schemas.microsoft.com/office/word/2012/wordml" xmlns:w16cex="http://schemas.microsoft.com/office/word/2018/wordml/cex" xmlns:w16cid="http://schemas.microsoft.com/office/word/2016/wordml/cid" xmlns:w16="http://schemas.microsoft.com/office/word/2018/wordml" xmlns:w16se="http://schemas.microsoft.com/office/word/2015/wordml/symex" xmlns:wpg="http://schemas.microsoft.com/office/word/2010/wordprocessingGroup" xmlns:wpi="http://schemas.microsoft.com/office/word/2010/wordprocessingInk" xmlns:wne="http://schemas.microsoft.com/office/word/2006/wordml" xmlns:wps="http://schemas.microsoft.com/office/word/2010/wordprocessingShape" mc:Ignorable="w14 w15 w16se w16cid w16 w16cex wp14">
+  <w16cid:commentId w16cid:paraId="0DB6C15E" w16cid:durableId="2368E522"/>
+  <w16cid:commentId w16cid:paraId="675C7DF6" w16cid:durableId="2368E57F"/>
+</w16cid:commentsIds>
 </file>
 
 <file path=word/endnotes.xml><?xml version="1.0" encoding="utf-8"?>
@@ -7825,6 +10216,14 @@
     <w:abstractNumId w:val="11"/>
   </w:num>
 </w:numbering>
+</file>
+
+<file path=word/people.xml><?xml version="1.0" encoding="utf-8"?>
+<w15:people xmlns:wpc="http://schemas.microsoft.com/office/word/2010/wordprocessingCanvas" xmlns:cx="http://schemas.microsoft.com/office/drawing/2014/chartex" xmlns:cx1="http://schemas.microsoft.com/office/drawing/2015/9/8/chartex" xmlns:cx2="http://schemas.microsoft.com/office/drawing/2015/10/21/chartex" xmlns:cx3="http://schemas.microsoft.com/office/drawing/2016/5/9/chartex" xmlns:cx4="http://schemas.microsoft.com/office/drawing/2016/5/10/chartex" xmlns:cx5="http://schemas.microsoft.com/office/drawing/2016/5/11/chartex" xmlns:cx6="http://schemas.microsoft.com/office/drawing/2016/5/12/chartex" xmlns:cx7="http://schemas.microsoft.com/office/drawing/2016/5/13/chartex" xmlns:cx8="http://schemas.microsoft.com/office/drawing/2016/5/14/chartex" xmlns:mc="http://schemas.openxmlformats.org/markup-compatibility/2006" xmlns:aink="http://schemas.microsoft.com/office/drawing/2016/ink" xmlns:am3d="http://schemas.microsoft.com/office/drawing/2017/model3d" xmlns:o="urn:schemas-microsoft-com:office:office" xmlns:r="http://schemas.openxmlformats.org/officeDocument/2006/relationships" xmlns:m="http://schemas.openxmlformats.org/officeDocument/2006/math" xmlns:v="urn:schemas-microsoft-com:vml" xmlns:wp14="http://schemas.microsoft.com/office/word/2010/wordprocessingDrawing" xmlns:wp="http://schemas.openxmlformats.org/drawingml/2006/wordprocessingDrawing" xmlns:w10="urn:schemas-microsoft-com:office:word" xmlns:w="http://schemas.openxmlformats.org/wordprocessingml/2006/main" xmlns:w14="http://schemas.microsoft.com/office/word/2010/wordml" xmlns:w15="http://schemas.microsoft.com/office/word/2012/wordml" xmlns:w16cex="http://schemas.microsoft.com/office/word/2018/wordml/cex" xmlns:w16cid="http://schemas.microsoft.com/office/word/2016/wordml/cid" xmlns:w16="http://schemas.microsoft.com/office/word/2018/wordml" xmlns:w16se="http://schemas.microsoft.com/office/word/2015/wordml/symex" xmlns:wpg="http://schemas.microsoft.com/office/word/2010/wordprocessingGroup" xmlns:wpi="http://schemas.microsoft.com/office/word/2010/wordprocessingInk" xmlns:wne="http://schemas.microsoft.com/office/word/2006/wordml" xmlns:wps="http://schemas.microsoft.com/office/word/2010/wordprocessingShape" mc:Ignorable="w14 w15 w16se w16cid w16 w16cex wp14">
+  <w15:person w15:author="陈诗量">
+    <w15:presenceInfo w15:providerId="None" w15:userId="陈诗量"/>
+  </w15:person>
+</w15:people>
 </file>
 
 <file path=word/styles.xml><?xml version="1.0" encoding="utf-8"?>
@@ -8341,6 +10740,98 @@
     <w:uiPriority w:val="99"/>
     <w:rsid w:val="00E80467"/>
   </w:style>
+  <w:style w:type="paragraph" w:styleId="BalloonText">
+    <w:name w:val="Balloon Text"/>
+    <w:basedOn w:val="Normal"/>
+    <w:link w:val="BalloonTextChar"/>
+    <w:uiPriority w:val="99"/>
+    <w:semiHidden/>
+    <w:unhideWhenUsed/>
+    <w:rsid w:val="00DD7EBD"/>
+    <w:rPr>
+      <w:rFonts w:ascii="Segoe UI" w:hAnsi="Segoe UI" w:cs="Segoe UI"/>
+      <w:sz w:val="18"/>
+      <w:szCs w:val="18"/>
+    </w:rPr>
+  </w:style>
+  <w:style w:type="character" w:customStyle="1" w:styleId="BalloonTextChar">
+    <w:name w:val="Balloon Text Char"/>
+    <w:basedOn w:val="DefaultParagraphFont"/>
+    <w:link w:val="BalloonText"/>
+    <w:uiPriority w:val="99"/>
+    <w:semiHidden/>
+    <w:rsid w:val="00DD7EBD"/>
+    <w:rPr>
+      <w:rFonts w:ascii="Segoe UI" w:hAnsi="Segoe UI" w:cs="Segoe UI"/>
+      <w:sz w:val="18"/>
+      <w:szCs w:val="18"/>
+    </w:rPr>
+  </w:style>
+  <w:style w:type="character" w:styleId="CommentReference">
+    <w:name w:val="annotation reference"/>
+    <w:basedOn w:val="DefaultParagraphFont"/>
+    <w:uiPriority w:val="99"/>
+    <w:semiHidden/>
+    <w:unhideWhenUsed/>
+    <w:rsid w:val="00A0039B"/>
+    <w:rPr>
+      <w:sz w:val="16"/>
+      <w:szCs w:val="16"/>
+    </w:rPr>
+  </w:style>
+  <w:style w:type="paragraph" w:styleId="CommentText">
+    <w:name w:val="annotation text"/>
+    <w:basedOn w:val="Normal"/>
+    <w:link w:val="CommentTextChar"/>
+    <w:uiPriority w:val="99"/>
+    <w:semiHidden/>
+    <w:unhideWhenUsed/>
+    <w:rsid w:val="00A0039B"/>
+    <w:rPr>
+      <w:sz w:val="20"/>
+      <w:szCs w:val="20"/>
+    </w:rPr>
+  </w:style>
+  <w:style w:type="character" w:customStyle="1" w:styleId="CommentTextChar">
+    <w:name w:val="Comment Text Char"/>
+    <w:basedOn w:val="DefaultParagraphFont"/>
+    <w:link w:val="CommentText"/>
+    <w:uiPriority w:val="99"/>
+    <w:semiHidden/>
+    <w:rsid w:val="00A0039B"/>
+    <w:rPr>
+      <w:sz w:val="20"/>
+      <w:szCs w:val="20"/>
+    </w:rPr>
+  </w:style>
+  <w:style w:type="paragraph" w:styleId="CommentSubject">
+    <w:name w:val="annotation subject"/>
+    <w:basedOn w:val="CommentText"/>
+    <w:next w:val="CommentText"/>
+    <w:link w:val="CommentSubjectChar"/>
+    <w:uiPriority w:val="99"/>
+    <w:semiHidden/>
+    <w:unhideWhenUsed/>
+    <w:rsid w:val="00A0039B"/>
+    <w:rPr>
+      <w:b/>
+      <w:bCs/>
+    </w:rPr>
+  </w:style>
+  <w:style w:type="character" w:customStyle="1" w:styleId="CommentSubjectChar">
+    <w:name w:val="Comment Subject Char"/>
+    <w:basedOn w:val="CommentTextChar"/>
+    <w:link w:val="CommentSubject"/>
+    <w:uiPriority w:val="99"/>
+    <w:semiHidden/>
+    <w:rsid w:val="00A0039B"/>
+    <w:rPr>
+      <w:b/>
+      <w:bCs/>
+      <w:sz w:val="20"/>
+      <w:szCs w:val="20"/>
+    </w:rPr>
+  </w:style>
 </w:styles>
 </file>
 

</xml_diff>